<commit_message>
reconstrução da proposta, desenvolvimento da apresentação
</commit_message>
<xml_diff>
--- a/2020-09-04 - aula03 preparacao da proposta comercial/2020-09-04-modelo_de_proposta_comercial.docx
+++ b/2020-09-04 - aula03 preparacao da proposta comercial/2020-09-04-modelo_de_proposta_comercial.docx
@@ -165,7 +165,7 @@
         <w:pStyle w:val="Heading2"/>
         <w:numPr>
           <w:ilvl w:val="0"/>
-          <w:numId w:val="3"/>
+          <w:numId w:val="1"/>
         </w:numPr>
         <w:spacing w:lineRule="auto" w:line="600" w:before="0" w:after="60"/>
         <w:ind w:left="426" w:hanging="426"/>
@@ -182,21 +182,17 @@
     <w:p>
       <w:pPr>
         <w:pStyle w:val="Normal"/>
-        <w:rPr>
-          <w:b/>
-          <w:b/>
-          <w:sz w:val="2"/>
-          <w:szCs w:val="2"/>
-        </w:rPr>
+        <w:spacing w:lineRule="auto" w:line="360"/>
+        <w:jc w:val="both"/>
+        <w:rPr/>
       </w:pPr>
       <w:r>
         <w:rPr>
           <w:rFonts w:cs="Calibri"/>
-          <w:b/>
-          <w:color w:val="FF0000"/>
+          <w:color w:val="222222"/>
           <w:shd w:fill="FFFFFF" w:val="clear"/>
         </w:rPr>
-        <w:t>Insira aqui a descrição do problema construída na aula passada</w:t>
+        <w:t>Uma das mídias de entreterimento que cresce desde o último quartel é o jogo de interpretação de papéis (RPG). Uma das modalidades de jogo utiliza a exploração de uma malha social para o desenrolar da história, apresentando aos jogadores encontros com personagens não jogadores (NPCs) que se conectam entre si dentro dessa malha social.</w:t>
       </w:r>
     </w:p>
     <w:p>
@@ -212,7 +208,7 @@
           <w:color w:val="222222"/>
           <w:shd w:fill="FFFFFF" w:val="clear"/>
         </w:rPr>
-        <w:t>Uma das mídias de entreterimento que cresce desde o último quartel é o jogo de interpretação de papéis (RPG). Uma das modalidades de jogo utiliza a exploração de uma malha social para o desenrolar da história, apresentando aos jogadores encontros com personagens não jogadores (NPCs) que se conectam entre si dentro dessa malha social.</w:t>
+        <w:t>No entanto, é uma dificuldade notável a construção dessa malha social manualmente, principalmente mantendo condições coesas. Idealmente essa malha social deve de conter comunidades, i.e. grupos de NPCs em que a chande de se conhecerem é maior do que a chance de conhecerem alguém de fora da comunidade).  Essas comunidades devem de apresentar algum nível de coesão interna, com indivíduos que apresentam características semelhantes ou compatíveis. No entanto, deve haver um mínimo de diversidade dentro das comunidades, bem como relacionamento inter comunitários, para evitar pontos no jogo em que a continuação da história é dificultada.</w:t>
       </w:r>
     </w:p>
     <w:p>
@@ -228,23 +224,7 @@
           <w:color w:val="222222"/>
           <w:shd w:fill="FFFFFF" w:val="clear"/>
         </w:rPr>
-        <w:t>No entanto, é uma dificuldade notável a construção dessa malha social manualmente, pricipalmente mantendo condições coesas. Idealmente essa malha social deve de conter comunidades, i.e. grupos de NPCs em que a chande de se conhecerem é maior do que a chance de conhecerem alguém de fora da comunidade). Essas comunidades devem de apresenter algum nível de coesão interna, com indivíduos que apresentam características semelhantes ou compatíveis. No entado, deve haver um mínimo de diversidade dentro das comunidades, bem como relacionamento inter-comunitários, para evitar potos no jogo, em que a cotinuação da história é dificultada.</w:t>
-      </w:r>
-    </w:p>
-    <w:p>
-      <w:pPr>
-        <w:pStyle w:val="Normal"/>
-        <w:spacing w:lineRule="auto" w:line="360"/>
-        <w:jc w:val="both"/>
-        <w:rPr/>
-      </w:pPr>
-      <w:r>
-        <w:rPr>
-          <w:rFonts w:cs="Calibri"/>
-          <w:color w:val="222222"/>
-          <w:shd w:fill="FFFFFF" w:val="clear"/>
-        </w:rPr>
-        <w:t>Atualmente esse processo é feito de forma manual, descrevento textualmente a malha social. Isso é feito descrevendo cara um dos personagens, e as ligações que eles tem entre si. Esse processo é realizado muitas vezes de forma mental, sem a produção de um artefato para consultas posteriores. Isso cria uma limitação no tamanho das malhas sociais que podem ser usadas.</w:t>
+        <w:t>Atualmente esse processo é feito de forma manual, descrevendo textualmente a malha social. Isso é feito descrevendo cada um dos personagens e as ligações que eles tem entre si. Esse processo é realizado muitas vezes de forma mental, sem a produção de um artefato para consultas posteriores. Isso cria uma limitação no tamanho das malhas sociais que podem ser usadas.</w:t>
       </w:r>
     </w:p>
     <w:p>
@@ -252,7 +232,7 @@
         <w:pStyle w:val="Heading2"/>
         <w:numPr>
           <w:ilvl w:val="0"/>
-          <w:numId w:val="3"/>
+          <w:numId w:val="1"/>
         </w:numPr>
         <w:spacing w:lineRule="auto" w:line="600" w:before="0" w:after="60"/>
         <w:ind w:left="426" w:hanging="426"/>
@@ -289,14 +269,87 @@
           <w:color w:val="222222"/>
           <w:shd w:fill="FFFFFF" w:val="clear"/>
         </w:rPr>
-        <w:t>Não foram localizadas ferramentas disponíveis para a execução automatizada desse processo, muito embora exista espaço para melhoria na forma como o processo é realizado, utilizando um documeto indexado, ou uma wiki pessoal.</w:t>
+        <w:t>Não foram localizadas ferramentas disponíveis para a execução automatizada desse processo.</w:t>
       </w:r>
     </w:p>
     <w:p>
       <w:pPr>
         <w:pStyle w:val="Normal"/>
+        <w:spacing w:lineRule="auto" w:line="360"/>
+        <w:jc w:val="both"/>
+        <w:rPr>
+          <w:i/>
+          <w:i/>
+          <w:sz w:val="2"/>
+          <w:szCs w:val="2"/>
+          <w:highlight w:val="yellow"/>
+        </w:rPr>
+      </w:pPr>
+      <w:r>
+        <w:rPr>
+          <w:i/>
+          <w:sz w:val="2"/>
+          <w:szCs w:val="2"/>
+          <w:highlight w:val="yellow"/>
+        </w:rPr>
+      </w:r>
+    </w:p>
+    <w:p>
+      <w:pPr>
+        <w:pStyle w:val="Heading2"/>
+        <w:numPr>
+          <w:ilvl w:val="0"/>
+          <w:numId w:val="1"/>
+        </w:numPr>
+        <w:spacing w:lineRule="auto" w:line="600" w:before="0" w:after="60"/>
+        <w:ind w:left="426" w:hanging="426"/>
+        <w:rPr>
+          <w:b w:val="false"/>
+          <w:b w:val="false"/>
+          <w:bCs w:val="false"/>
+        </w:rPr>
+      </w:pPr>
+      <w:r>
+        <w:rPr>
+          <w:b w:val="false"/>
+          <w:bCs w:val="false"/>
+        </w:rPr>
+        <w:t>Projetos acadêmicos correlatos</w:t>
+      </w:r>
+    </w:p>
+    <w:p>
+      <w:pPr>
+        <w:pStyle w:val="Normal"/>
+        <w:numPr>
+          <w:ilvl w:val="0"/>
+          <w:numId w:val="2"/>
+        </w:numPr>
         <w:spacing w:lineRule="auto" w:line="360" w:before="0" w:after="60"/>
-        <w:ind w:left="426" w:hanging="426"/>
+        <w:jc w:val="both"/>
+        <w:rPr/>
+      </w:pPr>
+      <w:hyperlink r:id="rId3">
+        <w:r>
+          <w:rPr>
+            <w:rStyle w:val="InternetLink"/>
+            <w:rFonts w:cs="Calibri"/>
+            <w:b w:val="false"/>
+            <w:bCs w:val="false"/>
+            <w:color w:val="222222"/>
+            <w:highlight w:val="white"/>
+          </w:rPr>
+          <w:t>https://journals.plos.org/plosone/article?id=10.1371/journal.pone.0122777</w:t>
+        </w:r>
+      </w:hyperlink>
+    </w:p>
+    <w:p>
+      <w:pPr>
+        <w:pStyle w:val="Normal"/>
+        <w:numPr>
+          <w:ilvl w:val="1"/>
+          <w:numId w:val="2"/>
+        </w:numPr>
+        <w:spacing w:lineRule="auto" w:line="360" w:before="0" w:after="60"/>
         <w:jc w:val="both"/>
         <w:rPr/>
       </w:pPr>
@@ -308,14 +361,84 @@
           <w:color w:val="222222"/>
           <w:shd w:fill="FFFFFF" w:val="clear"/>
         </w:rPr>
-        <w:t>O processo de geração não poderia ser automatizado com o que é disponível no mercado, mas é possível utilizar ferramentas diversas para simplificar o processo manual. No entanto, o foco desse projeto é o desenvolvimento de uma solução para a geração da malha social como um todo, seria interssante desenvolver integrações futuras para edição, para que o usuário pudesse refinar o que foi gerado, mas isso seria um extenção, conectando às soluções já existentes.</w:t>
+        <w:t xml:space="preserve">Largeron, C., Mougel, P. N., Rabbany, R., &amp; Zaïane, O. R. (2015). Generating attributed networks with communities. </w:t>
+      </w:r>
+      <w:r>
+        <w:rPr>
+          <w:rFonts w:cs="Calibri"/>
+          <w:b w:val="false"/>
+          <w:bCs w:val="false"/>
+          <w:i/>
+          <w:color w:val="222222"/>
+          <w:shd w:fill="FFFFFF" w:val="clear"/>
+        </w:rPr>
+        <w:t>PloS one</w:t>
+      </w:r>
+      <w:r>
+        <w:rPr>
+          <w:rFonts w:cs="Calibri"/>
+          <w:b w:val="false"/>
+          <w:bCs w:val="false"/>
+          <w:color w:val="222222"/>
+          <w:shd w:fill="FFFFFF" w:val="clear"/>
+        </w:rPr>
+        <w:t xml:space="preserve">, </w:t>
+      </w:r>
+      <w:r>
+        <w:rPr>
+          <w:rFonts w:cs="Calibri"/>
+          <w:b w:val="false"/>
+          <w:bCs w:val="false"/>
+          <w:i/>
+          <w:color w:val="222222"/>
+          <w:shd w:fill="FFFFFF" w:val="clear"/>
+        </w:rPr>
+        <w:t>10</w:t>
+      </w:r>
+      <w:r>
+        <w:rPr>
+          <w:rFonts w:cs="Calibri"/>
+          <w:b w:val="false"/>
+          <w:bCs w:val="false"/>
+          <w:color w:val="222222"/>
+          <w:shd w:fill="FFFFFF" w:val="clear"/>
+        </w:rPr>
+        <w:t>(4), e0122777.</w:t>
       </w:r>
     </w:p>
     <w:p>
       <w:pPr>
         <w:pStyle w:val="Normal"/>
+        <w:numPr>
+          <w:ilvl w:val="0"/>
+          <w:numId w:val="2"/>
+        </w:numPr>
         <w:spacing w:lineRule="auto" w:line="360" w:before="0" w:after="60"/>
-        <w:ind w:left="426" w:hanging="426"/>
+        <w:jc w:val="both"/>
+        <w:rPr/>
+      </w:pPr>
+      <w:hyperlink r:id="rId4">
+        <w:r>
+          <w:rPr>
+            <w:rStyle w:val="InternetLink"/>
+            <w:rFonts w:cs="Calibri"/>
+            <w:b w:val="false"/>
+            <w:bCs w:val="false"/>
+            <w:color w:val="222222"/>
+            <w:highlight w:val="white"/>
+          </w:rPr>
+          <w:t>https://mpacer.org/s/causal_bayesian_networkx.pdf</w:t>
+        </w:r>
+      </w:hyperlink>
+    </w:p>
+    <w:p>
+      <w:pPr>
+        <w:pStyle w:val="Normal"/>
+        <w:numPr>
+          <w:ilvl w:val="1"/>
+          <w:numId w:val="2"/>
+        </w:numPr>
+        <w:spacing w:lineRule="auto" w:line="360" w:before="0" w:after="60"/>
         <w:jc w:val="both"/>
         <w:rPr>
           <w:rFonts w:cs="Calibri"/>
@@ -328,122 +451,13 @@
       </w:pPr>
       <w:r>
         <w:rPr>
-          <w:i/>
-          <w:sz w:val="2"/>
-          <w:szCs w:val="2"/>
-          <w:highlight w:val="yellow"/>
-        </w:rPr>
-      </w:r>
-    </w:p>
-    <w:p>
-      <w:pPr>
-        <w:pStyle w:val="Normal"/>
-        <w:spacing w:lineRule="auto" w:line="360"/>
-        <w:jc w:val="both"/>
-        <w:rPr>
-          <w:i/>
-          <w:i/>
-          <w:sz w:val="2"/>
-          <w:szCs w:val="2"/>
-          <w:highlight w:val="yellow"/>
-        </w:rPr>
-      </w:pPr>
-      <w:r>
-        <w:rPr>
-          <w:i/>
-          <w:sz w:val="2"/>
-          <w:szCs w:val="2"/>
-          <w:highlight w:val="yellow"/>
-        </w:rPr>
-      </w:r>
-    </w:p>
-    <w:p>
-      <w:pPr>
-        <w:pStyle w:val="Heading2"/>
-        <w:numPr>
-          <w:ilvl w:val="0"/>
-          <w:numId w:val="3"/>
-        </w:numPr>
-        <w:spacing w:lineRule="auto" w:line="600" w:before="0" w:after="60"/>
-        <w:ind w:left="426" w:hanging="426"/>
-        <w:rPr>
-          <w:b w:val="false"/>
-          <w:b w:val="false"/>
-          <w:bCs w:val="false"/>
-        </w:rPr>
-      </w:pPr>
-      <w:r>
-        <w:rPr>
-          <w:b w:val="false"/>
-          <w:bCs w:val="false"/>
-        </w:rPr>
-        <w:t>Projetos acadêmicos correlatos</w:t>
-      </w:r>
-    </w:p>
-    <w:p>
-      <w:pPr>
-        <w:pStyle w:val="Normal"/>
-        <w:numPr>
-          <w:ilvl w:val="0"/>
-          <w:numId w:val="4"/>
-        </w:numPr>
-        <w:spacing w:lineRule="auto" w:line="360" w:before="0" w:after="60"/>
-        <w:jc w:val="both"/>
-        <w:rPr/>
-      </w:pPr>
-      <w:r>
-        <w:rPr>
           <w:rFonts w:cs="Calibri"/>
           <w:b w:val="false"/>
           <w:bCs w:val="false"/>
           <w:color w:val="222222"/>
           <w:shd w:fill="FFFFFF" w:val="clear"/>
         </w:rPr>
-        <w:t>https://journals.plos.org/plosone/article?id=10.1371/journal.pone.0122777</w:t>
-      </w:r>
-    </w:p>
-    <w:p>
-      <w:pPr>
-        <w:pStyle w:val="Normal"/>
-        <w:numPr>
-          <w:ilvl w:val="0"/>
-          <w:numId w:val="4"/>
-        </w:numPr>
-        <w:spacing w:lineRule="auto" w:line="360" w:before="0" w:after="60"/>
-        <w:jc w:val="both"/>
-        <w:rPr/>
-      </w:pPr>
-      <w:r>
-        <w:rPr>
-          <w:rFonts w:cs="Calibri"/>
-          <w:b w:val="false"/>
-          <w:bCs w:val="false"/>
-          <w:color w:val="222222"/>
-          <w:shd w:fill="FFFFFF" w:val="clear"/>
-        </w:rPr>
-        <w:t>https://www.researchgate.net/profile/Natalie_Walker4/publication/335570218_Proceedings_of_The_8th_International_Conference_on_Informatics_and_Applications_ICIA2019_Japan_2019/links/5d6e072e4585150886098062/Proceedings-of-The-8th-International-Conference-on-Informatics-and-Applications-ICIA2019-Japan-2019.pdf#page=3</w:t>
-      </w:r>
-    </w:p>
-    <w:p>
-      <w:pPr>
-        <w:pStyle w:val="Normal"/>
-        <w:numPr>
-          <w:ilvl w:val="0"/>
-          <w:numId w:val="4"/>
-        </w:numPr>
-        <w:spacing w:lineRule="auto" w:line="360" w:before="0" w:after="60"/>
-        <w:jc w:val="both"/>
-        <w:rPr/>
-      </w:pPr>
-      <w:r>
-        <w:rPr>
-          <w:rFonts w:cs="Calibri"/>
-          <w:b w:val="false"/>
-          <w:bCs w:val="false"/>
-          <w:color w:val="222222"/>
-          <w:shd w:fill="FFFFFF" w:val="clear"/>
-        </w:rPr>
-        <w:t>https://static1.squarespace.com/static/5415d6d6e4b09de883251c2f/t/5612bf30e4b0f0855836490c/1444069168786/causal_bayesian_networkx.pdf</w:t>
+        <w:t>Pacer, M. D. (2015). Causal-Bayesian-NetworkX.</w:t>
       </w:r>
     </w:p>
     <w:p>
@@ -451,7 +465,7 @@
         <w:pStyle w:val="Heading2"/>
         <w:numPr>
           <w:ilvl w:val="0"/>
-          <w:numId w:val="3"/>
+          <w:numId w:val="1"/>
         </w:numPr>
         <w:spacing w:lineRule="auto" w:line="600" w:before="0" w:after="60"/>
         <w:ind w:left="426" w:hanging="426"/>
@@ -497,15 +511,23 @@
           <w:color w:val="222222"/>
           <w:shd w:fill="FFFFFF" w:val="clear"/>
         </w:rPr>
-        <w:t>Construção de um algorimo semelhante ao descrito no trabalho correlato para a geração de grafos (redes complexas) com vértices possuindo atributos e geraando com comunidades. Embora a identificação das comunidades seja necessária para o intúito do artigo original, que envolver utilizar esses grafos posteriormente para testar outros algorimos que estão relacionados específicamente às comunidades, essa geração será implementada apenas para a obtenção das propriedades do grafo gerado. Isso é, a rede gerada possúi “hubs” onde se concentram a maior parte dos relacionamentos, nessas comunidades, existe uma certa homogeniedade n</w:t>
-      </w:r>
+        <w:t>A proposta de solução é um sistema para a geração de malhas sociais. Composto de uma interface de configuração, uma interface de geração, e uma interface de consulta. Essas interfaces interagirão com a implementação do algoritmo proposto por Largeron (2015), adaptado para considerar atributos configuráveis (descrito em mais detalhes mais a baixo).</w:t>
+      </w:r>
+    </w:p>
+    <w:p>
+      <w:pPr>
+        <w:pStyle w:val="Normal"/>
+        <w:spacing w:lineRule="auto" w:line="360"/>
+        <w:jc w:val="both"/>
+        <w:rPr/>
+      </w:pPr>
       <w:r>
         <w:rPr>
           <w:rFonts w:cs="Calibri"/>
           <w:color w:val="222222"/>
           <w:shd w:fill="FFFFFF" w:val="clear"/>
         </w:rPr>
-        <w:t>as comunidades, existe um mínimo (parametrizado) de diversidade nas comunidades.</w:t>
+        <w:t>A interface de configuração disponibilizada para o administrador possibilita o cadastro dos parâmetros para o algoritmo, bem como o cadastro de quais serão os atributos considerados e quais são os valores possíveis para esses atributos.</w:t>
       </w:r>
     </w:p>
     <w:p>
@@ -521,7 +543,7 @@
           <w:color w:val="222222"/>
           <w:shd w:fill="FFFFFF" w:val="clear"/>
         </w:rPr>
-        <w:t>No entando, o algorimo proposto originalmente utiliza atributos numéricos simples que são obtidos com distribuições normais, e as distâncias  (indicando semelhança entre os vértices) são calculadas de forma euclidiana. Nesse ponto, a implementação do projeto utilizará atributos numéricos também, mas eles serão interpretados como características dos personagens, e o cálculo da distância será realizado de forma que determine não o quão semelhantes são dois personages, mas o quão conectáveis eles são. O quão conectáveis eles são será feito com um cálculo que levam em conta a análise combinatória dos atributos, por exemplo, dois personagens com uma personalidade controladora estaria menos propensos a se conectarem, embora fossem mais semelhantes.</w:t>
+        <w:t>A interface de geração disponibiliza formulários dinâmicos para o preenchimento de uma combinatória entre as opções dentro do atributo cadastrado pelo administrador. O cadastro dessa análise combinatória define qual é o fator de distanciamento entre dois personagens que possuam esse atributo preenchido com esses valores. Depois do preenchimento, é disponibilizada a geração da malha social, nesse processo, os atributos são preenchidos pelo algoritmo, e com base nesses o algoritmo determina quais são as relações entre os personagens.</w:t>
       </w:r>
     </w:p>
     <w:p>
@@ -537,7 +559,7 @@
           <w:color w:val="222222"/>
           <w:shd w:fill="FFFFFF" w:val="clear"/>
         </w:rPr>
-        <w:t>A atribuição desses valores da análise combinatória será realizada pelo usuário, para dar maior flelxibilidade e controle no grafo produzido. Será utilizado um conjunto limitado de atributos inicialmetne, mas uma expansão futura seria disponibilizar para o usuário a criação dos atributos em si, e não apenas a atribuição de compatibilidade de um par de valores para cada atributo.</w:t>
+        <w:t>A interface de consulta disponibiliza uma navegabilidade pelo grafo, possibilitando listar os personagens gerados, listar por atributo, e uma vez selecionado um personagem, listar os personagens que possuem ligação com ele.</w:t>
       </w:r>
     </w:p>
     <w:p>
@@ -553,7 +575,23 @@
           <w:color w:val="222222"/>
           <w:shd w:fill="FFFFFF" w:val="clear"/>
         </w:rPr>
-        <w:t>O cálculo da distância será realizado como a somatória da compatibilidade de cada atributo das duas partes (nas duas direções).</w:t>
+        <w:t>A respeito da adaptação do algoritmo proposto por Largeron (2015): o processo proposto originalmente utiliza os atributos para calcular as distâncias entre diferentes nodos dentro do grafo e usa essa distância para determinar a compatibilidade de dois nodos, isso é, a chance de esses dois nodos possuírem uma ligação. Isso apresenta alguns problemas que necessitam de adaptação, como esses atributos são uma distribuição normal dentro de um espaço cartesiano, é sabido que a distância entre três nodos A, B e C, é sempre tal que a distância mais longa não supera a soma das duas anteriores. Isso precisa ser tratado para que seja viável a construção de um grafo onde um nodo, personagem, tenha uma distância entre dois outros que seja menor que a distância entre esses dois outros em si. É necessária essa adaptação para que seja possível que um personagem se ligue a dois que não compartilhariam características nenhuma.</w:t>
+      </w:r>
+    </w:p>
+    <w:p>
+      <w:pPr>
+        <w:pStyle w:val="Normal"/>
+        <w:spacing w:lineRule="auto" w:line="360"/>
+        <w:jc w:val="both"/>
+        <w:rPr/>
+      </w:pPr>
+      <w:r>
+        <w:rPr>
+          <w:rFonts w:cs="Calibri"/>
+          <w:color w:val="222222"/>
+          <w:shd w:fill="FFFFFF" w:val="clear"/>
+        </w:rPr>
+        <w:t>A implementação para a solução envolve a customização de quais são os atributos utilizados (e seus valores) pelo administrador do sistema. E a customização da distância entre cada um dos valores para cada atributo, pelo usuário que gerará a malha social. Para os processos no algoritmo original que utilizariam o valor da distância entre dois vertices será considerada a soma dos valores dos pares de cada atributo.</w:t>
       </w:r>
     </w:p>
     <w:p>
@@ -561,7 +599,7 @@
         <w:pStyle w:val="Heading2"/>
         <w:numPr>
           <w:ilvl w:val="0"/>
-          <w:numId w:val="3"/>
+          <w:numId w:val="1"/>
         </w:numPr>
         <w:spacing w:lineRule="auto" w:line="600" w:before="0" w:after="60"/>
         <w:ind w:left="426" w:hanging="426"/>
@@ -601,18 +639,10 @@
       <w:r>
         <w:rPr/>
         <w:drawing>
-          <wp:anchor behindDoc="0" distT="0" distB="0" distL="0" distR="0" simplePos="0" locked="0" layoutInCell="1" allowOverlap="1" relativeHeight="13">
-            <wp:simplePos x="0" y="0"/>
-            <wp:positionH relativeFrom="column">
-              <wp:align>center</wp:align>
-            </wp:positionH>
-            <wp:positionV relativeFrom="paragraph">
-              <wp:posOffset>635</wp:posOffset>
-            </wp:positionV>
-            <wp:extent cx="5759450" cy="4834890"/>
+          <wp:inline distT="0" distB="0" distL="0" distR="0">
+            <wp:extent cx="5759450" cy="3632835"/>
             <wp:effectExtent l="0" t="0" r="0" b="0"/>
-            <wp:wrapSquare wrapText="largest"/>
-            <wp:docPr id="2" name="Image3" descr=""/>
+            <wp:docPr id="2" name="Image9" descr=""/>
             <wp:cNvGraphicFramePr>
               <a:graphicFrameLocks xmlns:a="http://schemas.openxmlformats.org/drawingml/2006/main" noChangeAspect="1"/>
             </wp:cNvGraphicFramePr>
@@ -620,13 +650,13 @@
               <a:graphicData uri="http://schemas.openxmlformats.org/drawingml/2006/picture">
                 <pic:pic xmlns:pic="http://schemas.openxmlformats.org/drawingml/2006/picture">
                   <pic:nvPicPr>
-                    <pic:cNvPr id="2" name="Image3" descr=""/>
+                    <pic:cNvPr id="2" name="Image9" descr=""/>
                     <pic:cNvPicPr>
                       <a:picLocks noChangeAspect="1" noChangeArrowheads="1"/>
                     </pic:cNvPicPr>
                   </pic:nvPicPr>
                   <pic:blipFill>
-                    <a:blip r:embed="rId3"/>
+                    <a:blip r:embed="rId5"/>
                     <a:stretch>
                       <a:fillRect/>
                     </a:stretch>
@@ -634,7 +664,7 @@
                   <pic:spPr bwMode="auto">
                     <a:xfrm>
                       <a:off x="0" y="0"/>
-                      <a:ext cx="5759450" cy="4834890"/>
+                      <a:ext cx="5759450" cy="3632835"/>
                     </a:xfrm>
                     <a:prstGeom prst="rect">
                       <a:avLst/>
@@ -643,7 +673,7 @@
                 </pic:pic>
               </a:graphicData>
             </a:graphic>
-          </wp:anchor>
+          </wp:inline>
         </w:drawing>
       </w:r>
     </w:p>
@@ -664,98 +694,197 @@
     <w:p>
       <w:pPr>
         <w:pStyle w:val="Heading2"/>
+        <w:numPr>
+          <w:ilvl w:val="0"/>
+          <w:numId w:val="1"/>
+        </w:numPr>
+        <w:spacing w:lineRule="auto" w:line="600" w:before="0" w:after="60"/>
+        <w:ind w:left="426" w:hanging="426"/>
+        <w:rPr>
+          <w:b w:val="false"/>
+          <w:b w:val="false"/>
+          <w:bCs w:val="false"/>
+        </w:rPr>
+      </w:pPr>
+      <w:r>
+        <w:rPr>
+          <w:b w:val="false"/>
+          <w:bCs w:val="false"/>
+        </w:rPr>
+        <w:t>Indicativo da tecnologia</w:t>
+      </w:r>
+    </w:p>
+    <w:p>
+      <w:pPr>
+        <w:pStyle w:val="Normal"/>
+        <w:shd w:val="clear" w:color="auto" w:fill="FFFFFF"/>
+        <w:spacing w:lineRule="auto" w:line="360" w:before="0" w:after="75"/>
+        <w:jc w:val="both"/>
+        <w:rPr/>
+      </w:pPr>
+      <w:r>
+        <w:rPr>
+          <w:lang w:eastAsia="pt-BR"/>
+        </w:rPr>
+        <w:t>Para o desenvolvimentos do sistema, será utilizado a linguagem de programação python, utilizando as bibliotecas disponíveis para trabalhar com grafos, bem com jango e outras bibliotecas para o desenvolvimento da interface de uso.</w:t>
+      </w:r>
+    </w:p>
+    <w:p>
+      <w:pPr>
+        <w:pStyle w:val="Normal"/>
+        <w:shd w:val="clear" w:color="auto" w:fill="FFFFFF"/>
+        <w:spacing w:lineRule="auto" w:line="360" w:before="0" w:after="75"/>
+        <w:jc w:val="both"/>
+        <w:rPr/>
+      </w:pPr>
+      <w:r>
+        <w:rPr>
+          <w:lang w:eastAsia="pt-BR"/>
+        </w:rPr>
+        <w:t>Para a persistência dos dados, será utilizado diretamente o sistema de arquivos acessível ao servidor, gerando arquivos JSON para a descrição dos dados.</w:t>
+      </w:r>
+    </w:p>
+    <w:p>
+      <w:pPr>
+        <w:pStyle w:val="Normal"/>
+        <w:shd w:val="clear" w:color="auto" w:fill="FFFFFF"/>
+        <w:spacing w:lineRule="auto" w:line="360" w:before="0" w:after="75"/>
+        <w:jc w:val="both"/>
+        <w:rPr>
+          <w:sz w:val="14"/>
+          <w:szCs w:val="14"/>
+          <w:lang w:eastAsia="pt-BR"/>
+        </w:rPr>
+      </w:pPr>
+      <w:r>
+        <w:rPr>
+          <w:sz w:val="14"/>
+          <w:szCs w:val="14"/>
+          <w:lang w:eastAsia="pt-BR"/>
+        </w:rPr>
+      </w:r>
+    </w:p>
+    <w:p>
+      <w:pPr>
+        <w:pStyle w:val="Heading2"/>
+        <w:numPr>
+          <w:ilvl w:val="0"/>
+          <w:numId w:val="1"/>
+        </w:numPr>
+        <w:spacing w:lineRule="auto" w:line="600" w:before="0" w:after="60"/>
+        <w:ind w:left="426" w:hanging="426"/>
+        <w:rPr>
+          <w:b w:val="false"/>
+          <w:b w:val="false"/>
+        </w:rPr>
+      </w:pPr>
+      <w:r>
+        <w:rPr>
+          <w:b w:val="false"/>
+          <w:bCs w:val="false"/>
+        </w:rPr>
+        <w:t>Justificativa</w:t>
+      </w:r>
+      <w:r>
+        <w:rPr>
+          <w:b w:val="false"/>
+        </w:rPr>
+        <w:t xml:space="preserve"> para escolha da tecnologia</w:t>
+      </w:r>
+    </w:p>
+    <w:p>
+      <w:pPr>
+        <w:pStyle w:val="Normal"/>
+        <w:shd w:val="clear" w:color="auto" w:fill="FFFFFF"/>
+        <w:spacing w:lineRule="auto" w:line="360" w:before="0" w:after="0"/>
+        <w:jc w:val="both"/>
+        <w:rPr/>
+      </w:pPr>
+      <w:r>
+        <w:rPr>
+          <w:lang w:eastAsia="pt-BR"/>
+        </w:rPr>
+        <w:t>A linguagem, bem como algumas das bibliotecas que foram selecionadas, é ferramentas já conhecidas pelos membros da equipe e eficientes no tratamento de grafos. A utilização da plataforma jango para o desenvolvimento facilita a criação de uma interface.</w:t>
+      </w:r>
+    </w:p>
+    <w:p>
+      <w:pPr>
+        <w:pStyle w:val="Normal"/>
+        <w:shd w:val="clear" w:color="auto" w:fill="FFFFFF"/>
+        <w:spacing w:lineRule="auto" w:line="360" w:before="0" w:after="0"/>
+        <w:jc w:val="both"/>
+        <w:rPr/>
+      </w:pPr>
+      <w:r>
+        <w:rPr>
+          <w:lang w:eastAsia="pt-BR"/>
+        </w:rPr>
+        <w:t>O uso dos arquivos JSON para o armazenamento dos dados facilita o mapeamento entre os objetos e a persistência nos casos de cadastros dinâmicos.</w:t>
+      </w:r>
+    </w:p>
+    <w:p>
+      <w:pPr>
+        <w:pStyle w:val="Normal"/>
+        <w:shd w:val="clear" w:color="auto" w:fill="FFFFFF"/>
+        <w:spacing w:lineRule="auto" w:line="360" w:before="0" w:after="0"/>
+        <w:jc w:val="both"/>
+        <w:rPr>
+          <w:lang w:eastAsia="pt-BR"/>
+        </w:rPr>
+      </w:pPr>
+      <w:r>
+        <w:rPr>
+          <w:lang w:eastAsia="pt-BR"/>
+        </w:rPr>
+      </w:r>
+    </w:p>
+    <w:p>
+      <w:pPr>
+        <w:pStyle w:val="Heading2"/>
+        <w:numPr>
+          <w:ilvl w:val="0"/>
+          <w:numId w:val="1"/>
+        </w:numPr>
+        <w:spacing w:lineRule="auto" w:line="600" w:before="0" w:after="60"/>
+        <w:ind w:left="426" w:hanging="426"/>
+        <w:rPr>
+          <w:b w:val="false"/>
+          <w:b w:val="false"/>
+        </w:rPr>
+      </w:pPr>
+      <w:r>
+        <w:rPr>
+          <w:b w:val="false"/>
+        </w:rPr>
+        <w:t>Requisitos funcionais</w:t>
+      </w:r>
+    </w:p>
+    <w:p>
+      <w:pPr>
+        <w:pStyle w:val="Normal"/>
         <w:numPr>
           <w:ilvl w:val="0"/>
           <w:numId w:val="3"/>
         </w:numPr>
-        <w:spacing w:lineRule="auto" w:line="600" w:before="0" w:after="60"/>
-        <w:ind w:left="426" w:hanging="426"/>
-        <w:rPr>
-          <w:b w:val="false"/>
-          <w:b w:val="false"/>
-          <w:bCs w:val="false"/>
-        </w:rPr>
-      </w:pPr>
-      <w:r>
-        <w:rPr>
-          <w:b w:val="false"/>
-          <w:bCs w:val="false"/>
-        </w:rPr>
-        <w:t>Indicativo da tecnologia</w:t>
+        <w:shd w:val="clear" w:color="auto" w:fill="FFFFFF"/>
+        <w:spacing w:lineRule="auto" w:line="360" w:before="0" w:after="0"/>
+        <w:jc w:val="both"/>
+        <w:rPr/>
+      </w:pPr>
+      <w:r>
+        <w:rPr>
+          <w:lang w:eastAsia="pt-BR"/>
+        </w:rPr>
+        <w:t>RF01 – O sistema deverá possibilitar o cadastro dos parâmetros para o algoritmo para o administrador do sistema (CRUD).</w:t>
       </w:r>
     </w:p>
     <w:p>
       <w:pPr>
         <w:pStyle w:val="Normal"/>
-        <w:shd w:val="clear" w:color="auto" w:fill="FFFFFF"/>
-        <w:spacing w:lineRule="auto" w:line="360" w:before="0" w:after="75"/>
-        <w:jc w:val="both"/>
-        <w:rPr/>
-      </w:pPr>
-      <w:r>
-        <w:rPr>
-          <w:lang w:eastAsia="pt-BR"/>
-        </w:rPr>
-        <w:t xml:space="preserve">Será utilizado para o desevolvimento a linguagem python, um modelo de armazenamento de dados em arquivos CSV, uma inteface gráfica de uso </w:t>
-      </w:r>
-      <w:r>
-        <w:rPr>
-          <w:lang w:eastAsia="pt-BR"/>
-        </w:rPr>
-        <w:t>com a biblioteca PySimpleGUI.</w:t>
-      </w:r>
-    </w:p>
-    <w:p>
-      <w:pPr>
-        <w:pStyle w:val="Normal"/>
-        <w:shd w:val="clear" w:color="auto" w:fill="FFFFFF"/>
-        <w:spacing w:lineRule="auto" w:line="360" w:before="0" w:after="75"/>
-        <w:jc w:val="both"/>
-        <w:rPr>
-          <w:sz w:val="14"/>
-          <w:szCs w:val="14"/>
-          <w:lang w:eastAsia="pt-BR"/>
-        </w:rPr>
-      </w:pPr>
-      <w:r>
-        <w:rPr>
-          <w:sz w:val="14"/>
-          <w:szCs w:val="14"/>
-          <w:lang w:eastAsia="pt-BR"/>
-        </w:rPr>
-      </w:r>
-    </w:p>
-    <w:p>
-      <w:pPr>
-        <w:pStyle w:val="Heading2"/>
         <w:numPr>
           <w:ilvl w:val="0"/>
           <w:numId w:val="3"/>
         </w:numPr>
-        <w:spacing w:lineRule="auto" w:line="600" w:before="0" w:after="60"/>
-        <w:ind w:left="426" w:hanging="426"/>
-        <w:rPr>
-          <w:b w:val="false"/>
-          <w:b w:val="false"/>
-        </w:rPr>
-      </w:pPr>
-      <w:r>
-        <w:rPr>
-          <w:b w:val="false"/>
-          <w:bCs w:val="false"/>
-        </w:rPr>
-        <w:t>Justificativa</w:t>
-      </w:r>
-      <w:r>
-        <w:rPr>
-          <w:b w:val="false"/>
-        </w:rPr>
-        <w:t xml:space="preserve"> para escolha da tecnologia</w:t>
-      </w:r>
-    </w:p>
-    <w:p>
-      <w:pPr>
-        <w:pStyle w:val="Normal"/>
         <w:shd w:val="clear" w:color="auto" w:fill="FFFFFF"/>
         <w:spacing w:lineRule="auto" w:line="360" w:before="0" w:after="0"/>
         <w:jc w:val="both"/>
@@ -765,42 +894,101 @@
         <w:rPr>
           <w:lang w:eastAsia="pt-BR"/>
         </w:rPr>
-        <w:t>A linguagem de programação a ser utilizada para esse projeto é python, devido a simplicidade da mesma e a disponilibiliade de bibiliotecas para trabalhar com grafos. O armazenamento de dados será feito utilizando arquivos CSV, devido a facilidade em usar os mesmos para integrações possíveis, bem como a simplicidade em trabalhar com os mesmos. A interface de uso será desenvolvida utilizando a biblioteca PySimpleGUI, pela facilidade em trabalhar com a mesma para a geração dos formulários. O desenvolvimento será feito utilizando entre outras ferramentas, o editor de texto VIM, pela sua integração com a linguagem python, bem como por ser uma ferrameta de uso comum para a equipe de desenvolvedores que estará envolvida no projeto.</w:t>
+        <w:t>RF02 – O sistema deverá possibilitar o cadastro dos atributos e dos valores possíveis para cada atributo para o administrador do sistema (CRUD).</w:t>
       </w:r>
     </w:p>
     <w:p>
       <w:pPr>
         <w:pStyle w:val="Normal"/>
-        <w:shd w:val="clear" w:color="auto" w:fill="FFFFFF"/>
-        <w:spacing w:lineRule="auto" w:line="360" w:before="0" w:after="0"/>
-        <w:jc w:val="both"/>
-        <w:rPr>
-          <w:lang w:eastAsia="pt-BR"/>
-        </w:rPr>
-      </w:pPr>
-      <w:r>
-        <w:rPr/>
-      </w:r>
-    </w:p>
-    <w:p>
-      <w:pPr>
-        <w:pStyle w:val="Heading2"/>
         <w:numPr>
           <w:ilvl w:val="0"/>
           <w:numId w:val="3"/>
         </w:numPr>
+        <w:shd w:val="clear" w:color="auto" w:fill="FFFFFF"/>
+        <w:spacing w:lineRule="auto" w:line="360" w:before="0" w:after="0"/>
+        <w:jc w:val="both"/>
+        <w:rPr/>
+      </w:pPr>
+      <w:r>
+        <w:rPr>
+          <w:lang w:eastAsia="pt-BR"/>
+        </w:rPr>
+        <w:t>RF03 – O sistema deverá possibilitar o cadastro dos fatores de distanciamento entre os pares de valores de cada atributo para o usuário responsável pela geração do grafo (CRUD).</w:t>
+      </w:r>
+    </w:p>
+    <w:p>
+      <w:pPr>
+        <w:pStyle w:val="Normal"/>
+        <w:numPr>
+          <w:ilvl w:val="0"/>
+          <w:numId w:val="3"/>
+        </w:numPr>
+        <w:shd w:val="clear" w:color="auto" w:fill="FFFFFF"/>
+        <w:spacing w:lineRule="auto" w:line="360" w:before="0" w:after="0"/>
+        <w:jc w:val="both"/>
+        <w:rPr/>
+      </w:pPr>
+      <w:r>
+        <w:rPr>
+          <w:lang w:eastAsia="pt-BR"/>
+        </w:rPr>
+        <w:t>RF04 – O sistema deverá possibilitar a execução do algoritmo de geração da malha social para o usuário responsável por essa geração (processo/back end).</w:t>
+      </w:r>
+    </w:p>
+    <w:p>
+      <w:pPr>
+        <w:pStyle w:val="Normal"/>
+        <w:numPr>
+          <w:ilvl w:val="0"/>
+          <w:numId w:val="3"/>
+        </w:numPr>
+        <w:shd w:val="clear" w:color="auto" w:fill="FFFFFF"/>
+        <w:spacing w:lineRule="auto" w:line="360" w:before="0" w:after="0"/>
+        <w:jc w:val="both"/>
+        <w:rPr/>
+      </w:pPr>
+      <w:r>
+        <w:rPr>
+          <w:lang w:eastAsia="pt-BR"/>
+        </w:rPr>
+        <w:t>RF05 – O sistema deverá possibilitar a navegação de um grafo gerado para os usuário que receberem acesso a esse grafo disponibilizando a lista de todos os personagens bem como os personagens agrupados por valor de atributo (web/report).</w:t>
+      </w:r>
+    </w:p>
+    <w:p>
+      <w:pPr>
+        <w:pStyle w:val="Normal"/>
+        <w:numPr>
+          <w:ilvl w:val="0"/>
+          <w:numId w:val="3"/>
+        </w:numPr>
+        <w:shd w:val="clear" w:color="auto" w:fill="FFFFFF"/>
+        <w:spacing w:lineRule="auto" w:line="360" w:before="0" w:after="0"/>
+        <w:jc w:val="both"/>
+        <w:rPr/>
+      </w:pPr>
+      <w:r>
+        <w:rPr>
+          <w:lang w:eastAsia="pt-BR"/>
+        </w:rPr>
+        <w:t>RF06 – O sistema deverá possibilitar a navegação de um grafo gerado para os usuário que receberem acesso a esse grafo disponibilizando a lista dos personagens conhecidos por um determinado personagem (web/report).</w:t>
+      </w:r>
+    </w:p>
+    <w:p>
+      <w:pPr>
+        <w:pStyle w:val="Heading2"/>
+        <w:numPr>
+          <w:ilvl w:val="0"/>
+          <w:numId w:val="1"/>
+        </w:numPr>
         <w:spacing w:lineRule="auto" w:line="600" w:before="0" w:after="60"/>
         <w:ind w:left="426" w:hanging="426"/>
+        <w:rPr/>
+      </w:pPr>
+      <w:r>
         <w:rPr>
           <w:b w:val="false"/>
-          <w:b w:val="false"/>
-        </w:rPr>
-      </w:pPr>
-      <w:r>
-        <w:rPr>
-          <w:b w:val="false"/>
-        </w:rPr>
-        <w:t>Requisitos funcionais</w:t>
+        </w:rPr>
+        <w:t>Regras de negócio</w:t>
       </w:r>
     </w:p>
     <w:p>
@@ -819,7 +1007,7 @@
         <w:rPr>
           <w:lang w:eastAsia="pt-BR"/>
         </w:rPr>
-        <w:t>RF01 – O sistema deve permitir ao usuário a realização da entrada dos dados para comparação de atributos.</w:t>
+        <w:t>RN01 – No acesso à pagina de configuração é requisitado o login de administrador (administrador).</w:t>
       </w:r>
     </w:p>
     <w:p>
@@ -838,7 +1026,7 @@
         <w:rPr>
           <w:lang w:eastAsia="pt-BR"/>
         </w:rPr>
-        <w:t>RF02 – O sistema deve permitir ao usuário a realização da entrada dos dados gerais da rede, parametrizando o processo de geração.</w:t>
+        <w:t>RN02 – Acessando a página de configuração dos atributos é necessário preencher pelo menos dois valores possíveis para cada atributo cadastrado antes de concluir o cadastro (administrador).</w:t>
       </w:r>
     </w:p>
     <w:p>
@@ -857,7 +1045,7 @@
         <w:rPr>
           <w:lang w:eastAsia="pt-BR"/>
         </w:rPr>
-        <w:t>RF03 – O sistema deve permitir ao usuário a realização da geração do grafo/rede complexa, com os persoagens tendo seus atributos definidos aleatoriamente, e manténdo as propriedades descritas anteriormente</w:t>
+        <w:t>RN03 – Acessando a página de configuração dos parâmetros do algoritmo é necessário preencher todos os valores no formulário antes de concluir o cadastro (administrador).</w:t>
       </w:r>
     </w:p>
     <w:p>
@@ -876,7 +1064,64 @@
         <w:rPr>
           <w:lang w:eastAsia="pt-BR"/>
         </w:rPr>
-        <w:t>RF04 – O sistema deve permitir ao usuario a realização da geração de alguma estrutura navegável para a observação do gráfo gerado.</w:t>
+        <w:t>RN04 – Acessando a página de cadastro dos fatores de distanciamento é necessário preencher o fator para cada par de valores de cada atributo para acessar a pagina de geração da malha social (usuário produtor).</w:t>
+      </w:r>
+    </w:p>
+    <w:p>
+      <w:pPr>
+        <w:pStyle w:val="Normal"/>
+        <w:numPr>
+          <w:ilvl w:val="0"/>
+          <w:numId w:val="5"/>
+        </w:numPr>
+        <w:shd w:val="clear" w:color="auto" w:fill="FFFFFF"/>
+        <w:spacing w:lineRule="auto" w:line="360" w:before="0" w:after="0"/>
+        <w:jc w:val="both"/>
+        <w:rPr/>
+      </w:pPr>
+      <w:r>
+        <w:rPr>
+          <w:lang w:eastAsia="pt-BR"/>
+        </w:rPr>
+        <w:t>RN05 – Acessando a página de geração da malha, e executando a geração, é disponibilizado um link para acessar a navegação da malha gerada para compartilhamento (usuário produtor).</w:t>
+      </w:r>
+    </w:p>
+    <w:p>
+      <w:pPr>
+        <w:pStyle w:val="Normal"/>
+        <w:numPr>
+          <w:ilvl w:val="0"/>
+          <w:numId w:val="5"/>
+        </w:numPr>
+        <w:shd w:val="clear" w:color="auto" w:fill="FFFFFF"/>
+        <w:spacing w:lineRule="auto" w:line="360" w:before="0" w:after="0"/>
+        <w:jc w:val="both"/>
+        <w:rPr/>
+      </w:pPr>
+      <w:r>
+        <w:rPr>
+          <w:lang w:eastAsia="pt-BR"/>
+        </w:rPr>
+        <w:t>RN06 – Acessando a página de navegação de uma malha social gerada devem ser apresentadas as listas com todos os personagens e a lista com todos os personagens agrupados por valor de atributo (usuário navegador).</w:t>
+      </w:r>
+    </w:p>
+    <w:p>
+      <w:pPr>
+        <w:pStyle w:val="Normal"/>
+        <w:numPr>
+          <w:ilvl w:val="0"/>
+          <w:numId w:val="5"/>
+        </w:numPr>
+        <w:shd w:val="clear" w:color="auto" w:fill="FFFFFF"/>
+        <w:spacing w:lineRule="auto" w:line="360" w:before="0" w:after="0"/>
+        <w:jc w:val="both"/>
+        <w:rPr/>
+      </w:pPr>
+      <w:r>
+        <w:rPr>
+          <w:lang w:eastAsia="pt-BR"/>
+        </w:rPr>
+        <w:t>RN07 – Acessando a página de navegação e selecionando um personagem, deve ser apresentado o conjunto de atributos dele e a lista de todos os personagens que possuem ligação com o personagem selecionado (usuário navegador).</w:t>
       </w:r>
     </w:p>
     <w:p>
@@ -884,1135 +1129,10 @@
         <w:pStyle w:val="Heading2"/>
         <w:numPr>
           <w:ilvl w:val="0"/>
-          <w:numId w:val="3"/>
+          <w:numId w:val="1"/>
         </w:numPr>
         <w:spacing w:lineRule="auto" w:line="600" w:before="0" w:after="60"/>
         <w:ind w:left="426" w:hanging="426"/>
-        <w:rPr>
-          <w:b w:val="false"/>
-          <w:b w:val="false"/>
-        </w:rPr>
-      </w:pPr>
-      <w:r>
-        <w:rPr>
-          <w:b w:val="false"/>
-        </w:rPr>
-        <w:t>Regras de negócio</w:t>
-      </w:r>
-    </w:p>
-    <w:p>
-      <w:pPr>
-        <w:pStyle w:val="Normal"/>
-        <w:shd w:val="clear" w:color="auto" w:fill="FFFFFF"/>
-        <w:spacing w:lineRule="auto" w:line="360" w:before="0" w:after="0"/>
-        <w:jc w:val="both"/>
-        <w:rPr/>
-      </w:pPr>
-      <w:r>
-        <w:rPr>
-          <w:lang w:eastAsia="pt-BR"/>
-        </w:rPr>
-        <w:t>D</w:t>
-      </w:r>
-      <w:r>
-        <w:rPr>
-          <w:lang w:eastAsia="pt-BR"/>
-        </w:rPr>
-        <w:t>e acordo com o que foi determinado anteriormente nesse mesmo documento, o sistema deve de gerar um grafo com as propriedades específicadas, utilizando um cálculo alternativo de ditância entre os vertices para considerar não a semelhança, mas a compatibilidade entre diferentes vertices, de acordo com os dados entrados pelo usuário.</w:t>
-      </w:r>
-    </w:p>
-    <w:tbl>
-      <w:tblPr>
-        <w:tblStyle w:val="Tabelacomgrade"/>
-        <w:tblW w:w="9060" w:type="dxa"/>
-        <w:jc w:val="left"/>
-        <w:tblInd w:w="0" w:type="dxa"/>
-        <w:tblCellMar>
-          <w:top w:w="0" w:type="dxa"/>
-          <w:left w:w="108" w:type="dxa"/>
-          <w:bottom w:w="0" w:type="dxa"/>
-          <w:right w:w="108" w:type="dxa"/>
-        </w:tblCellMar>
-        <w:tblLook w:noVBand="1" w:val="04a0" w:noHBand="0" w:lastColumn="0" w:firstColumn="1" w:lastRow="0" w:firstRow="1"/>
-      </w:tblPr>
-      <w:tblGrid>
-        <w:gridCol w:w="1838"/>
-        <w:gridCol w:w="7221"/>
-      </w:tblGrid>
-      <w:tr>
-        <w:trPr/>
-        <w:tc>
-          <w:tcPr>
-            <w:tcW w:w="1838" w:type="dxa"/>
-            <w:tcBorders/>
-            <w:shd w:fill="auto" w:val="clear"/>
-          </w:tcPr>
-          <w:p>
-            <w:pPr>
-              <w:pStyle w:val="Heading3"/>
-              <w:spacing w:before="0" w:after="200"/>
-              <w:rPr/>
-            </w:pPr>
-            <w:r>
-              <w:rPr>
-                <w:rFonts w:cs="Calibri" w:ascii="Calibri" w:hAnsi="Calibri" w:asciiTheme="minorHAnsi" w:cstheme="minorHAnsi" w:hAnsiTheme="minorHAnsi"/>
-                <w:b w:val="false"/>
-                <w:bCs w:val="false"/>
-                <w:color w:val="404A4F"/>
-                <w:spacing w:val="-7"/>
-              </w:rPr>
-              <w:t>Prenchimento de dados de comparação de atributos</w:t>
-            </w:r>
-          </w:p>
-        </w:tc>
-        <w:tc>
-          <w:tcPr>
-            <w:tcW w:w="7221" w:type="dxa"/>
-            <w:tcBorders/>
-            <w:shd w:fill="auto" w:val="clear"/>
-          </w:tcPr>
-          <w:p>
-            <w:pPr>
-              <w:pStyle w:val="NormalWeb"/>
-              <w:spacing w:beforeAutospacing="0" w:before="0" w:after="200"/>
-              <w:jc w:val="both"/>
-              <w:rPr/>
-            </w:pPr>
-            <w:r>
-              <w:rPr>
-                <w:rFonts w:cs="Calibri" w:ascii="Calibri" w:hAnsi="Calibri" w:asciiTheme="minorHAnsi" w:cstheme="minorHAnsi" w:hAnsiTheme="minorHAnsi"/>
-                <w:color w:val="404A4F"/>
-                <w:sz w:val="22"/>
-                <w:szCs w:val="22"/>
-              </w:rPr>
-              <w:t xml:space="preserve">Para definir a compatibilidade de indivíduos </w:t>
-            </w:r>
-            <w:r>
-              <w:rPr>
-                <w:rFonts w:cs="Calibri" w:ascii="Calibri" w:hAnsi="Calibri" w:asciiTheme="minorHAnsi" w:cstheme="minorHAnsi" w:hAnsiTheme="minorHAnsi"/>
-                <w:color w:val="404A4F"/>
-                <w:sz w:val="22"/>
-                <w:szCs w:val="22"/>
-              </w:rPr>
-              <w:t>serão considerados alguns atributos</w:t>
-            </w:r>
-            <w:r>
-              <w:rPr>
-                <w:rFonts w:cs="Calibri" w:ascii="Calibri" w:hAnsi="Calibri" w:asciiTheme="minorHAnsi" w:cstheme="minorHAnsi" w:hAnsiTheme="minorHAnsi"/>
-                <w:color w:val="404A4F"/>
-                <w:sz w:val="22"/>
-                <w:szCs w:val="22"/>
-              </w:rPr>
-              <w:t>:</w:t>
-            </w:r>
-          </w:p>
-          <w:p>
-            <w:pPr>
-              <w:pStyle w:val="NormalWeb"/>
-              <w:spacing w:beforeAutospacing="0" w:before="0" w:afterAutospacing="0" w:after="0"/>
-              <w:jc w:val="both"/>
-              <w:rPr/>
-            </w:pPr>
-            <w:r>
-              <w:rPr>
-                <w:rFonts w:cs="Calibri" w:ascii="Calibri" w:hAnsi="Calibri" w:asciiTheme="minorHAnsi" w:cstheme="minorHAnsi" w:hAnsiTheme="minorHAnsi"/>
-                <w:color w:val="B2B8BB"/>
-                <w:sz w:val="22"/>
-                <w:szCs w:val="22"/>
-              </w:rPr>
-              <w:t>“</w:t>
-            </w:r>
-            <w:r>
-              <w:rPr>
-                <w:rFonts w:cs="Calibri" w:ascii="Calibri" w:hAnsi="Calibri" w:asciiTheme="minorHAnsi" w:cstheme="minorHAnsi" w:hAnsiTheme="minorHAnsi"/>
-                <w:color w:val="B2B8BB"/>
-                <w:sz w:val="22"/>
-                <w:szCs w:val="22"/>
-              </w:rPr>
-              <w:t>Facçaõ: ‘Gangue Nord’, ‘Senhores das sombras’, ‘Sabbah’, ‘garra vermelha’  e ‘camarila’</w:t>
-            </w:r>
-          </w:p>
-          <w:p>
-            <w:pPr>
-              <w:pStyle w:val="NormalWeb"/>
-              <w:spacing w:beforeAutospacing="0" w:before="0" w:afterAutospacing="0" w:after="0"/>
-              <w:jc w:val="both"/>
-              <w:rPr/>
-            </w:pPr>
-            <w:r>
-              <w:rPr>
-                <w:rFonts w:cs="Calibri" w:ascii="Calibri" w:hAnsi="Calibri" w:asciiTheme="minorHAnsi" w:cstheme="minorHAnsi" w:hAnsiTheme="minorHAnsi"/>
-                <w:color w:val="B2B8BB"/>
-                <w:sz w:val="22"/>
-                <w:szCs w:val="22"/>
-              </w:rPr>
-              <w:t>Característica psicológica: ‘Controlador’, ‘Submisso’, ‘Afá</w:t>
-            </w:r>
-            <w:r>
-              <w:rPr>
-                <w:rFonts w:cs="Calibri" w:ascii="Calibri" w:hAnsi="Calibri" w:asciiTheme="minorHAnsi" w:cstheme="minorHAnsi" w:hAnsiTheme="minorHAnsi"/>
-                <w:color w:val="B2B8BB"/>
-                <w:sz w:val="22"/>
-                <w:szCs w:val="22"/>
-              </w:rPr>
-              <w:t>vel’ e ‘Pacien</w:t>
-            </w:r>
-            <w:r>
-              <w:rPr>
-                <w:rFonts w:cs="Calibri" w:ascii="Calibri" w:hAnsi="Calibri" w:asciiTheme="minorHAnsi" w:cstheme="minorHAnsi" w:hAnsiTheme="minorHAnsi"/>
-                <w:color w:val="B2B8BB"/>
-                <w:sz w:val="22"/>
-                <w:szCs w:val="22"/>
-              </w:rPr>
-              <w:t>te’</w:t>
-            </w:r>
-          </w:p>
-          <w:p>
-            <w:pPr>
-              <w:pStyle w:val="NormalWeb"/>
-              <w:spacing w:beforeAutospacing="0" w:before="0" w:afterAutospacing="0" w:after="0"/>
-              <w:jc w:val="both"/>
-              <w:rPr/>
-            </w:pPr>
-            <w:r>
-              <w:rPr>
-                <w:rFonts w:cs="Calibri" w:ascii="Calibri" w:hAnsi="Calibri" w:asciiTheme="minorHAnsi" w:cstheme="minorHAnsi" w:hAnsiTheme="minorHAnsi"/>
-                <w:color w:val="B2B8BB"/>
-                <w:sz w:val="22"/>
-                <w:szCs w:val="22"/>
-              </w:rPr>
-              <w:t>C</w:t>
-            </w:r>
-            <w:r>
-              <w:rPr>
-                <w:rFonts w:cs="Calibri" w:ascii="Calibri" w:hAnsi="Calibri" w:asciiTheme="minorHAnsi" w:cstheme="minorHAnsi" w:hAnsiTheme="minorHAnsi"/>
-                <w:color w:val="B2B8BB"/>
-                <w:sz w:val="22"/>
-                <w:szCs w:val="22"/>
-              </w:rPr>
-              <w:t>a</w:t>
-            </w:r>
-            <w:r>
-              <w:rPr>
-                <w:rFonts w:cs="Calibri" w:ascii="Calibri" w:hAnsi="Calibri" w:asciiTheme="minorHAnsi" w:cstheme="minorHAnsi" w:hAnsiTheme="minorHAnsi"/>
-                <w:color w:val="B2B8BB"/>
-                <w:sz w:val="22"/>
-                <w:szCs w:val="22"/>
-              </w:rPr>
-              <w:t>rac</w:t>
-            </w:r>
-            <w:r>
-              <w:rPr>
-                <w:rFonts w:cs="Calibri" w:ascii="Calibri" w:hAnsi="Calibri" w:asciiTheme="minorHAnsi" w:cstheme="minorHAnsi" w:hAnsiTheme="minorHAnsi"/>
-                <w:color w:val="B2B8BB"/>
-                <w:sz w:val="22"/>
-                <w:szCs w:val="22"/>
-              </w:rPr>
-              <w:t>te</w:t>
-            </w:r>
-            <w:r>
-              <w:rPr>
-                <w:rFonts w:cs="Calibri" w:ascii="Calibri" w:hAnsi="Calibri" w:asciiTheme="minorHAnsi" w:cstheme="minorHAnsi" w:hAnsiTheme="minorHAnsi"/>
-                <w:color w:val="B2B8BB"/>
-                <w:sz w:val="22"/>
-                <w:szCs w:val="22"/>
-              </w:rPr>
-              <w:t>r</w:t>
-            </w:r>
-            <w:r>
-              <w:rPr>
-                <w:rFonts w:cs="Calibri" w:ascii="Calibri" w:hAnsi="Calibri" w:asciiTheme="minorHAnsi" w:cstheme="minorHAnsi" w:hAnsiTheme="minorHAnsi"/>
-                <w:color w:val="B2B8BB"/>
-                <w:sz w:val="22"/>
-                <w:szCs w:val="22"/>
-              </w:rPr>
-              <w:t>í</w:t>
-            </w:r>
-            <w:r>
-              <w:rPr>
-                <w:rFonts w:cs="Calibri" w:ascii="Calibri" w:hAnsi="Calibri" w:asciiTheme="minorHAnsi" w:cstheme="minorHAnsi" w:hAnsiTheme="minorHAnsi"/>
-                <w:color w:val="B2B8BB"/>
-                <w:sz w:val="22"/>
-                <w:szCs w:val="22"/>
-              </w:rPr>
-              <w:t>sti</w:t>
-            </w:r>
-            <w:r>
-              <w:rPr>
-                <w:rFonts w:cs="Calibri" w:ascii="Calibri" w:hAnsi="Calibri" w:asciiTheme="minorHAnsi" w:cstheme="minorHAnsi" w:hAnsiTheme="minorHAnsi"/>
-                <w:color w:val="B2B8BB"/>
-                <w:sz w:val="22"/>
-                <w:szCs w:val="22"/>
-              </w:rPr>
-              <w:t>ca social: ‘Rico’, ‘Forn</w:t>
-            </w:r>
-            <w:r>
-              <w:rPr>
-                <w:rFonts w:cs="Calibri" w:ascii="Calibri" w:hAnsi="Calibri" w:asciiTheme="minorHAnsi" w:cstheme="minorHAnsi" w:hAnsiTheme="minorHAnsi"/>
-                <w:color w:val="B2B8BB"/>
-                <w:sz w:val="22"/>
-                <w:szCs w:val="22"/>
-              </w:rPr>
-              <w:t>e</w:t>
-            </w:r>
-            <w:r>
-              <w:rPr>
-                <w:rFonts w:cs="Calibri" w:ascii="Calibri" w:hAnsi="Calibri" w:asciiTheme="minorHAnsi" w:cstheme="minorHAnsi" w:hAnsiTheme="minorHAnsi"/>
-                <w:color w:val="B2B8BB"/>
-                <w:sz w:val="22"/>
-                <w:szCs w:val="22"/>
-              </w:rPr>
-              <w:t>cedor’, ‘Consu</w:t>
-            </w:r>
-            <w:r>
-              <w:rPr>
-                <w:rFonts w:cs="Calibri" w:ascii="Calibri" w:hAnsi="Calibri" w:asciiTheme="minorHAnsi" w:cstheme="minorHAnsi" w:hAnsiTheme="minorHAnsi"/>
-                <w:color w:val="B2B8BB"/>
-                <w:sz w:val="22"/>
-                <w:szCs w:val="22"/>
-              </w:rPr>
-              <w:t>m</w:t>
-            </w:r>
-            <w:r>
-              <w:rPr>
-                <w:rFonts w:cs="Calibri" w:ascii="Calibri" w:hAnsi="Calibri" w:asciiTheme="minorHAnsi" w:cstheme="minorHAnsi" w:hAnsiTheme="minorHAnsi"/>
-                <w:color w:val="B2B8BB"/>
-                <w:sz w:val="22"/>
-                <w:szCs w:val="22"/>
-              </w:rPr>
-              <w:t>idor’ e ‘Prestado</w:t>
-            </w:r>
-            <w:r>
-              <w:rPr>
-                <w:rFonts w:cs="Calibri" w:ascii="Calibri" w:hAnsi="Calibri" w:asciiTheme="minorHAnsi" w:cstheme="minorHAnsi" w:hAnsiTheme="minorHAnsi"/>
-                <w:color w:val="B2B8BB"/>
-                <w:sz w:val="22"/>
-                <w:szCs w:val="22"/>
-              </w:rPr>
-              <w:t>r’</w:t>
-            </w:r>
-            <w:r>
-              <w:rPr>
-                <w:rFonts w:cs="Calibri" w:ascii="Calibri" w:hAnsi="Calibri" w:asciiTheme="minorHAnsi" w:cstheme="minorHAnsi" w:hAnsiTheme="minorHAnsi"/>
-                <w:color w:val="B2B8BB"/>
-                <w:sz w:val="22"/>
-                <w:szCs w:val="22"/>
-              </w:rPr>
-              <w:t>”</w:t>
-            </w:r>
-          </w:p>
-        </w:tc>
-      </w:tr>
-      <w:tr>
-        <w:trPr/>
-        <w:tc>
-          <w:tcPr>
-            <w:tcW w:w="1838" w:type="dxa"/>
-            <w:tcBorders>
-              <w:top w:val="nil"/>
-            </w:tcBorders>
-            <w:shd w:fill="auto" w:val="clear"/>
-          </w:tcPr>
-          <w:p>
-            <w:pPr>
-              <w:pStyle w:val="Heading3"/>
-              <w:spacing w:before="0" w:after="200"/>
-              <w:rPr/>
-            </w:pPr>
-            <w:r>
-              <w:rPr>
-                <w:rFonts w:cs="Calibri" w:ascii="Calibri" w:hAnsi="Calibri" w:asciiTheme="minorHAnsi" w:cstheme="minorHAnsi" w:hAnsiTheme="minorHAnsi"/>
-                <w:b w:val="false"/>
-                <w:bCs w:val="false"/>
-                <w:color w:val="404A4F"/>
-                <w:spacing w:val="-7"/>
-              </w:rPr>
-              <w:t xml:space="preserve">Prenchimento de dados de comparação de atributos </w:t>
-            </w:r>
-            <w:r>
-              <w:rPr>
-                <w:rFonts w:cs="Calibri" w:ascii="Calibri" w:hAnsi="Calibri" w:asciiTheme="minorHAnsi" w:cstheme="minorHAnsi" w:hAnsiTheme="minorHAnsi"/>
-                <w:b w:val="false"/>
-                <w:bCs w:val="false"/>
-                <w:color w:val="404A4F"/>
-                <w:spacing w:val="-7"/>
-              </w:rPr>
-              <w:t>(facção)</w:t>
-            </w:r>
-          </w:p>
-          <w:p>
-            <w:pPr>
-              <w:pStyle w:val="Normal"/>
-              <w:spacing w:lineRule="auto" w:line="360" w:before="0" w:after="0"/>
-              <w:jc w:val="both"/>
-              <w:rPr>
-                <w:rFonts w:ascii="Calibri" w:hAnsi="Calibri" w:cs="Calibri" w:asciiTheme="minorHAnsi" w:cstheme="minorHAnsi" w:hAnsiTheme="minorHAnsi"/>
-                <w:i/>
-                <w:i/>
-                <w:sz w:val="24"/>
-                <w:szCs w:val="24"/>
-                <w:highlight w:val="yellow"/>
-                <w:lang w:eastAsia="pt-BR"/>
-              </w:rPr>
-            </w:pPr>
-            <w:r>
-              <w:rPr>
-                <w:rFonts w:cs="Calibri" w:cstheme="minorHAnsi"/>
-                <w:i/>
-                <w:sz w:val="24"/>
-                <w:szCs w:val="24"/>
-                <w:highlight w:val="yellow"/>
-                <w:lang w:eastAsia="pt-BR"/>
-              </w:rPr>
-            </w:r>
-          </w:p>
-        </w:tc>
-        <w:tc>
-          <w:tcPr>
-            <w:tcW w:w="7221" w:type="dxa"/>
-            <w:tcBorders>
-              <w:top w:val="nil"/>
-            </w:tcBorders>
-            <w:shd w:fill="auto" w:val="clear"/>
-          </w:tcPr>
-          <w:p>
-            <w:pPr>
-              <w:pStyle w:val="NormalWeb"/>
-              <w:spacing w:beforeAutospacing="0" w:before="0" w:after="200"/>
-              <w:jc w:val="both"/>
-              <w:rPr/>
-            </w:pPr>
-            <w:r>
-              <w:rPr>
-                <w:rFonts w:cs="Calibri" w:ascii="Calibri" w:hAnsi="Calibri" w:asciiTheme="minorHAnsi" w:cstheme="minorHAnsi" w:hAnsiTheme="minorHAnsi"/>
-                <w:color w:val="404A4F"/>
-                <w:sz w:val="22"/>
-                <w:szCs w:val="22"/>
-              </w:rPr>
-              <w:t>Para definir a compatibilidade de indivíduos que pertencem a mesma facção</w:t>
-            </w:r>
-            <w:r>
-              <w:rPr>
-                <w:rFonts w:cs="Calibri" w:ascii="Calibri" w:hAnsi="Calibri" w:asciiTheme="minorHAnsi" w:cstheme="minorHAnsi" w:hAnsiTheme="minorHAnsi"/>
-                <w:color w:val="404A4F"/>
-                <w:sz w:val="22"/>
-                <w:szCs w:val="22"/>
-              </w:rPr>
-              <w:t>:</w:t>
-            </w:r>
-          </w:p>
-          <w:p>
-            <w:pPr>
-              <w:pStyle w:val="NormalWeb"/>
-              <w:spacing w:beforeAutospacing="0" w:before="0" w:afterAutospacing="0" w:after="0"/>
-              <w:jc w:val="both"/>
-              <w:rPr/>
-            </w:pPr>
-            <w:r>
-              <w:rPr>
-                <w:rFonts w:cs="Calibri" w:ascii="Calibri" w:hAnsi="Calibri" w:asciiTheme="minorHAnsi" w:cstheme="minorHAnsi" w:hAnsiTheme="minorHAnsi"/>
-                <w:color w:val="B2B8BB"/>
-                <w:sz w:val="22"/>
-                <w:szCs w:val="22"/>
-              </w:rPr>
-              <w:t>“</w:t>
-            </w:r>
-            <w:r>
-              <w:rPr>
-                <w:rFonts w:cs="Calibri" w:ascii="Calibri" w:hAnsi="Calibri" w:asciiTheme="minorHAnsi" w:cstheme="minorHAnsi" w:hAnsiTheme="minorHAnsi"/>
-                <w:color w:val="B2B8BB"/>
-                <w:sz w:val="22"/>
-                <w:szCs w:val="22"/>
-              </w:rPr>
-              <w:t xml:space="preserve">Valores altos (não compatíveis) informados representam uma facção esparça, onde indivíduos temdem a não conhecer todos os outros membros da mesma facção. </w:t>
-            </w:r>
-            <w:r>
-              <w:rPr>
-                <w:rFonts w:cs="Calibri" w:ascii="Calibri" w:hAnsi="Calibri" w:asciiTheme="minorHAnsi" w:cstheme="minorHAnsi" w:hAnsiTheme="minorHAnsi"/>
-                <w:color w:val="B2B8BB"/>
-                <w:sz w:val="22"/>
-                <w:szCs w:val="22"/>
-              </w:rPr>
-              <w:t>Valores baixos (mais compatíveis) indicam uma facção mais conectada, onde os personagens que pertencem a essa facção tendem a se aproximar</w:t>
-            </w:r>
-            <w:r>
-              <w:rPr>
-                <w:rFonts w:cs="Calibri" w:ascii="Calibri" w:hAnsi="Calibri" w:asciiTheme="minorHAnsi" w:cstheme="minorHAnsi" w:hAnsiTheme="minorHAnsi"/>
-                <w:color w:val="B2B8BB"/>
-                <w:sz w:val="22"/>
-                <w:szCs w:val="22"/>
-              </w:rPr>
-              <w:t>”</w:t>
-            </w:r>
-          </w:p>
-          <w:p>
-            <w:pPr>
-              <w:pStyle w:val="NormalWeb"/>
-              <w:spacing w:beforeAutospacing="0" w:before="0" w:afterAutospacing="0" w:after="0"/>
-              <w:jc w:val="both"/>
-              <w:rPr>
-                <w:rFonts w:ascii="Calibri" w:hAnsi="Calibri" w:cs="Calibri" w:asciiTheme="minorHAnsi" w:cstheme="minorHAnsi" w:hAnsiTheme="minorHAnsi"/>
-                <w:color w:val="B2B8BB"/>
-                <w:sz w:val="22"/>
-                <w:szCs w:val="22"/>
-              </w:rPr>
-            </w:pPr>
-            <w:r>
-              <w:rPr>
-                <w:rFonts w:cs="Calibri" w:cstheme="minorHAnsi" w:ascii="Calibri" w:hAnsi="Calibri"/>
-                <w:color w:val="B2B8BB"/>
-                <w:sz w:val="22"/>
-                <w:szCs w:val="22"/>
-              </w:rPr>
-            </w:r>
-          </w:p>
-          <w:p>
-            <w:pPr>
-              <w:pStyle w:val="NormalWeb"/>
-              <w:spacing w:beforeAutospacing="0" w:before="0" w:after="200"/>
-              <w:jc w:val="both"/>
-              <w:rPr/>
-            </w:pPr>
-            <w:r>
-              <w:rPr>
-                <w:rFonts w:cs="Calibri" w:ascii="Calibri" w:hAnsi="Calibri" w:asciiTheme="minorHAnsi" w:cstheme="minorHAnsi" w:hAnsiTheme="minorHAnsi"/>
-                <w:color w:val="404A4F"/>
-                <w:sz w:val="22"/>
-                <w:szCs w:val="22"/>
-              </w:rPr>
-              <w:t>Para definir a compatibilidade de indivíduos que pertencem a facç</w:t>
-            </w:r>
-            <w:r>
-              <w:rPr>
-                <w:rFonts w:cs="Calibri" w:ascii="Calibri" w:hAnsi="Calibri" w:asciiTheme="minorHAnsi" w:cstheme="minorHAnsi" w:hAnsiTheme="minorHAnsi"/>
-                <w:color w:val="404A4F"/>
-                <w:sz w:val="22"/>
-                <w:szCs w:val="22"/>
-              </w:rPr>
-              <w:t>ões diferentes</w:t>
-            </w:r>
-            <w:r>
-              <w:rPr>
-                <w:rFonts w:cs="Calibri" w:ascii="Calibri" w:hAnsi="Calibri" w:asciiTheme="minorHAnsi" w:cstheme="minorHAnsi" w:hAnsiTheme="minorHAnsi"/>
-                <w:color w:val="404A4F"/>
-                <w:sz w:val="22"/>
-                <w:szCs w:val="22"/>
-              </w:rPr>
-              <w:t>:</w:t>
-            </w:r>
-          </w:p>
-          <w:p>
-            <w:pPr>
-              <w:pStyle w:val="NormalWeb"/>
-              <w:spacing w:beforeAutospacing="0" w:before="0" w:afterAutospacing="0" w:after="0"/>
-              <w:jc w:val="both"/>
-              <w:rPr/>
-            </w:pPr>
-            <w:r>
-              <w:rPr>
-                <w:rFonts w:cs="Calibri" w:ascii="Calibri" w:hAnsi="Calibri" w:asciiTheme="minorHAnsi" w:cstheme="minorHAnsi" w:hAnsiTheme="minorHAnsi"/>
-                <w:color w:val="B2B8BB"/>
-                <w:sz w:val="22"/>
-                <w:szCs w:val="22"/>
-              </w:rPr>
-              <w:t>“</w:t>
-            </w:r>
-            <w:r>
-              <w:rPr>
-                <w:rFonts w:cs="Calibri" w:ascii="Calibri" w:hAnsi="Calibri" w:asciiTheme="minorHAnsi" w:cstheme="minorHAnsi" w:hAnsiTheme="minorHAnsi"/>
-                <w:color w:val="B2B8BB"/>
-                <w:sz w:val="22"/>
-                <w:szCs w:val="22"/>
-              </w:rPr>
-              <w:t xml:space="preserve">Valores altos (não compatíveis) informados representam </w:t>
-            </w:r>
-            <w:r>
-              <w:rPr>
-                <w:rFonts w:cs="Calibri" w:ascii="Calibri" w:hAnsi="Calibri" w:asciiTheme="minorHAnsi" w:cstheme="minorHAnsi" w:hAnsiTheme="minorHAnsi"/>
-                <w:color w:val="B2B8BB"/>
-                <w:sz w:val="22"/>
-                <w:szCs w:val="22"/>
-              </w:rPr>
-              <w:t>que as facções não compartilham muitas relações, indicando que elas não interagem muito, e menbros dessas facções tendem a não se conhecer</w:t>
-            </w:r>
-            <w:r>
-              <w:rPr>
-                <w:rFonts w:cs="Calibri" w:ascii="Calibri" w:hAnsi="Calibri" w:asciiTheme="minorHAnsi" w:cstheme="minorHAnsi" w:hAnsiTheme="minorHAnsi"/>
-                <w:color w:val="B2B8BB"/>
-                <w:sz w:val="22"/>
-                <w:szCs w:val="22"/>
-              </w:rPr>
-              <w:t xml:space="preserve">. </w:t>
-            </w:r>
-            <w:r>
-              <w:rPr>
-                <w:rFonts w:cs="Calibri" w:ascii="Calibri" w:hAnsi="Calibri" w:asciiTheme="minorHAnsi" w:cstheme="minorHAnsi" w:hAnsiTheme="minorHAnsi"/>
-                <w:color w:val="B2B8BB"/>
-                <w:sz w:val="22"/>
-                <w:szCs w:val="22"/>
-              </w:rPr>
-              <w:t>Valores baixos (mais compatíveis) indicam que as facções compartilham maiores relações</w:t>
-            </w:r>
-            <w:r>
-              <w:rPr>
-                <w:rFonts w:cs="Calibri" w:ascii="Calibri" w:hAnsi="Calibri" w:asciiTheme="minorHAnsi" w:cstheme="minorHAnsi" w:hAnsiTheme="minorHAnsi"/>
-                <w:color w:val="B2B8BB"/>
-                <w:sz w:val="22"/>
-                <w:szCs w:val="22"/>
-              </w:rPr>
-              <w:t>””</w:t>
-            </w:r>
-          </w:p>
-          <w:p>
-            <w:pPr>
-              <w:pStyle w:val="Normal"/>
-              <w:spacing w:lineRule="auto" w:line="360" w:before="0" w:after="0"/>
-              <w:jc w:val="both"/>
-              <w:rPr>
-                <w:rFonts w:ascii="Calibri" w:hAnsi="Calibri" w:cs="Calibri" w:asciiTheme="minorHAnsi" w:cstheme="minorHAnsi" w:hAnsiTheme="minorHAnsi"/>
-                <w:i/>
-                <w:i/>
-                <w:highlight w:val="yellow"/>
-                <w:lang w:eastAsia="pt-BR"/>
-              </w:rPr>
-            </w:pPr>
-            <w:r>
-              <w:rPr>
-                <w:rFonts w:cs="Calibri" w:cstheme="minorHAnsi"/>
-                <w:i/>
-                <w:highlight w:val="yellow"/>
-                <w:lang w:eastAsia="pt-BR"/>
-              </w:rPr>
-            </w:r>
-          </w:p>
-        </w:tc>
-      </w:tr>
-      <w:tr>
-        <w:trPr/>
-        <w:tc>
-          <w:tcPr>
-            <w:tcW w:w="1838" w:type="dxa"/>
-            <w:tcBorders/>
-            <w:shd w:fill="auto" w:val="clear"/>
-          </w:tcPr>
-          <w:p>
-            <w:pPr>
-              <w:pStyle w:val="Heading3"/>
-              <w:spacing w:before="0" w:after="200"/>
-              <w:rPr/>
-            </w:pPr>
-            <w:r>
-              <w:rPr>
-                <w:rFonts w:cs="Calibri" w:ascii="Calibri" w:hAnsi="Calibri" w:asciiTheme="minorHAnsi" w:cstheme="minorHAnsi" w:hAnsiTheme="minorHAnsi"/>
-                <w:b w:val="false"/>
-                <w:bCs w:val="false"/>
-                <w:color w:val="404A4F"/>
-                <w:spacing w:val="-7"/>
-              </w:rPr>
-              <w:t>Preenchimendo de dados de comparação de atributos (psicológicos)</w:t>
-            </w:r>
-          </w:p>
-          <w:p>
-            <w:pPr>
-              <w:pStyle w:val="Normal"/>
-              <w:spacing w:lineRule="auto" w:line="360" w:before="0" w:after="0"/>
-              <w:jc w:val="both"/>
-              <w:rPr>
-                <w:rFonts w:ascii="Calibri" w:hAnsi="Calibri" w:cs="Calibri" w:asciiTheme="minorHAnsi" w:cstheme="minorHAnsi" w:hAnsiTheme="minorHAnsi"/>
-                <w:i/>
-                <w:i/>
-                <w:highlight w:val="yellow"/>
-                <w:lang w:eastAsia="pt-BR"/>
-              </w:rPr>
-            </w:pPr>
-            <w:r>
-              <w:rPr>
-                <w:rFonts w:cs="Calibri" w:cstheme="minorHAnsi"/>
-                <w:i/>
-                <w:highlight w:val="yellow"/>
-                <w:lang w:eastAsia="pt-BR"/>
-              </w:rPr>
-            </w:r>
-          </w:p>
-        </w:tc>
-        <w:tc>
-          <w:tcPr>
-            <w:tcW w:w="7221" w:type="dxa"/>
-            <w:tcBorders/>
-            <w:shd w:fill="auto" w:val="clear"/>
-          </w:tcPr>
-          <w:p>
-            <w:pPr>
-              <w:pStyle w:val="NormalWeb"/>
-              <w:spacing w:beforeAutospacing="0" w:before="0" w:after="200"/>
-              <w:jc w:val="both"/>
-              <w:rPr/>
-            </w:pPr>
-            <w:r>
-              <w:rPr>
-                <w:rFonts w:cs="Calibri" w:ascii="Calibri" w:hAnsi="Calibri" w:asciiTheme="minorHAnsi" w:cstheme="minorHAnsi" w:hAnsiTheme="minorHAnsi"/>
-                <w:color w:val="404A4F"/>
-                <w:sz w:val="22"/>
-                <w:szCs w:val="22"/>
-              </w:rPr>
-              <w:t>Definição de compatibilidade entre indivíduos com características psicológicas</w:t>
-            </w:r>
-            <w:r>
-              <w:rPr>
-                <w:rFonts w:cs="Calibri" w:ascii="Calibri" w:hAnsi="Calibri" w:asciiTheme="minorHAnsi" w:cstheme="minorHAnsi" w:hAnsiTheme="minorHAnsi"/>
-                <w:color w:val="404A4F"/>
-                <w:sz w:val="22"/>
-                <w:szCs w:val="22"/>
-              </w:rPr>
-              <w:t>:</w:t>
-            </w:r>
-          </w:p>
-          <w:p>
-            <w:pPr>
-              <w:pStyle w:val="NormalWeb"/>
-              <w:spacing w:beforeAutospacing="0" w:before="0" w:afterAutospacing="0" w:after="0"/>
-              <w:jc w:val="both"/>
-              <w:rPr/>
-            </w:pPr>
-            <w:r>
-              <w:rPr>
-                <w:rFonts w:cs="Calibri" w:ascii="Calibri" w:hAnsi="Calibri" w:asciiTheme="minorHAnsi" w:cstheme="minorHAnsi" w:hAnsiTheme="minorHAnsi"/>
-                <w:color w:val="B2B8BB"/>
-                <w:sz w:val="22"/>
-                <w:szCs w:val="22"/>
-              </w:rPr>
-              <w:t>“</w:t>
-            </w:r>
-            <w:r>
-              <w:rPr>
-                <w:rFonts w:cs="Calibri" w:ascii="Calibri" w:hAnsi="Calibri" w:asciiTheme="minorHAnsi" w:cstheme="minorHAnsi" w:hAnsiTheme="minorHAnsi"/>
-                <w:color w:val="B2B8BB"/>
-                <w:sz w:val="22"/>
-                <w:szCs w:val="22"/>
-              </w:rPr>
-              <w:t xml:space="preserve">A definição de compatibilidade entre indivíduos com caractríticas distintas pode fazer com que </w:t>
-            </w:r>
-            <w:r>
-              <w:rPr>
-                <w:rFonts w:cs="Calibri" w:ascii="Calibri" w:hAnsi="Calibri" w:asciiTheme="minorHAnsi" w:cstheme="minorHAnsi" w:hAnsiTheme="minorHAnsi"/>
-                <w:color w:val="B2B8BB"/>
-                <w:sz w:val="22"/>
-                <w:szCs w:val="22"/>
-              </w:rPr>
-              <w:t>o grafo apresente uma coleção de relacionamentos mais ou menos funcionais, determinando, em grande parte, qual a atmosfera geral da malha social. Por exemplo, se é atribuido que pessoas ‘submissas’ tem uma compatibilidade maior com pessoas ‘controladoras’ do que com outras características psicológias, o grafo gerado apresentará relações entre esses tipos de personagens mais frequentemente, descrevendo uma sociedade com relacionamentos mais abusivos (provida a interpretação sobre relacionamentos entre pessoas controladoras e pessoas submissas)</w:t>
-            </w:r>
-            <w:r>
-              <w:rPr>
-                <w:rFonts w:cs="Calibri" w:ascii="Calibri" w:hAnsi="Calibri" w:asciiTheme="minorHAnsi" w:cstheme="minorHAnsi" w:hAnsiTheme="minorHAnsi"/>
-                <w:color w:val="B2B8BB"/>
-                <w:sz w:val="22"/>
-                <w:szCs w:val="22"/>
-              </w:rPr>
-              <w:t>”</w:t>
-            </w:r>
-          </w:p>
-          <w:p>
-            <w:pPr>
-              <w:pStyle w:val="NormalWeb"/>
-              <w:spacing w:beforeAutospacing="0" w:before="0" w:afterAutospacing="0" w:after="0"/>
-              <w:jc w:val="both"/>
-              <w:rPr>
-                <w:rFonts w:ascii="Calibri" w:hAnsi="Calibri" w:cs="Calibri" w:asciiTheme="minorHAnsi" w:cstheme="minorHAnsi" w:hAnsiTheme="minorHAnsi"/>
-                <w:i/>
-                <w:i/>
-                <w:highlight w:val="yellow"/>
-                <w:lang w:eastAsia="pt-BR"/>
-              </w:rPr>
-            </w:pPr>
-            <w:r>
-              <w:rPr>
-                <w:rFonts w:cs="Calibri" w:cstheme="minorHAnsi" w:ascii="Calibri" w:hAnsi="Calibri"/>
-                <w:i/>
-                <w:highlight w:val="yellow"/>
-                <w:lang w:eastAsia="pt-BR"/>
-              </w:rPr>
-            </w:r>
-          </w:p>
-        </w:tc>
-      </w:tr>
-      <w:tr>
-        <w:trPr/>
-        <w:tc>
-          <w:tcPr>
-            <w:tcW w:w="1838" w:type="dxa"/>
-            <w:tcBorders/>
-            <w:shd w:fill="auto" w:val="clear"/>
-          </w:tcPr>
-          <w:p>
-            <w:pPr>
-              <w:pStyle w:val="Heading2"/>
-              <w:spacing w:before="0" w:after="200"/>
-              <w:rPr/>
-            </w:pPr>
-            <w:r>
-              <w:rPr>
-                <w:rFonts w:cs="Calibri" w:ascii="Calibri" w:hAnsi="Calibri" w:asciiTheme="minorHAnsi" w:cstheme="minorHAnsi" w:hAnsiTheme="minorHAnsi"/>
-                <w:b w:val="false"/>
-                <w:bCs w:val="false"/>
-                <w:color w:val="404A4F"/>
-                <w:spacing w:val="-7"/>
-                <w:szCs w:val="24"/>
-              </w:rPr>
-              <w:t>Preenchimendo de dados de comparação de atributos (</w:t>
-            </w:r>
-            <w:r>
-              <w:rPr>
-                <w:rFonts w:cs="Calibri" w:ascii="Calibri" w:hAnsi="Calibri" w:asciiTheme="minorHAnsi" w:cstheme="minorHAnsi" w:hAnsiTheme="minorHAnsi"/>
-                <w:b w:val="false"/>
-                <w:bCs w:val="false"/>
-                <w:color w:val="404A4F"/>
-                <w:spacing w:val="-7"/>
-                <w:szCs w:val="24"/>
-              </w:rPr>
-              <w:t>sociais</w:t>
-            </w:r>
-            <w:r>
-              <w:rPr>
-                <w:rFonts w:cs="Calibri" w:ascii="Calibri" w:hAnsi="Calibri" w:asciiTheme="minorHAnsi" w:cstheme="minorHAnsi" w:hAnsiTheme="minorHAnsi"/>
-                <w:b w:val="false"/>
-                <w:bCs w:val="false"/>
-                <w:color w:val="404A4F"/>
-                <w:spacing w:val="-7"/>
-                <w:szCs w:val="24"/>
-              </w:rPr>
-              <w:t>)</w:t>
-            </w:r>
-            <w:r>
-              <w:rPr>
-                <w:rFonts w:cs="Calibri" w:ascii="Calibri" w:hAnsi="Calibri" w:asciiTheme="minorHAnsi" w:cstheme="minorHAnsi" w:hAnsiTheme="minorHAnsi"/>
-                <w:b w:val="false"/>
-                <w:bCs w:val="false"/>
-                <w:color w:val="404A4F"/>
-                <w:spacing w:val="-7"/>
-                <w:szCs w:val="24"/>
-              </w:rPr>
-              <w:t>:</w:t>
-            </w:r>
-          </w:p>
-          <w:p>
-            <w:pPr>
-              <w:pStyle w:val="Normal"/>
-              <w:spacing w:lineRule="auto" w:line="360" w:before="0" w:after="0"/>
-              <w:jc w:val="both"/>
-              <w:rPr>
-                <w:rFonts w:ascii="Calibri" w:hAnsi="Calibri" w:cs="Calibri" w:asciiTheme="minorHAnsi" w:cstheme="minorHAnsi" w:hAnsiTheme="minorHAnsi"/>
-                <w:i/>
-                <w:i/>
-                <w:sz w:val="24"/>
-                <w:szCs w:val="24"/>
-                <w:highlight w:val="yellow"/>
-                <w:lang w:eastAsia="pt-BR"/>
-              </w:rPr>
-            </w:pPr>
-            <w:r>
-              <w:rPr>
-                <w:rFonts w:cs="Calibri" w:cstheme="minorHAnsi"/>
-                <w:i/>
-                <w:sz w:val="24"/>
-                <w:szCs w:val="24"/>
-                <w:highlight w:val="yellow"/>
-                <w:lang w:eastAsia="pt-BR"/>
-              </w:rPr>
-            </w:r>
-          </w:p>
-        </w:tc>
-        <w:tc>
-          <w:tcPr>
-            <w:tcW w:w="7221" w:type="dxa"/>
-            <w:tcBorders/>
-            <w:shd w:fill="auto" w:val="clear"/>
-          </w:tcPr>
-          <w:p>
-            <w:pPr>
-              <w:pStyle w:val="NormalWeb"/>
-              <w:spacing w:beforeAutospacing="0" w:before="0" w:after="200"/>
-              <w:jc w:val="both"/>
-              <w:rPr/>
-            </w:pPr>
-            <w:r>
-              <w:rPr>
-                <w:rFonts w:cs="Calibri" w:ascii="Calibri" w:hAnsi="Calibri" w:asciiTheme="minorHAnsi" w:cstheme="minorHAnsi" w:hAnsiTheme="minorHAnsi"/>
-                <w:color w:val="404A4F"/>
-              </w:rPr>
-              <w:t>A definição da compatibilidade entre as características sociais define, em grande parte, a formatação economica da sociedade</w:t>
-            </w:r>
-            <w:r>
-              <w:rPr>
-                <w:rFonts w:cs="Calibri" w:ascii="Calibri" w:hAnsi="Calibri" w:asciiTheme="minorHAnsi" w:cstheme="minorHAnsi" w:hAnsiTheme="minorHAnsi"/>
-                <w:color w:val="404A4F"/>
-              </w:rPr>
-              <w:t>:</w:t>
-            </w:r>
-          </w:p>
-          <w:p>
-            <w:pPr>
-              <w:pStyle w:val="NormalWeb"/>
-              <w:spacing w:beforeAutospacing="0" w:before="0" w:afterAutospacing="0" w:after="0"/>
-              <w:jc w:val="both"/>
-              <w:rPr/>
-            </w:pPr>
-            <w:r>
-              <w:rPr>
-                <w:rFonts w:cs="Calibri" w:ascii="Calibri" w:hAnsi="Calibri" w:asciiTheme="minorHAnsi" w:cstheme="minorHAnsi" w:hAnsiTheme="minorHAnsi"/>
-                <w:color w:val="B2B8BB"/>
-              </w:rPr>
-              <w:t>“</w:t>
-            </w:r>
-            <w:r>
-              <w:rPr>
-                <w:rFonts w:cs="Calibri" w:ascii="Calibri" w:hAnsi="Calibri" w:asciiTheme="minorHAnsi" w:cstheme="minorHAnsi" w:hAnsiTheme="minorHAnsi"/>
-                <w:color w:val="B2B8BB"/>
-              </w:rPr>
-              <w:t>Para a definição de uma sociedade onde as pessoas ricas são mais isoladas, é definida uma compatibilidade menor desses indivíduos para com os outros grupos sociais. Para a definição onde infivíduos que prestam serviços tem relações com fornecedores, é utilizado um valor de compatibilidade menor entre essas características</w:t>
-            </w:r>
-            <w:r>
-              <w:rPr>
-                <w:rFonts w:cs="Calibri" w:ascii="Calibri" w:hAnsi="Calibri" w:asciiTheme="minorHAnsi" w:cstheme="minorHAnsi" w:hAnsiTheme="minorHAnsi"/>
-                <w:color w:val="B2B8BB"/>
-              </w:rPr>
-              <w:t>”</w:t>
-            </w:r>
-          </w:p>
-          <w:p>
-            <w:pPr>
-              <w:pStyle w:val="Normal"/>
-              <w:spacing w:lineRule="auto" w:line="360" w:before="0" w:after="0"/>
-              <w:jc w:val="both"/>
-              <w:rPr>
-                <w:rFonts w:ascii="Calibri" w:hAnsi="Calibri" w:cs="Calibri" w:asciiTheme="minorHAnsi" w:cstheme="minorHAnsi" w:hAnsiTheme="minorHAnsi"/>
-                <w:i/>
-                <w:i/>
-                <w:highlight w:val="yellow"/>
-                <w:lang w:eastAsia="pt-BR"/>
-              </w:rPr>
-            </w:pPr>
-            <w:r>
-              <w:rPr>
-                <w:rFonts w:cs="Calibri" w:cstheme="minorHAnsi"/>
-                <w:i/>
-                <w:highlight w:val="yellow"/>
-                <w:lang w:eastAsia="pt-BR"/>
-              </w:rPr>
-            </w:r>
-          </w:p>
-        </w:tc>
-      </w:tr>
-      <w:tr>
-        <w:trPr/>
-        <w:tc>
-          <w:tcPr>
-            <w:tcW w:w="1838" w:type="dxa"/>
-            <w:tcBorders>
-              <w:top w:val="nil"/>
-            </w:tcBorders>
-            <w:shd w:fill="auto" w:val="clear"/>
-          </w:tcPr>
-          <w:p>
-            <w:pPr>
-              <w:pStyle w:val="Heading2"/>
-              <w:spacing w:before="0" w:after="200"/>
-              <w:rPr/>
-            </w:pPr>
-            <w:r>
-              <w:rPr>
-                <w:rFonts w:cs="Calibri" w:ascii="Calibri" w:hAnsi="Calibri" w:asciiTheme="minorHAnsi" w:cstheme="minorHAnsi" w:hAnsiTheme="minorHAnsi"/>
-                <w:b w:val="false"/>
-                <w:bCs w:val="false"/>
-                <w:color w:val="404A4F"/>
-                <w:spacing w:val="-7"/>
-                <w:szCs w:val="24"/>
-              </w:rPr>
-              <w:t>Definição dos atributos para cada personagem.</w:t>
-            </w:r>
-          </w:p>
-        </w:tc>
-        <w:tc>
-          <w:tcPr>
-            <w:tcW w:w="7221" w:type="dxa"/>
-            <w:tcBorders>
-              <w:top w:val="nil"/>
-            </w:tcBorders>
-            <w:shd w:fill="auto" w:val="clear"/>
-          </w:tcPr>
-          <w:p>
-            <w:pPr>
-              <w:pStyle w:val="NormalWeb"/>
-              <w:spacing w:beforeAutospacing="0" w:before="0" w:after="200"/>
-              <w:jc w:val="both"/>
-              <w:rPr/>
-            </w:pPr>
-            <w:r>
-              <w:rPr>
-                <w:rFonts w:cs="Calibri" w:ascii="Calibri" w:hAnsi="Calibri" w:asciiTheme="minorHAnsi" w:cstheme="minorHAnsi" w:hAnsiTheme="minorHAnsi"/>
-                <w:color w:val="404A4F"/>
-              </w:rPr>
-              <w:t>Para a definição de cada atributo de cada personagem</w:t>
-            </w:r>
-            <w:r>
-              <w:rPr>
-                <w:rFonts w:cs="Calibri" w:ascii="Calibri" w:hAnsi="Calibri" w:asciiTheme="minorHAnsi" w:cstheme="minorHAnsi" w:hAnsiTheme="minorHAnsi"/>
-                <w:color w:val="404A4F"/>
-              </w:rPr>
-              <w:t>:</w:t>
-            </w:r>
-          </w:p>
-          <w:p>
-            <w:pPr>
-              <w:pStyle w:val="NormalWeb"/>
-              <w:spacing w:beforeAutospacing="0" w:before="0" w:afterAutospacing="0" w:after="0"/>
-              <w:jc w:val="both"/>
-              <w:rPr/>
-            </w:pPr>
-            <w:r>
-              <w:rPr>
-                <w:rFonts w:cs="Calibri" w:ascii="Calibri" w:hAnsi="Calibri" w:asciiTheme="minorHAnsi" w:cstheme="minorHAnsi" w:hAnsiTheme="minorHAnsi"/>
-                <w:color w:val="B2B8BB"/>
-              </w:rPr>
-              <w:t>“</w:t>
-            </w:r>
-            <w:r>
-              <w:rPr>
-                <w:rFonts w:cs="Calibri" w:ascii="Calibri" w:hAnsi="Calibri" w:asciiTheme="minorHAnsi" w:cstheme="minorHAnsi" w:hAnsiTheme="minorHAnsi"/>
-                <w:color w:val="B2B8BB"/>
-              </w:rPr>
-              <w:t>Para cada atributo, é escolhido um valor em uma distribuição uniforme</w:t>
-            </w:r>
-            <w:r>
-              <w:rPr>
-                <w:rFonts w:cs="Calibri" w:ascii="Calibri" w:hAnsi="Calibri" w:asciiTheme="minorHAnsi" w:cstheme="minorHAnsi" w:hAnsiTheme="minorHAnsi"/>
-                <w:color w:val="B2B8BB"/>
-              </w:rPr>
-              <w:t>”</w:t>
-            </w:r>
-          </w:p>
-        </w:tc>
-      </w:tr>
-      <w:tr>
-        <w:trPr/>
-        <w:tc>
-          <w:tcPr>
-            <w:tcW w:w="1838" w:type="dxa"/>
-            <w:tcBorders>
-              <w:top w:val="nil"/>
-            </w:tcBorders>
-            <w:shd w:fill="auto" w:val="clear"/>
-          </w:tcPr>
-          <w:p>
-            <w:pPr>
-              <w:pStyle w:val="Heading2"/>
-              <w:spacing w:before="0" w:after="200"/>
-              <w:rPr/>
-            </w:pPr>
-            <w:r>
-              <w:rPr>
-                <w:rFonts w:cs="Calibri" w:ascii="Calibri" w:hAnsi="Calibri" w:asciiTheme="minorHAnsi" w:cstheme="minorHAnsi" w:hAnsiTheme="minorHAnsi"/>
-                <w:b w:val="false"/>
-                <w:bCs w:val="false"/>
-                <w:color w:val="404A4F"/>
-                <w:spacing w:val="-7"/>
-                <w:szCs w:val="24"/>
-              </w:rPr>
-              <w:t>Apresentação da malha social</w:t>
-            </w:r>
-          </w:p>
-        </w:tc>
-        <w:tc>
-          <w:tcPr>
-            <w:tcW w:w="7221" w:type="dxa"/>
-            <w:tcBorders>
-              <w:top w:val="nil"/>
-            </w:tcBorders>
-            <w:shd w:fill="auto" w:val="clear"/>
-          </w:tcPr>
-          <w:p>
-            <w:pPr>
-              <w:pStyle w:val="NormalWeb"/>
-              <w:spacing w:beforeAutospacing="0" w:before="0" w:after="200"/>
-              <w:jc w:val="both"/>
-              <w:rPr/>
-            </w:pPr>
-            <w:r>
-              <w:rPr>
-                <w:rFonts w:cs="Calibri" w:ascii="Calibri" w:hAnsi="Calibri" w:asciiTheme="minorHAnsi" w:cstheme="minorHAnsi" w:hAnsiTheme="minorHAnsi"/>
-                <w:color w:val="404A4F"/>
-              </w:rPr>
-              <w:t>Após a geração do grafo, será gerada uma estrutura de arquivos HTML</w:t>
-            </w:r>
-            <w:r>
-              <w:rPr>
-                <w:rFonts w:cs="Calibri" w:ascii="Calibri" w:hAnsi="Calibri" w:asciiTheme="minorHAnsi" w:cstheme="minorHAnsi" w:hAnsiTheme="minorHAnsi"/>
-                <w:color w:val="404A4F"/>
-              </w:rPr>
-              <w:t>:</w:t>
-            </w:r>
-          </w:p>
-          <w:p>
-            <w:pPr>
-              <w:pStyle w:val="NormalWeb"/>
-              <w:spacing w:beforeAutospacing="0" w:before="0" w:afterAutospacing="0" w:after="0"/>
-              <w:jc w:val="both"/>
-              <w:rPr/>
-            </w:pPr>
-            <w:r>
-              <w:rPr>
-                <w:rFonts w:cs="Calibri" w:ascii="Calibri" w:hAnsi="Calibri" w:asciiTheme="minorHAnsi" w:cstheme="minorHAnsi" w:hAnsiTheme="minorHAnsi"/>
-                <w:color w:val="B2B8BB"/>
-              </w:rPr>
-              <w:t>“</w:t>
-            </w:r>
-            <w:r>
-              <w:rPr>
-                <w:rFonts w:cs="Calibri" w:ascii="Calibri" w:hAnsi="Calibri" w:asciiTheme="minorHAnsi" w:cstheme="minorHAnsi" w:hAnsiTheme="minorHAnsi"/>
-                <w:color w:val="B2B8BB"/>
-              </w:rPr>
-              <w:t>Cada personagem possuirá um arquivo próprio, apresentando apenas os atributos dele, e as relações, linkando os personagens que esse conhece, bem como a compatibilidade entre eles (a distância calculada entre eles).</w:t>
-            </w:r>
-            <w:r>
-              <w:rPr>
-                <w:rFonts w:cs="Calibri" w:ascii="Calibri" w:hAnsi="Calibri" w:asciiTheme="minorHAnsi" w:cstheme="minorHAnsi" w:hAnsiTheme="minorHAnsi"/>
-                <w:color w:val="B2B8BB"/>
-              </w:rPr>
-              <w:t>”</w:t>
-            </w:r>
-          </w:p>
-        </w:tc>
-      </w:tr>
-    </w:tbl>
-    <w:p>
-      <w:pPr>
-        <w:pStyle w:val="Normal"/>
-        <w:shd w:val="clear" w:color="auto" w:fill="FFFFFF"/>
-        <w:spacing w:lineRule="auto" w:line="360" w:before="0" w:after="0"/>
-        <w:jc w:val="both"/>
-        <w:rPr>
-          <w:i/>
-          <w:i/>
-          <w:highlight w:val="yellow"/>
-          <w:lang w:eastAsia="pt-BR"/>
-        </w:rPr>
-      </w:pPr>
-      <w:r>
-        <w:rPr>
-          <w:i/>
-          <w:highlight w:val="yellow"/>
-          <w:lang w:eastAsia="pt-BR"/>
-        </w:rPr>
-      </w:r>
-    </w:p>
-    <w:p>
-      <w:pPr>
-        <w:pStyle w:val="Heading2"/>
-        <w:numPr>
-          <w:ilvl w:val="0"/>
-          <w:numId w:val="3"/>
-        </w:numPr>
-        <w:spacing w:lineRule="auto" w:line="600" w:before="0" w:after="60"/>
-        <w:ind w:left="426" w:hanging="426"/>
         <w:rPr/>
       </w:pPr>
       <w:r>
@@ -2027,7 +1147,7 @@
         <w:pStyle w:val="Heading2"/>
         <w:numPr>
           <w:ilvl w:val="1"/>
-          <w:numId w:val="3"/>
+          <w:numId w:val="1"/>
         </w:numPr>
         <w:spacing w:lineRule="auto" w:line="600" w:before="0" w:after="60"/>
         <w:rPr/>
@@ -2036,12 +1156,13 @@
         <w:rPr>
           <w:b w:val="false"/>
         </w:rPr>
-        <w:t>Etrada de dados gerais:</w:t>
+        <w:t>Etrada dos parâmetros do algoritmo:</w:t>
       </w:r>
     </w:p>
     <w:p>
       <w:pPr>
         <w:pStyle w:val="Normal"/>
+        <w:spacing w:lineRule="auto" w:line="600" w:before="0" w:after="60"/>
         <w:jc w:val="center"/>
         <w:rPr/>
       </w:pPr>
@@ -2051,7 +1172,7 @@
           <wp:inline distT="0" distB="0" distL="0" distR="0">
             <wp:extent cx="1009650" cy="1666875"/>
             <wp:effectExtent l="0" t="0" r="0" b="0"/>
-            <wp:docPr id="3" name="Image4" descr=""/>
+            <wp:docPr id="3" name="Image3" descr=""/>
             <wp:cNvGraphicFramePr>
               <a:graphicFrameLocks xmlns:a="http://schemas.openxmlformats.org/drawingml/2006/main" noChangeAspect="1"/>
             </wp:cNvGraphicFramePr>
@@ -2059,13 +1180,13 @@
               <a:graphicData uri="http://schemas.openxmlformats.org/drawingml/2006/picture">
                 <pic:pic xmlns:pic="http://schemas.openxmlformats.org/drawingml/2006/picture">
                   <pic:nvPicPr>
-                    <pic:cNvPr id="3" name="Image4" descr=""/>
+                    <pic:cNvPr id="3" name="Image3" descr=""/>
                     <pic:cNvPicPr>
                       <a:picLocks noChangeAspect="1" noChangeArrowheads="1"/>
                     </pic:cNvPicPr>
                   </pic:nvPicPr>
                   <pic:blipFill>
-                    <a:blip r:embed="rId4"/>
+                    <a:blip r:embed="rId6"/>
                     <a:stretch>
                       <a:fillRect/>
                     </a:stretch>
@@ -2089,19 +1210,9 @@
     <w:p>
       <w:pPr>
         <w:pStyle w:val="Heading2"/>
-        <w:jc w:val="center"/>
-        <w:rPr/>
-      </w:pPr>
-      <w:r>
-        <w:rPr/>
-      </w:r>
-    </w:p>
-    <w:p>
-      <w:pPr>
-        <w:pStyle w:val="Heading2"/>
         <w:numPr>
           <w:ilvl w:val="1"/>
-          <w:numId w:val="3"/>
+          <w:numId w:val="1"/>
         </w:numPr>
         <w:spacing w:lineRule="auto" w:line="600" w:before="0" w:after="60"/>
         <w:rPr/>
@@ -2110,12 +1221,13 @@
         <w:rPr>
           <w:b w:val="false"/>
         </w:rPr>
-        <w:t>Entrada das relações de atributos:</w:t>
+        <w:t>Cadastro dos atributos:</w:t>
       </w:r>
     </w:p>
     <w:p>
       <w:pPr>
         <w:pStyle w:val="Normal"/>
+        <w:spacing w:lineRule="auto" w:line="600" w:before="0" w:after="60"/>
         <w:jc w:val="center"/>
         <w:rPr/>
       </w:pPr>
@@ -2123,9 +1235,9 @@
         <w:rPr/>
         <w:drawing>
           <wp:inline distT="0" distB="0" distL="0" distR="0">
-            <wp:extent cx="5657850" cy="1495425"/>
+            <wp:extent cx="2343150" cy="1952625"/>
             <wp:effectExtent l="0" t="0" r="0" b="0"/>
-            <wp:docPr id="4" name="Image5" descr=""/>
+            <wp:docPr id="4" name="Image4" descr=""/>
             <wp:cNvGraphicFramePr>
               <a:graphicFrameLocks xmlns:a="http://schemas.openxmlformats.org/drawingml/2006/main" noChangeAspect="1"/>
             </wp:cNvGraphicFramePr>
@@ -2133,13 +1245,13 @@
               <a:graphicData uri="http://schemas.openxmlformats.org/drawingml/2006/picture">
                 <pic:pic xmlns:pic="http://schemas.openxmlformats.org/drawingml/2006/picture">
                   <pic:nvPicPr>
-                    <pic:cNvPr id="4" name="Image5" descr=""/>
+                    <pic:cNvPr id="4" name="Image4" descr=""/>
                     <pic:cNvPicPr>
                       <a:picLocks noChangeAspect="1" noChangeArrowheads="1"/>
                     </pic:cNvPicPr>
                   </pic:nvPicPr>
                   <pic:blipFill>
-                    <a:blip r:embed="rId5"/>
+                    <a:blip r:embed="rId7"/>
                     <a:stretch>
                       <a:fillRect/>
                     </a:stretch>
@@ -2147,7 +1259,7 @@
                   <pic:spPr bwMode="auto">
                     <a:xfrm>
                       <a:off x="0" y="0"/>
-                      <a:ext cx="5657850" cy="1495425"/>
+                      <a:ext cx="2343150" cy="1952625"/>
                     </a:xfrm>
                     <a:prstGeom prst="rect">
                       <a:avLst/>
@@ -2159,13 +1271,38 @@
           </wp:inline>
         </w:drawing>
       </w:r>
+    </w:p>
+    <w:p>
+      <w:pPr>
+        <w:pStyle w:val="Heading2"/>
+        <w:numPr>
+          <w:ilvl w:val="1"/>
+          <w:numId w:val="1"/>
+        </w:numPr>
+        <w:spacing w:lineRule="auto" w:line="600" w:before="0" w:after="60"/>
+        <w:rPr/>
+      </w:pPr>
+      <w:r>
+        <w:rPr>
+          <w:b w:val="false"/>
+        </w:rPr>
+        <w:t>Cadastro de fatores de distanciamento:</w:t>
+      </w:r>
+    </w:p>
+    <w:p>
+      <w:pPr>
+        <w:pStyle w:val="Normal"/>
+        <w:spacing w:lineRule="auto" w:line="600" w:before="0" w:after="60"/>
+        <w:jc w:val="center"/>
+        <w:rPr/>
+      </w:pPr>
       <w:r>
         <w:rPr/>
         <w:drawing>
           <wp:inline distT="0" distB="0" distL="0" distR="0">
             <wp:extent cx="3076575" cy="1323975"/>
             <wp:effectExtent l="0" t="0" r="0" b="0"/>
-            <wp:docPr id="5" name="Image6" descr=""/>
+            <wp:docPr id="5" name="Image5" descr=""/>
             <wp:cNvGraphicFramePr>
               <a:graphicFrameLocks xmlns:a="http://schemas.openxmlformats.org/drawingml/2006/main" noChangeAspect="1"/>
             </wp:cNvGraphicFramePr>
@@ -2173,13 +1310,13 @@
               <a:graphicData uri="http://schemas.openxmlformats.org/drawingml/2006/picture">
                 <pic:pic xmlns:pic="http://schemas.openxmlformats.org/drawingml/2006/picture">
                   <pic:nvPicPr>
-                    <pic:cNvPr id="5" name="Image6" descr=""/>
+                    <pic:cNvPr id="5" name="Image5" descr=""/>
                     <pic:cNvPicPr>
                       <a:picLocks noChangeAspect="1" noChangeArrowheads="1"/>
                     </pic:cNvPicPr>
                   </pic:nvPicPr>
                   <pic:blipFill>
-                    <a:blip r:embed="rId6"/>
+                    <a:blip r:embed="rId8"/>
                     <a:stretch>
                       <a:fillRect/>
                     </a:stretch>
@@ -2202,7 +1339,26 @@
     </w:p>
     <w:p>
       <w:pPr>
+        <w:pStyle w:val="Heading2"/>
+        <w:numPr>
+          <w:ilvl w:val="1"/>
+          <w:numId w:val="1"/>
+        </w:numPr>
+        <w:spacing w:lineRule="auto" w:line="600" w:before="0" w:after="60"/>
+        <w:jc w:val="left"/>
+        <w:rPr/>
+      </w:pPr>
+      <w:r>
+        <w:rPr>
+          <w:b w:val="false"/>
+        </w:rPr>
+        <w:t>Modelo de dados:</w:t>
+      </w:r>
+    </w:p>
+    <w:p>
+      <w:pPr>
         <w:pStyle w:val="Normal"/>
+        <w:spacing w:lineRule="auto" w:line="600" w:before="0" w:after="60"/>
         <w:jc w:val="center"/>
         <w:rPr/>
       </w:pPr>
@@ -2210,9 +1366,9 @@
         <w:rPr/>
         <w:drawing>
           <wp:inline distT="0" distB="0" distL="0" distR="0">
-            <wp:extent cx="3152775" cy="1323975"/>
+            <wp:extent cx="5429250" cy="5715000"/>
             <wp:effectExtent l="0" t="0" r="0" b="0"/>
-            <wp:docPr id="6" name="Image7" descr=""/>
+            <wp:docPr id="6" name="Image6" descr=""/>
             <wp:cNvGraphicFramePr>
               <a:graphicFrameLocks xmlns:a="http://schemas.openxmlformats.org/drawingml/2006/main" noChangeAspect="1"/>
             </wp:cNvGraphicFramePr>
@@ -2220,13 +1376,13 @@
               <a:graphicData uri="http://schemas.openxmlformats.org/drawingml/2006/picture">
                 <pic:pic xmlns:pic="http://schemas.openxmlformats.org/drawingml/2006/picture">
                   <pic:nvPicPr>
-                    <pic:cNvPr id="6" name="Image7" descr=""/>
+                    <pic:cNvPr id="6" name="Image6" descr=""/>
                     <pic:cNvPicPr>
                       <a:picLocks noChangeAspect="1" noChangeArrowheads="1"/>
                     </pic:cNvPicPr>
                   </pic:nvPicPr>
                   <pic:blipFill>
-                    <a:blip r:embed="rId7"/>
+                    <a:blip r:embed="rId9"/>
                     <a:stretch>
                       <a:fillRect/>
                     </a:stretch>
@@ -2234,7 +1390,7 @@
                   <pic:spPr bwMode="auto">
                     <a:xfrm>
                       <a:off x="0" y="0"/>
-                      <a:ext cx="3152775" cy="1323975"/>
+                      <a:ext cx="5429250" cy="5715000"/>
                     </a:xfrm>
                     <a:prstGeom prst="rect">
                       <a:avLst/>
@@ -2249,10 +1405,90 @@
     </w:p>
     <w:p>
       <w:pPr>
+        <w:pStyle w:val="Normal"/>
+        <w:spacing w:lineRule="auto" w:line="600" w:before="0" w:after="60"/>
+        <w:jc w:val="center"/>
+        <w:rPr/>
+      </w:pPr>
+      <w:r>
+        <w:rPr>
+          <w:b w:val="false"/>
+        </w:rPr>
+        <w:t>Nota: esse modelo de dados será representado em uma estrutura de arquivos.</w:t>
+      </w:r>
+    </w:p>
+    <w:p>
+      <w:pPr>
+        <w:pStyle w:val="Heading2"/>
+        <w:numPr>
+          <w:ilvl w:val="1"/>
+          <w:numId w:val="1"/>
+        </w:numPr>
+        <w:spacing w:lineRule="auto" w:line="600" w:before="0" w:after="60"/>
+        <w:jc w:val="left"/>
+        <w:rPr/>
+      </w:pPr>
+      <w:r>
+        <w:rPr>
+          <w:b w:val="false"/>
+        </w:rPr>
+        <w:t>Tela de consulta da malha social:</w:t>
+      </w:r>
+    </w:p>
+    <w:p>
+      <w:pPr>
+        <w:pStyle w:val="Normal"/>
+        <w:spacing w:lineRule="auto" w:line="600" w:before="0" w:after="60"/>
+        <w:jc w:val="center"/>
+        <w:rPr/>
+      </w:pPr>
+      <w:r>
+        <w:rPr/>
+        <w:drawing>
+          <wp:inline distT="0" distB="0" distL="0" distR="0">
+            <wp:extent cx="3562350" cy="2286000"/>
+            <wp:effectExtent l="0" t="0" r="0" b="0"/>
+            <wp:docPr id="7" name="Image7" descr=""/>
+            <wp:cNvGraphicFramePr>
+              <a:graphicFrameLocks xmlns:a="http://schemas.openxmlformats.org/drawingml/2006/main" noChangeAspect="1"/>
+            </wp:cNvGraphicFramePr>
+            <a:graphic xmlns:a="http://schemas.openxmlformats.org/drawingml/2006/main">
+              <a:graphicData uri="http://schemas.openxmlformats.org/drawingml/2006/picture">
+                <pic:pic xmlns:pic="http://schemas.openxmlformats.org/drawingml/2006/picture">
+                  <pic:nvPicPr>
+                    <pic:cNvPr id="7" name="Image7" descr=""/>
+                    <pic:cNvPicPr>
+                      <a:picLocks noChangeAspect="1" noChangeArrowheads="1"/>
+                    </pic:cNvPicPr>
+                  </pic:nvPicPr>
+                  <pic:blipFill>
+                    <a:blip r:embed="rId10"/>
+                    <a:stretch>
+                      <a:fillRect/>
+                    </a:stretch>
+                  </pic:blipFill>
+                  <pic:spPr bwMode="auto">
+                    <a:xfrm>
+                      <a:off x="0" y="0"/>
+                      <a:ext cx="3562350" cy="2286000"/>
+                    </a:xfrm>
+                    <a:prstGeom prst="rect">
+                      <a:avLst/>
+                    </a:prstGeom>
+                  </pic:spPr>
+                </pic:pic>
+              </a:graphicData>
+            </a:graphic>
+          </wp:inline>
+        </w:drawing>
+      </w:r>
+    </w:p>
+    <w:p>
+      <w:pPr>
         <w:pStyle w:val="Heading2"/>
         <w:numPr>
           <w:ilvl w:val="0"/>
-          <w:numId w:val="3"/>
+          <w:numId w:val="1"/>
         </w:numPr>
         <w:spacing w:lineRule="auto" w:line="360" w:before="120" w:after="60"/>
         <w:ind w:left="425" w:hanging="425"/>
@@ -2262,19 +1498,7 @@
         <w:rPr>
           <w:b w:val="false"/>
         </w:rPr>
-        <w:t>Cronograma para execução do projeto (2020-</w:t>
-      </w:r>
-      <w:r>
-        <w:rPr>
-          <w:b w:val="false"/>
-        </w:rPr>
-        <w:t>2</w:t>
-      </w:r>
-      <w:r>
-        <w:rPr>
-          <w:b w:val="false"/>
-        </w:rPr>
-        <w:t>)</w:t>
+        <w:t>Cronograma para execução do projeto (2020-2)</w:t>
       </w:r>
     </w:p>
     <w:p>
@@ -2914,7 +2138,29 @@
                 <w:szCs w:val="28"/>
                 <w:lang w:eastAsia="pt-BR"/>
               </w:rPr>
-              <w:t>Desenvolvimento da interface de entrada de dados (parte 1 de 2)</w:t>
+              <w:t>Desenvolvimento da interface de entrada de dados</w:t>
+            </w:r>
+            <w:bookmarkStart w:id="0" w:name="__DdeLink__309_3281866866"/>
+            <w:r>
+              <w:rPr>
+                <w:rFonts w:eastAsia="Times New Roman" w:cs="Calibri"/>
+                <w:color w:val="000000"/>
+                <w:sz w:val="28"/>
+                <w:szCs w:val="28"/>
+                <w:lang w:eastAsia="pt-BR"/>
+              </w:rPr>
+              <w:t xml:space="preserve"> e persistência</w:t>
+            </w:r>
+            <w:bookmarkEnd w:id="0"/>
+            <w:r>
+              <w:rPr>
+                <w:rFonts w:eastAsia="Times New Roman" w:cs="Calibri"/>
+                <w:color w:val="000000"/>
+                <w:sz w:val="28"/>
+                <w:szCs w:val="28"/>
+                <w:lang w:eastAsia="pt-BR"/>
+              </w:rPr>
+              <w:t xml:space="preserve"> (parte 1 de 2)</w:t>
             </w:r>
           </w:p>
         </w:tc>
@@ -3126,7 +2372,7 @@
                 <w:szCs w:val="28"/>
                 <w:lang w:eastAsia="pt-BR"/>
               </w:rPr>
-              <w:t>Desenvolvimento da interface de entrada de dados (parte 2 de 2)</w:t>
+              <w:t>Desenvolvimento da interface de entrada de dados e persistência (parte 2 de 2)</w:t>
             </w:r>
           </w:p>
         </w:tc>
@@ -3968,7 +3214,7 @@
                 <w:szCs w:val="28"/>
                 <w:lang w:eastAsia="pt-BR"/>
               </w:rPr>
-              <w:t>Geração dos HTMLs navegáveis (parte 1 de 2)</w:t>
+              <w:t>Interface de consulta (parte 1 de 2)</w:t>
             </w:r>
           </w:p>
         </w:tc>
@@ -4170,7 +3416,7 @@
                 <w:szCs w:val="28"/>
                 <w:lang w:eastAsia="pt-BR"/>
               </w:rPr>
-              <w:t> </w:t>
+              <w:t>  </w:t>
             </w:r>
             <w:r>
               <w:rPr>
@@ -4180,7 +3426,7 @@
                 <w:szCs w:val="28"/>
                 <w:lang w:eastAsia="pt-BR"/>
               </w:rPr>
-              <w:t>Geração dos HTMLs navegáveis (parte 2 de 2)</w:t>
+              <w:t>Interface de consulta (parte 2 de 2)</w:t>
             </w:r>
           </w:p>
         </w:tc>
@@ -4686,7 +3932,7 @@
         <w:pStyle w:val="Heading2"/>
         <w:numPr>
           <w:ilvl w:val="0"/>
-          <w:numId w:val="3"/>
+          <w:numId w:val="1"/>
         </w:numPr>
         <w:spacing w:lineRule="auto" w:line="600" w:before="0" w:after="60"/>
         <w:ind w:left="426" w:hanging="426"/>
@@ -4705,15 +3951,13 @@
     <w:p>
       <w:pPr>
         <w:pStyle w:val="Normal"/>
+        <w:rPr/>
+      </w:pPr>
+      <w:r>
         <w:rPr>
           <w:lang w:eastAsia="pt-BR"/>
         </w:rPr>
-      </w:pPr>
-      <w:r>
-        <w:rPr>
-          <w:lang w:eastAsia="pt-BR"/>
-        </w:rPr>
-        <w:t>Exemplo: A equipe será formada por x  programadores, conforme detalhes abaixo:</w:t>
+        <w:t>Exemplo: A equipe será formada por 1  programador, conforme detalhes abaixo:</w:t>
       </w:r>
     </w:p>
     <w:p>
@@ -4762,28 +4006,7 @@
           <w:rFonts w:cs="Calibri" w:ascii="Calibri" w:hAnsi="Calibri"/>
           <w:sz w:val="22"/>
         </w:rPr>
-        <w:t>Bacharelando</w:t>
-      </w:r>
-      <w:r>
-        <w:rPr>
-          <w:rFonts w:cs="Calibri" w:ascii="Calibri" w:hAnsi="Calibri"/>
-          <w:sz w:val="22"/>
-        </w:rPr>
-        <w:t xml:space="preserve"> em </w:t>
-      </w:r>
-      <w:r>
-        <w:rPr>
-          <w:rFonts w:cs="Calibri" w:ascii="Calibri" w:hAnsi="Calibri"/>
-          <w:sz w:val="22"/>
-        </w:rPr>
-        <w:t>Ciências da Computação</w:t>
-      </w:r>
-      <w:r>
-        <w:rPr>
-          <w:rFonts w:cs="Calibri" w:ascii="Calibri" w:hAnsi="Calibri"/>
-          <w:sz w:val="22"/>
-        </w:rPr>
-        <w:t>;</w:t>
+        <w:t>Bacharelando em Ciências da Computação;</w:t>
       </w:r>
     </w:p>
     <w:p>
@@ -4804,15 +4027,7 @@
           <w:b/>
           <w:sz w:val="22"/>
         </w:rPr>
-        <w:t xml:space="preserve">Experiência: </w:t>
-      </w:r>
-      <w:r>
-        <w:rPr>
-          <w:rFonts w:cs="Calibri" w:ascii="Calibri" w:hAnsi="Calibri"/>
-          <w:b/>
-          <w:sz w:val="22"/>
-        </w:rPr>
-        <w:t>Trabalha na Philips Clinical Informatics</w:t>
+        <w:t>Experiência: Trabalha na Philips Clinical Informatics</w:t>
       </w:r>
     </w:p>
     <w:p>
@@ -4842,7 +4057,14 @@
           <w:sz w:val="22"/>
           <w:lang w:val="en-US"/>
         </w:rPr>
-        <w:t xml:space="preserve"> </w:t>
+        <w:t xml:space="preserve"> J</w:t>
+      </w:r>
+      <w:r>
+        <w:rPr>
+          <w:rFonts w:cs="Calibri" w:ascii="Calibri" w:hAnsi="Calibri"/>
+          <w:sz w:val="22"/>
+        </w:rPr>
+        <w:t>ava, Delphi, Pyhton, Javascript, bash script, sql, pl/sql</w:t>
       </w:r>
       <w:r>
         <w:rPr>
@@ -4850,34 +4072,12 @@
           <w:sz w:val="22"/>
           <w:lang w:val="en-US"/>
         </w:rPr>
-        <w:t>J</w:t>
-      </w:r>
-      <w:r>
-        <w:rPr>
-          <w:rFonts w:cs="Calibri" w:ascii="Calibri" w:hAnsi="Calibri"/>
-          <w:sz w:val="22"/>
-        </w:rPr>
-        <w:t xml:space="preserve">ava, </w:t>
-      </w:r>
-      <w:r>
-        <w:rPr>
-          <w:rFonts w:cs="Calibri" w:ascii="Calibri" w:hAnsi="Calibri"/>
-          <w:sz w:val="22"/>
-        </w:rPr>
-        <w:t>Delphi, Pyhton, Javascript, bash script, sql, pl/sql</w:t>
-      </w:r>
-      <w:r>
-        <w:rPr>
-          <w:rFonts w:cs="Calibri" w:ascii="Calibri" w:hAnsi="Calibri"/>
-          <w:sz w:val="22"/>
-          <w:lang w:val="en-US"/>
-        </w:rPr>
         <w:t>;</w:t>
       </w:r>
-      <w:bookmarkStart w:id="0" w:name="OLE_LINK7"/>
-      <w:bookmarkStart w:id="1" w:name="OLE_LINK8"/>
-      <w:bookmarkEnd w:id="0"/>
+      <w:bookmarkStart w:id="1" w:name="OLE_LINK7"/>
+      <w:bookmarkStart w:id="2" w:name="OLE_LINK8"/>
       <w:bookmarkEnd w:id="1"/>
+      <w:bookmarkEnd w:id="2"/>
     </w:p>
     <w:p>
       <w:pPr>
@@ -4921,9 +4121,11 @@
         </w:rPr>
       </w:pPr>
       <w:r>
-        <w:rPr/>
+        <w:rPr>
+          <w:lang w:eastAsia="pt-BR"/>
+        </w:rPr>
         <w:drawing>
-          <wp:anchor behindDoc="0" distT="0" distB="0" distL="0" distR="0" simplePos="0" locked="0" layoutInCell="1" allowOverlap="1" relativeHeight="18">
+          <wp:anchor behindDoc="0" distT="0" distB="0" distL="0" distR="0" simplePos="0" locked="0" layoutInCell="1" allowOverlap="1" relativeHeight="12">
             <wp:simplePos x="0" y="0"/>
             <wp:positionH relativeFrom="column">
               <wp:align>center</wp:align>
@@ -4934,7 +4136,7 @@
             <wp:extent cx="5302250" cy="3976370"/>
             <wp:effectExtent l="0" t="0" r="0" b="0"/>
             <wp:wrapSquare wrapText="largest"/>
-            <wp:docPr id="7" name="Image8" descr=""/>
+            <wp:docPr id="8" name="Image8" descr=""/>
             <wp:cNvGraphicFramePr>
               <a:graphicFrameLocks xmlns:a="http://schemas.openxmlformats.org/drawingml/2006/main" noChangeAspect="1"/>
             </wp:cNvGraphicFramePr>
@@ -4942,13 +4144,13 @@
               <a:graphicData uri="http://schemas.openxmlformats.org/drawingml/2006/picture">
                 <pic:pic xmlns:pic="http://schemas.openxmlformats.org/drawingml/2006/picture">
                   <pic:nvPicPr>
-                    <pic:cNvPr id="7" name="Image8" descr=""/>
+                    <pic:cNvPr id="8" name="Image8" descr=""/>
                     <pic:cNvPicPr>
                       <a:picLocks noChangeAspect="1" noChangeArrowheads="1"/>
                     </pic:cNvPicPr>
                   </pic:nvPicPr>
                   <pic:blipFill>
-                    <a:blip r:embed="rId8"/>
+                    <a:blip r:embed="rId11"/>
                     <a:stretch>
                       <a:fillRect/>
                     </a:stretch>
@@ -4981,15 +4183,7 @@
           <w:sz w:val="32"/>
           <w:szCs w:val="32"/>
         </w:rPr>
-        <w:t xml:space="preserve">Equipe: </w:t>
-      </w:r>
-      <w:r>
-        <w:rPr>
-          <w:rFonts w:eastAsia="Adobe Gothic Std B" w:cs="MS Mincho" w:ascii="Arial Black" w:hAnsi="Arial Black"/>
-          <w:sz w:val="32"/>
-          <w:szCs w:val="32"/>
-        </w:rPr>
-        <w:t>9</w:t>
+        <w:t>Equipe: 9</w:t>
       </w:r>
     </w:p>
     <w:p>
@@ -5015,7 +4209,7 @@
         <w:pStyle w:val="Heading2"/>
         <w:numPr>
           <w:ilvl w:val="0"/>
-          <w:numId w:val="3"/>
+          <w:numId w:val="1"/>
         </w:numPr>
         <w:spacing w:lineRule="auto" w:line="600" w:before="0" w:after="60"/>
         <w:ind w:left="426" w:hanging="426"/>
@@ -5036,11 +4230,11 @@
         <w:pStyle w:val="Normal"/>
         <w:numPr>
           <w:ilvl w:val="0"/>
-          <w:numId w:val="6"/>
+          <w:numId w:val="4"/>
         </w:numPr>
         <w:rPr/>
       </w:pPr>
-      <w:hyperlink r:id="rId9">
+      <w:hyperlink r:id="rId12">
         <w:r>
           <w:rPr>
             <w:rStyle w:val="InternetLink"/>
@@ -5055,7 +4249,7 @@
         <w:pStyle w:val="Normal"/>
         <w:numPr>
           <w:ilvl w:val="0"/>
-          <w:numId w:val="6"/>
+          <w:numId w:val="4"/>
         </w:numPr>
         <w:spacing w:before="0" w:after="200"/>
         <w:rPr/>
@@ -5068,7 +4262,7 @@
       </w:r>
     </w:p>
     <w:sectPr>
-      <w:headerReference w:type="default" r:id="rId10"/>
+      <w:headerReference w:type="default" r:id="rId13"/>
       <w:type w:val="nextPage"/>
       <w:pgSz w:w="11906" w:h="16838"/>
       <w:pgMar w:left="1418" w:right="1418" w:header="851" w:top="1418" w:footer="0" w:bottom="1418" w:gutter="0"/>
@@ -5101,7 +4295,7 @@
           <wp:extent cx="589280" cy="402590"/>
           <wp:effectExtent l="0" t="0" r="0" b="0"/>
           <wp:wrapSquare wrapText="largest"/>
-          <wp:docPr id="8" name="Image2" descr=""/>
+          <wp:docPr id="9" name="Image2" descr=""/>
           <wp:cNvGraphicFramePr>
             <a:graphicFrameLocks xmlns:a="http://schemas.openxmlformats.org/drawingml/2006/main" noChangeAspect="1"/>
           </wp:cNvGraphicFramePr>
@@ -5109,7 +4303,7 @@
             <a:graphicData uri="http://schemas.openxmlformats.org/drawingml/2006/picture">
               <pic:pic xmlns:pic="http://schemas.openxmlformats.org/drawingml/2006/picture">
                 <pic:nvPicPr>
-                  <pic:cNvPr id="8" name="Image2" descr=""/>
+                  <pic:cNvPr id="9" name="Image2" descr=""/>
                   <pic:cNvPicPr>
                     <a:picLocks noChangeAspect="1" noChangeArrowheads="1"/>
                   </pic:cNvPicPr>
@@ -5151,7 +4345,7 @@
     </w:pPr>
     <w:r>
       <w:rPr/>
-      <w:t>Equipe: Gustavo Henrique Spiess                              - Tecnologia: java,c#,php,python...</w:t>
+      <w:t>Equipe: Gustavo Henrique Spiess                              - Tecnologia: python</w:t>
     </w:r>
   </w:p>
   <w:p>
@@ -5171,254 +4365,6 @@
   <w:abstractNum w:abstractNumId="1">
     <w:lvl w:ilvl="0">
       <w:start w:val="1"/>
-      <w:numFmt w:val="bullet"/>
-      <w:lvlText w:val=""/>
-      <w:lvlJc w:val="left"/>
-      <w:pPr>
-        <w:ind w:left="720" w:hanging="360"/>
-      </w:pPr>
-      <w:rPr>
-        <w:rFonts w:ascii="Wingdings" w:hAnsi="Wingdings" w:cs="Wingdings" w:hint="default"/>
-        <w:sz w:val="22"/>
-        <w:i w:val="false"/>
-        <w:u w:val="none" w:color="548DD4"/>
-        <w:b/>
-        <w:rFonts w:cs="Wingdings"/>
-        <w:color w:val="4F81BD"/>
-      </w:rPr>
-    </w:lvl>
-    <w:lvl w:ilvl="1">
-      <w:start w:val="1"/>
-      <w:numFmt w:val="bullet"/>
-      <w:lvlText w:val="o"/>
-      <w:lvlJc w:val="left"/>
-      <w:pPr>
-        <w:ind w:left="1440" w:hanging="360"/>
-      </w:pPr>
-      <w:rPr>
-        <w:rFonts w:ascii="Courier New" w:hAnsi="Courier New" w:cs="Courier New" w:hint="default"/>
-        <w:rFonts w:cs="Courier New"/>
-      </w:rPr>
-    </w:lvl>
-    <w:lvl w:ilvl="2">
-      <w:start w:val="1"/>
-      <w:numFmt w:val="bullet"/>
-      <w:lvlText w:val=""/>
-      <w:lvlJc w:val="left"/>
-      <w:pPr>
-        <w:ind w:left="2160" w:hanging="360"/>
-      </w:pPr>
-      <w:rPr>
-        <w:rFonts w:ascii="Wingdings" w:hAnsi="Wingdings" w:cs="Wingdings" w:hint="default"/>
-        <w:rFonts w:cs="Wingdings"/>
-      </w:rPr>
-    </w:lvl>
-    <w:lvl w:ilvl="3">
-      <w:start w:val="1"/>
-      <w:numFmt w:val="bullet"/>
-      <w:lvlText w:val=""/>
-      <w:lvlJc w:val="left"/>
-      <w:pPr>
-        <w:ind w:left="2880" w:hanging="360"/>
-      </w:pPr>
-      <w:rPr>
-        <w:rFonts w:ascii="Symbol" w:hAnsi="Symbol" w:cs="Symbol" w:hint="default"/>
-        <w:rFonts w:cs="Symbol"/>
-      </w:rPr>
-    </w:lvl>
-    <w:lvl w:ilvl="4">
-      <w:start w:val="1"/>
-      <w:numFmt w:val="bullet"/>
-      <w:lvlText w:val="o"/>
-      <w:lvlJc w:val="left"/>
-      <w:pPr>
-        <w:ind w:left="3600" w:hanging="360"/>
-      </w:pPr>
-      <w:rPr>
-        <w:rFonts w:ascii="Courier New" w:hAnsi="Courier New" w:cs="Courier New" w:hint="default"/>
-        <w:rFonts w:cs="Courier New"/>
-      </w:rPr>
-    </w:lvl>
-    <w:lvl w:ilvl="5">
-      <w:start w:val="1"/>
-      <w:numFmt w:val="bullet"/>
-      <w:lvlText w:val=""/>
-      <w:lvlJc w:val="left"/>
-      <w:pPr>
-        <w:ind w:left="4320" w:hanging="360"/>
-      </w:pPr>
-      <w:rPr>
-        <w:rFonts w:ascii="Wingdings" w:hAnsi="Wingdings" w:cs="Wingdings" w:hint="default"/>
-        <w:rFonts w:cs="Wingdings"/>
-      </w:rPr>
-    </w:lvl>
-    <w:lvl w:ilvl="6">
-      <w:start w:val="1"/>
-      <w:numFmt w:val="bullet"/>
-      <w:lvlText w:val=""/>
-      <w:lvlJc w:val="left"/>
-      <w:pPr>
-        <w:ind w:left="5040" w:hanging="360"/>
-      </w:pPr>
-      <w:rPr>
-        <w:rFonts w:ascii="Symbol" w:hAnsi="Symbol" w:cs="Symbol" w:hint="default"/>
-        <w:rFonts w:cs="Symbol"/>
-      </w:rPr>
-    </w:lvl>
-    <w:lvl w:ilvl="7">
-      <w:start w:val="1"/>
-      <w:numFmt w:val="bullet"/>
-      <w:lvlText w:val="o"/>
-      <w:lvlJc w:val="left"/>
-      <w:pPr>
-        <w:ind w:left="5760" w:hanging="360"/>
-      </w:pPr>
-      <w:rPr>
-        <w:rFonts w:ascii="Courier New" w:hAnsi="Courier New" w:cs="Courier New" w:hint="default"/>
-        <w:rFonts w:cs="Courier New"/>
-      </w:rPr>
-    </w:lvl>
-    <w:lvl w:ilvl="8">
-      <w:start w:val="1"/>
-      <w:numFmt w:val="bullet"/>
-      <w:lvlText w:val=""/>
-      <w:lvlJc w:val="left"/>
-      <w:pPr>
-        <w:ind w:left="6480" w:hanging="360"/>
-      </w:pPr>
-      <w:rPr>
-        <w:rFonts w:ascii="Wingdings" w:hAnsi="Wingdings" w:cs="Wingdings" w:hint="default"/>
-        <w:rFonts w:cs="Wingdings"/>
-      </w:rPr>
-    </w:lvl>
-  </w:abstractNum>
-  <w:abstractNum w:abstractNumId="2">
-    <w:lvl w:ilvl="0">
-      <w:start w:val="1"/>
-      <w:numFmt w:val="bullet"/>
-      <w:lvlText w:val=""/>
-      <w:lvlJc w:val="left"/>
-      <w:pPr>
-        <w:ind w:left="720" w:hanging="360"/>
-      </w:pPr>
-      <w:rPr>
-        <w:rFonts w:ascii="Wingdings" w:hAnsi="Wingdings" w:cs="Wingdings" w:hint="default"/>
-        <w:sz w:val="22"/>
-        <w:i w:val="false"/>
-        <w:u w:val="none" w:color="548DD4"/>
-        <w:b/>
-        <w:rFonts w:cs="Wingdings"/>
-        <w:color w:val="4F81BD"/>
-      </w:rPr>
-    </w:lvl>
-    <w:lvl w:ilvl="1">
-      <w:start w:val="1"/>
-      <w:numFmt w:val="bullet"/>
-      <w:lvlText w:val="o"/>
-      <w:lvlJc w:val="left"/>
-      <w:pPr>
-        <w:ind w:left="1440" w:hanging="360"/>
-      </w:pPr>
-      <w:rPr>
-        <w:rFonts w:ascii="Courier New" w:hAnsi="Courier New" w:cs="Courier New" w:hint="default"/>
-        <w:rFonts w:cs="Courier New"/>
-      </w:rPr>
-    </w:lvl>
-    <w:lvl w:ilvl="2">
-      <w:start w:val="1"/>
-      <w:numFmt w:val="bullet"/>
-      <w:lvlText w:val=""/>
-      <w:lvlJc w:val="left"/>
-      <w:pPr>
-        <w:ind w:left="2160" w:hanging="360"/>
-      </w:pPr>
-      <w:rPr>
-        <w:rFonts w:ascii="Wingdings" w:hAnsi="Wingdings" w:cs="Wingdings" w:hint="default"/>
-        <w:rFonts w:cs="Wingdings"/>
-      </w:rPr>
-    </w:lvl>
-    <w:lvl w:ilvl="3">
-      <w:start w:val="1"/>
-      <w:numFmt w:val="bullet"/>
-      <w:lvlText w:val=""/>
-      <w:lvlJc w:val="left"/>
-      <w:pPr>
-        <w:ind w:left="2880" w:hanging="360"/>
-      </w:pPr>
-      <w:rPr>
-        <w:rFonts w:ascii="Symbol" w:hAnsi="Symbol" w:cs="Symbol" w:hint="default"/>
-        <w:rFonts w:cs="Symbol"/>
-      </w:rPr>
-    </w:lvl>
-    <w:lvl w:ilvl="4">
-      <w:start w:val="1"/>
-      <w:numFmt w:val="bullet"/>
-      <w:lvlText w:val="o"/>
-      <w:lvlJc w:val="left"/>
-      <w:pPr>
-        <w:ind w:left="3600" w:hanging="360"/>
-      </w:pPr>
-      <w:rPr>
-        <w:rFonts w:ascii="Courier New" w:hAnsi="Courier New" w:cs="Courier New" w:hint="default"/>
-        <w:rFonts w:cs="Courier New"/>
-      </w:rPr>
-    </w:lvl>
-    <w:lvl w:ilvl="5">
-      <w:start w:val="1"/>
-      <w:numFmt w:val="bullet"/>
-      <w:lvlText w:val=""/>
-      <w:lvlJc w:val="left"/>
-      <w:pPr>
-        <w:ind w:left="4320" w:hanging="360"/>
-      </w:pPr>
-      <w:rPr>
-        <w:rFonts w:ascii="Wingdings" w:hAnsi="Wingdings" w:cs="Wingdings" w:hint="default"/>
-        <w:rFonts w:cs="Wingdings"/>
-      </w:rPr>
-    </w:lvl>
-    <w:lvl w:ilvl="6">
-      <w:start w:val="1"/>
-      <w:numFmt w:val="bullet"/>
-      <w:lvlText w:val=""/>
-      <w:lvlJc w:val="left"/>
-      <w:pPr>
-        <w:ind w:left="5040" w:hanging="360"/>
-      </w:pPr>
-      <w:rPr>
-        <w:rFonts w:ascii="Symbol" w:hAnsi="Symbol" w:cs="Symbol" w:hint="default"/>
-        <w:rFonts w:cs="Symbol"/>
-      </w:rPr>
-    </w:lvl>
-    <w:lvl w:ilvl="7">
-      <w:start w:val="1"/>
-      <w:numFmt w:val="bullet"/>
-      <w:lvlText w:val="o"/>
-      <w:lvlJc w:val="left"/>
-      <w:pPr>
-        <w:ind w:left="5760" w:hanging="360"/>
-      </w:pPr>
-      <w:rPr>
-        <w:rFonts w:ascii="Courier New" w:hAnsi="Courier New" w:cs="Courier New" w:hint="default"/>
-        <w:rFonts w:cs="Courier New"/>
-      </w:rPr>
-    </w:lvl>
-    <w:lvl w:ilvl="8">
-      <w:start w:val="1"/>
-      <w:numFmt w:val="bullet"/>
-      <w:lvlText w:val=""/>
-      <w:lvlJc w:val="left"/>
-      <w:pPr>
-        <w:ind w:left="6480" w:hanging="360"/>
-      </w:pPr>
-      <w:rPr>
-        <w:rFonts w:ascii="Wingdings" w:hAnsi="Wingdings" w:cs="Wingdings" w:hint="default"/>
-        <w:rFonts w:cs="Wingdings"/>
-      </w:rPr>
-    </w:lvl>
-  </w:abstractNum>
-  <w:abstractNum w:abstractNumId="3">
-    <w:lvl w:ilvl="0">
-      <w:start w:val="1"/>
       <w:numFmt w:val="decimal"/>
       <w:lvlText w:val="%1."/>
       <w:lvlJc w:val="left"/>
@@ -5499,7 +4445,7 @@
       </w:pPr>
     </w:lvl>
   </w:abstractNum>
-  <w:abstractNum w:abstractNumId="4">
+  <w:abstractNum w:abstractNumId="2">
     <w:lvl w:ilvl="0">
       <w:start w:val="1"/>
       <w:numFmt w:val="bullet"/>
@@ -5638,6 +4584,298 @@
           <w:tab w:val="num" w:pos="3600"/>
         </w:tabs>
         <w:ind w:left="3600" w:hanging="360"/>
+      </w:pPr>
+      <w:rPr>
+        <w:rFonts w:ascii="OpenSymbol" w:hAnsi="OpenSymbol" w:cs="OpenSymbol" w:hint="default"/>
+        <w:rFonts w:cs="OpenSymbol"/>
+      </w:rPr>
+    </w:lvl>
+  </w:abstractNum>
+  <w:abstractNum w:abstractNumId="3">
+    <w:lvl w:ilvl="0">
+      <w:start w:val="1"/>
+      <w:numFmt w:val="bullet"/>
+      <w:lvlText w:val=""/>
+      <w:lvlJc w:val="left"/>
+      <w:pPr>
+        <w:tabs>
+          <w:tab w:val="num" w:pos="720"/>
+        </w:tabs>
+        <w:ind w:left="720" w:hanging="360"/>
+      </w:pPr>
+      <w:rPr>
+        <w:rFonts w:ascii="Symbol" w:hAnsi="Symbol" w:cs="Symbol" w:hint="default"/>
+        <w:rFonts w:cs="OpenSymbol"/>
+      </w:rPr>
+    </w:lvl>
+    <w:lvl w:ilvl="1">
+      <w:start w:val="1"/>
+      <w:numFmt w:val="bullet"/>
+      <w:lvlText w:val="◦"/>
+      <w:lvlJc w:val="left"/>
+      <w:pPr>
+        <w:tabs>
+          <w:tab w:val="num" w:pos="1080"/>
+        </w:tabs>
+        <w:ind w:left="1080" w:hanging="360"/>
+      </w:pPr>
+      <w:rPr>
+        <w:rFonts w:ascii="OpenSymbol" w:hAnsi="OpenSymbol" w:cs="OpenSymbol" w:hint="default"/>
+        <w:rFonts w:cs="OpenSymbol"/>
+      </w:rPr>
+    </w:lvl>
+    <w:lvl w:ilvl="2">
+      <w:start w:val="1"/>
+      <w:numFmt w:val="bullet"/>
+      <w:lvlText w:val="▪"/>
+      <w:lvlJc w:val="left"/>
+      <w:pPr>
+        <w:tabs>
+          <w:tab w:val="num" w:pos="1440"/>
+        </w:tabs>
+        <w:ind w:left="1440" w:hanging="360"/>
+      </w:pPr>
+      <w:rPr>
+        <w:rFonts w:ascii="OpenSymbol" w:hAnsi="OpenSymbol" w:cs="OpenSymbol" w:hint="default"/>
+        <w:rFonts w:cs="OpenSymbol"/>
+      </w:rPr>
+    </w:lvl>
+    <w:lvl w:ilvl="3">
+      <w:start w:val="1"/>
+      <w:numFmt w:val="bullet"/>
+      <w:lvlText w:val=""/>
+      <w:lvlJc w:val="left"/>
+      <w:pPr>
+        <w:tabs>
+          <w:tab w:val="num" w:pos="1800"/>
+        </w:tabs>
+        <w:ind w:left="1800" w:hanging="360"/>
+      </w:pPr>
+      <w:rPr>
+        <w:rFonts w:ascii="Symbol" w:hAnsi="Symbol" w:cs="Symbol" w:hint="default"/>
+        <w:rFonts w:cs="OpenSymbol"/>
+      </w:rPr>
+    </w:lvl>
+    <w:lvl w:ilvl="4">
+      <w:start w:val="1"/>
+      <w:numFmt w:val="bullet"/>
+      <w:lvlText w:val="◦"/>
+      <w:lvlJc w:val="left"/>
+      <w:pPr>
+        <w:tabs>
+          <w:tab w:val="num" w:pos="2160"/>
+        </w:tabs>
+        <w:ind w:left="2160" w:hanging="360"/>
+      </w:pPr>
+      <w:rPr>
+        <w:rFonts w:ascii="OpenSymbol" w:hAnsi="OpenSymbol" w:cs="OpenSymbol" w:hint="default"/>
+        <w:rFonts w:cs="OpenSymbol"/>
+      </w:rPr>
+    </w:lvl>
+    <w:lvl w:ilvl="5">
+      <w:start w:val="1"/>
+      <w:numFmt w:val="bullet"/>
+      <w:lvlText w:val="▪"/>
+      <w:lvlJc w:val="left"/>
+      <w:pPr>
+        <w:tabs>
+          <w:tab w:val="num" w:pos="2520"/>
+        </w:tabs>
+        <w:ind w:left="2520" w:hanging="360"/>
+      </w:pPr>
+      <w:rPr>
+        <w:rFonts w:ascii="OpenSymbol" w:hAnsi="OpenSymbol" w:cs="OpenSymbol" w:hint="default"/>
+        <w:rFonts w:cs="OpenSymbol"/>
+      </w:rPr>
+    </w:lvl>
+    <w:lvl w:ilvl="6">
+      <w:start w:val="1"/>
+      <w:numFmt w:val="bullet"/>
+      <w:lvlText w:val=""/>
+      <w:lvlJc w:val="left"/>
+      <w:pPr>
+        <w:tabs>
+          <w:tab w:val="num" w:pos="2880"/>
+        </w:tabs>
+        <w:ind w:left="2880" w:hanging="360"/>
+      </w:pPr>
+      <w:rPr>
+        <w:rFonts w:ascii="Symbol" w:hAnsi="Symbol" w:cs="Symbol" w:hint="default"/>
+        <w:rFonts w:cs="OpenSymbol"/>
+      </w:rPr>
+    </w:lvl>
+    <w:lvl w:ilvl="7">
+      <w:start w:val="1"/>
+      <w:numFmt w:val="bullet"/>
+      <w:lvlText w:val="◦"/>
+      <w:lvlJc w:val="left"/>
+      <w:pPr>
+        <w:tabs>
+          <w:tab w:val="num" w:pos="3240"/>
+        </w:tabs>
+        <w:ind w:left="3240" w:hanging="360"/>
+      </w:pPr>
+      <w:rPr>
+        <w:rFonts w:ascii="OpenSymbol" w:hAnsi="OpenSymbol" w:cs="OpenSymbol" w:hint="default"/>
+        <w:rFonts w:cs="OpenSymbol"/>
+      </w:rPr>
+    </w:lvl>
+    <w:lvl w:ilvl="8">
+      <w:start w:val="1"/>
+      <w:numFmt w:val="bullet"/>
+      <w:lvlText w:val="▪"/>
+      <w:lvlJc w:val="left"/>
+      <w:pPr>
+        <w:tabs>
+          <w:tab w:val="num" w:pos="3600"/>
+        </w:tabs>
+        <w:ind w:left="3600" w:hanging="360"/>
+      </w:pPr>
+      <w:rPr>
+        <w:rFonts w:ascii="OpenSymbol" w:hAnsi="OpenSymbol" w:cs="OpenSymbol" w:hint="default"/>
+        <w:rFonts w:cs="OpenSymbol"/>
+      </w:rPr>
+    </w:lvl>
+  </w:abstractNum>
+  <w:abstractNum w:abstractNumId="4">
+    <w:lvl w:ilvl="0">
+      <w:start w:val="1"/>
+      <w:numFmt w:val="bullet"/>
+      <w:lvlText w:val=""/>
+      <w:lvlJc w:val="left"/>
+      <w:pPr>
+        <w:tabs>
+          <w:tab w:val="num" w:pos="819"/>
+        </w:tabs>
+        <w:ind w:left="819" w:hanging="360"/>
+      </w:pPr>
+      <w:rPr>
+        <w:rFonts w:ascii="Symbol" w:hAnsi="Symbol" w:cs="Symbol" w:hint="default"/>
+        <w:rFonts w:cs="OpenSymbol"/>
+      </w:rPr>
+    </w:lvl>
+    <w:lvl w:ilvl="1">
+      <w:start w:val="1"/>
+      <w:numFmt w:val="bullet"/>
+      <w:lvlText w:val="◦"/>
+      <w:lvlJc w:val="left"/>
+      <w:pPr>
+        <w:tabs>
+          <w:tab w:val="num" w:pos="1179"/>
+        </w:tabs>
+        <w:ind w:left="1179" w:hanging="360"/>
+      </w:pPr>
+      <w:rPr>
+        <w:rFonts w:ascii="OpenSymbol" w:hAnsi="OpenSymbol" w:cs="OpenSymbol" w:hint="default"/>
+        <w:rFonts w:cs="OpenSymbol"/>
+      </w:rPr>
+    </w:lvl>
+    <w:lvl w:ilvl="2">
+      <w:start w:val="1"/>
+      <w:numFmt w:val="bullet"/>
+      <w:lvlText w:val="▪"/>
+      <w:lvlJc w:val="left"/>
+      <w:pPr>
+        <w:tabs>
+          <w:tab w:val="num" w:pos="1539"/>
+        </w:tabs>
+        <w:ind w:left="1539" w:hanging="360"/>
+      </w:pPr>
+      <w:rPr>
+        <w:rFonts w:ascii="OpenSymbol" w:hAnsi="OpenSymbol" w:cs="OpenSymbol" w:hint="default"/>
+        <w:rFonts w:cs="OpenSymbol"/>
+      </w:rPr>
+    </w:lvl>
+    <w:lvl w:ilvl="3">
+      <w:start w:val="1"/>
+      <w:numFmt w:val="bullet"/>
+      <w:lvlText w:val=""/>
+      <w:lvlJc w:val="left"/>
+      <w:pPr>
+        <w:tabs>
+          <w:tab w:val="num" w:pos="1899"/>
+        </w:tabs>
+        <w:ind w:left="1899" w:hanging="360"/>
+      </w:pPr>
+      <w:rPr>
+        <w:rFonts w:ascii="Symbol" w:hAnsi="Symbol" w:cs="Symbol" w:hint="default"/>
+        <w:rFonts w:cs="OpenSymbol"/>
+      </w:rPr>
+    </w:lvl>
+    <w:lvl w:ilvl="4">
+      <w:start w:val="1"/>
+      <w:numFmt w:val="bullet"/>
+      <w:lvlText w:val="◦"/>
+      <w:lvlJc w:val="left"/>
+      <w:pPr>
+        <w:tabs>
+          <w:tab w:val="num" w:pos="2259"/>
+        </w:tabs>
+        <w:ind w:left="2259" w:hanging="360"/>
+      </w:pPr>
+      <w:rPr>
+        <w:rFonts w:ascii="OpenSymbol" w:hAnsi="OpenSymbol" w:cs="OpenSymbol" w:hint="default"/>
+        <w:rFonts w:cs="OpenSymbol"/>
+      </w:rPr>
+    </w:lvl>
+    <w:lvl w:ilvl="5">
+      <w:start w:val="1"/>
+      <w:numFmt w:val="bullet"/>
+      <w:lvlText w:val="▪"/>
+      <w:lvlJc w:val="left"/>
+      <w:pPr>
+        <w:tabs>
+          <w:tab w:val="num" w:pos="2619"/>
+        </w:tabs>
+        <w:ind w:left="2619" w:hanging="360"/>
+      </w:pPr>
+      <w:rPr>
+        <w:rFonts w:ascii="OpenSymbol" w:hAnsi="OpenSymbol" w:cs="OpenSymbol" w:hint="default"/>
+        <w:rFonts w:cs="OpenSymbol"/>
+      </w:rPr>
+    </w:lvl>
+    <w:lvl w:ilvl="6">
+      <w:start w:val="1"/>
+      <w:numFmt w:val="bullet"/>
+      <w:lvlText w:val=""/>
+      <w:lvlJc w:val="left"/>
+      <w:pPr>
+        <w:tabs>
+          <w:tab w:val="num" w:pos="2979"/>
+        </w:tabs>
+        <w:ind w:left="2979" w:hanging="360"/>
+      </w:pPr>
+      <w:rPr>
+        <w:rFonts w:ascii="Symbol" w:hAnsi="Symbol" w:cs="Symbol" w:hint="default"/>
+        <w:rFonts w:cs="OpenSymbol"/>
+      </w:rPr>
+    </w:lvl>
+    <w:lvl w:ilvl="7">
+      <w:start w:val="1"/>
+      <w:numFmt w:val="bullet"/>
+      <w:lvlText w:val="◦"/>
+      <w:lvlJc w:val="left"/>
+      <w:pPr>
+        <w:tabs>
+          <w:tab w:val="num" w:pos="3339"/>
+        </w:tabs>
+        <w:ind w:left="3339" w:hanging="360"/>
+      </w:pPr>
+      <w:rPr>
+        <w:rFonts w:ascii="OpenSymbol" w:hAnsi="OpenSymbol" w:cs="OpenSymbol" w:hint="default"/>
+        <w:rFonts w:cs="OpenSymbol"/>
+      </w:rPr>
+    </w:lvl>
+    <w:lvl w:ilvl="8">
+      <w:start w:val="1"/>
+      <w:numFmt w:val="bullet"/>
+      <w:lvlText w:val="▪"/>
+      <w:lvlJc w:val="left"/>
+      <w:pPr>
+        <w:tabs>
+          <w:tab w:val="num" w:pos="3699"/>
+        </w:tabs>
+        <w:ind w:left="3699" w:hanging="360"/>
       </w:pPr>
       <w:rPr>
         <w:rFonts w:ascii="OpenSymbol" w:hAnsi="OpenSymbol" w:cs="OpenSymbol" w:hint="default"/>
@@ -5792,152 +5030,6 @@
     </w:lvl>
   </w:abstractNum>
   <w:abstractNum w:abstractNumId="6">
-    <w:lvl w:ilvl="0">
-      <w:start w:val="1"/>
-      <w:numFmt w:val="bullet"/>
-      <w:lvlText w:val=""/>
-      <w:lvlJc w:val="left"/>
-      <w:pPr>
-        <w:tabs>
-          <w:tab w:val="num" w:pos="819"/>
-        </w:tabs>
-        <w:ind w:left="819" w:hanging="360"/>
-      </w:pPr>
-      <w:rPr>
-        <w:rFonts w:ascii="Symbol" w:hAnsi="Symbol" w:cs="Symbol" w:hint="default"/>
-        <w:rFonts w:cs="OpenSymbol"/>
-      </w:rPr>
-    </w:lvl>
-    <w:lvl w:ilvl="1">
-      <w:start w:val="1"/>
-      <w:numFmt w:val="bullet"/>
-      <w:lvlText w:val="◦"/>
-      <w:lvlJc w:val="left"/>
-      <w:pPr>
-        <w:tabs>
-          <w:tab w:val="num" w:pos="1179"/>
-        </w:tabs>
-        <w:ind w:left="1179" w:hanging="360"/>
-      </w:pPr>
-      <w:rPr>
-        <w:rFonts w:ascii="OpenSymbol" w:hAnsi="OpenSymbol" w:cs="OpenSymbol" w:hint="default"/>
-        <w:rFonts w:cs="OpenSymbol"/>
-      </w:rPr>
-    </w:lvl>
-    <w:lvl w:ilvl="2">
-      <w:start w:val="1"/>
-      <w:numFmt w:val="bullet"/>
-      <w:lvlText w:val="▪"/>
-      <w:lvlJc w:val="left"/>
-      <w:pPr>
-        <w:tabs>
-          <w:tab w:val="num" w:pos="1539"/>
-        </w:tabs>
-        <w:ind w:left="1539" w:hanging="360"/>
-      </w:pPr>
-      <w:rPr>
-        <w:rFonts w:ascii="OpenSymbol" w:hAnsi="OpenSymbol" w:cs="OpenSymbol" w:hint="default"/>
-        <w:rFonts w:cs="OpenSymbol"/>
-      </w:rPr>
-    </w:lvl>
-    <w:lvl w:ilvl="3">
-      <w:start w:val="1"/>
-      <w:numFmt w:val="bullet"/>
-      <w:lvlText w:val=""/>
-      <w:lvlJc w:val="left"/>
-      <w:pPr>
-        <w:tabs>
-          <w:tab w:val="num" w:pos="1899"/>
-        </w:tabs>
-        <w:ind w:left="1899" w:hanging="360"/>
-      </w:pPr>
-      <w:rPr>
-        <w:rFonts w:ascii="Symbol" w:hAnsi="Symbol" w:cs="Symbol" w:hint="default"/>
-        <w:rFonts w:cs="OpenSymbol"/>
-      </w:rPr>
-    </w:lvl>
-    <w:lvl w:ilvl="4">
-      <w:start w:val="1"/>
-      <w:numFmt w:val="bullet"/>
-      <w:lvlText w:val="◦"/>
-      <w:lvlJc w:val="left"/>
-      <w:pPr>
-        <w:tabs>
-          <w:tab w:val="num" w:pos="2259"/>
-        </w:tabs>
-        <w:ind w:left="2259" w:hanging="360"/>
-      </w:pPr>
-      <w:rPr>
-        <w:rFonts w:ascii="OpenSymbol" w:hAnsi="OpenSymbol" w:cs="OpenSymbol" w:hint="default"/>
-        <w:rFonts w:cs="OpenSymbol"/>
-      </w:rPr>
-    </w:lvl>
-    <w:lvl w:ilvl="5">
-      <w:start w:val="1"/>
-      <w:numFmt w:val="bullet"/>
-      <w:lvlText w:val="▪"/>
-      <w:lvlJc w:val="left"/>
-      <w:pPr>
-        <w:tabs>
-          <w:tab w:val="num" w:pos="2619"/>
-        </w:tabs>
-        <w:ind w:left="2619" w:hanging="360"/>
-      </w:pPr>
-      <w:rPr>
-        <w:rFonts w:ascii="OpenSymbol" w:hAnsi="OpenSymbol" w:cs="OpenSymbol" w:hint="default"/>
-        <w:rFonts w:cs="OpenSymbol"/>
-      </w:rPr>
-    </w:lvl>
-    <w:lvl w:ilvl="6">
-      <w:start w:val="1"/>
-      <w:numFmt w:val="bullet"/>
-      <w:lvlText w:val=""/>
-      <w:lvlJc w:val="left"/>
-      <w:pPr>
-        <w:tabs>
-          <w:tab w:val="num" w:pos="2979"/>
-        </w:tabs>
-        <w:ind w:left="2979" w:hanging="360"/>
-      </w:pPr>
-      <w:rPr>
-        <w:rFonts w:ascii="Symbol" w:hAnsi="Symbol" w:cs="Symbol" w:hint="default"/>
-        <w:rFonts w:cs="OpenSymbol"/>
-      </w:rPr>
-    </w:lvl>
-    <w:lvl w:ilvl="7">
-      <w:start w:val="1"/>
-      <w:numFmt w:val="bullet"/>
-      <w:lvlText w:val="◦"/>
-      <w:lvlJc w:val="left"/>
-      <w:pPr>
-        <w:tabs>
-          <w:tab w:val="num" w:pos="3339"/>
-        </w:tabs>
-        <w:ind w:left="3339" w:hanging="360"/>
-      </w:pPr>
-      <w:rPr>
-        <w:rFonts w:ascii="OpenSymbol" w:hAnsi="OpenSymbol" w:cs="OpenSymbol" w:hint="default"/>
-        <w:rFonts w:cs="OpenSymbol"/>
-      </w:rPr>
-    </w:lvl>
-    <w:lvl w:ilvl="8">
-      <w:start w:val="1"/>
-      <w:numFmt w:val="bullet"/>
-      <w:lvlText w:val="▪"/>
-      <w:lvlJc w:val="left"/>
-      <w:pPr>
-        <w:tabs>
-          <w:tab w:val="num" w:pos="3699"/>
-        </w:tabs>
-        <w:ind w:left="3699" w:hanging="360"/>
-      </w:pPr>
-      <w:rPr>
-        <w:rFonts w:ascii="OpenSymbol" w:hAnsi="OpenSymbol" w:cs="OpenSymbol" w:hint="default"/>
-        <w:rFonts w:cs="OpenSymbol"/>
-      </w:rPr>
-    </w:lvl>
-  </w:abstractNum>
-  <w:abstractNum w:abstractNumId="7">
     <w:lvl w:ilvl="0">
       <w:start w:val="1"/>
       <w:numFmt w:val="none"/>
@@ -6046,9 +5138,6 @@
   </w:num>
   <w:num w:numId="6">
     <w:abstractNumId w:val="6"/>
-  </w:num>
-  <w:num w:numId="7">
-    <w:abstractNumId w:val="7"/>
   </w:num>
 </w:numbering>
 </file>
@@ -7034,6 +6123,1052 @@
       <w:rFonts w:ascii="OpenSymbol" w:hAnsi="OpenSymbol" w:eastAsia="OpenSymbol" w:cs="OpenSymbol"/>
     </w:rPr>
   </w:style>
+  <w:style w:type="character" w:styleId="ListLabel38">
+    <w:name w:val="ListLabel 38"/>
+    <w:qFormat/>
+    <w:rPr>
+      <w:rFonts w:cs="Wingdings"/>
+      <w:b/>
+      <w:i w:val="false"/>
+      <w:color w:val="4F81BD"/>
+      <w:sz w:val="22"/>
+      <w:u w:val="none" w:color="548DD4"/>
+    </w:rPr>
+  </w:style>
+  <w:style w:type="character" w:styleId="ListLabel39">
+    <w:name w:val="ListLabel 39"/>
+    <w:qFormat/>
+    <w:rPr>
+      <w:rFonts w:cs="Courier New"/>
+    </w:rPr>
+  </w:style>
+  <w:style w:type="character" w:styleId="ListLabel40">
+    <w:name w:val="ListLabel 40"/>
+    <w:qFormat/>
+    <w:rPr>
+      <w:rFonts w:cs="Wingdings"/>
+    </w:rPr>
+  </w:style>
+  <w:style w:type="character" w:styleId="ListLabel41">
+    <w:name w:val="ListLabel 41"/>
+    <w:qFormat/>
+    <w:rPr>
+      <w:rFonts w:cs="Symbol"/>
+    </w:rPr>
+  </w:style>
+  <w:style w:type="character" w:styleId="ListLabel42">
+    <w:name w:val="ListLabel 42"/>
+    <w:qFormat/>
+    <w:rPr>
+      <w:rFonts w:cs="Courier New"/>
+    </w:rPr>
+  </w:style>
+  <w:style w:type="character" w:styleId="ListLabel43">
+    <w:name w:val="ListLabel 43"/>
+    <w:qFormat/>
+    <w:rPr>
+      <w:rFonts w:cs="Wingdings"/>
+    </w:rPr>
+  </w:style>
+  <w:style w:type="character" w:styleId="ListLabel44">
+    <w:name w:val="ListLabel 44"/>
+    <w:qFormat/>
+    <w:rPr>
+      <w:rFonts w:cs="Symbol"/>
+    </w:rPr>
+  </w:style>
+  <w:style w:type="character" w:styleId="ListLabel45">
+    <w:name w:val="ListLabel 45"/>
+    <w:qFormat/>
+    <w:rPr>
+      <w:rFonts w:cs="Courier New"/>
+    </w:rPr>
+  </w:style>
+  <w:style w:type="character" w:styleId="ListLabel46">
+    <w:name w:val="ListLabel 46"/>
+    <w:qFormat/>
+    <w:rPr>
+      <w:rFonts w:cs="Wingdings"/>
+    </w:rPr>
+  </w:style>
+  <w:style w:type="character" w:styleId="ListLabel47">
+    <w:name w:val="ListLabel 47"/>
+    <w:qFormat/>
+    <w:rPr>
+      <w:rFonts w:cs="Wingdings"/>
+      <w:b/>
+      <w:i w:val="false"/>
+      <w:color w:val="4F81BD"/>
+      <w:sz w:val="22"/>
+      <w:u w:val="none" w:color="548DD4"/>
+    </w:rPr>
+  </w:style>
+  <w:style w:type="character" w:styleId="ListLabel48">
+    <w:name w:val="ListLabel 48"/>
+    <w:qFormat/>
+    <w:rPr>
+      <w:rFonts w:cs="Courier New"/>
+    </w:rPr>
+  </w:style>
+  <w:style w:type="character" w:styleId="ListLabel49">
+    <w:name w:val="ListLabel 49"/>
+    <w:qFormat/>
+    <w:rPr>
+      <w:rFonts w:cs="Wingdings"/>
+    </w:rPr>
+  </w:style>
+  <w:style w:type="character" w:styleId="ListLabel50">
+    <w:name w:val="ListLabel 50"/>
+    <w:qFormat/>
+    <w:rPr>
+      <w:rFonts w:cs="Symbol"/>
+    </w:rPr>
+  </w:style>
+  <w:style w:type="character" w:styleId="ListLabel51">
+    <w:name w:val="ListLabel 51"/>
+    <w:qFormat/>
+    <w:rPr>
+      <w:rFonts w:cs="Courier New"/>
+    </w:rPr>
+  </w:style>
+  <w:style w:type="character" w:styleId="ListLabel52">
+    <w:name w:val="ListLabel 52"/>
+    <w:qFormat/>
+    <w:rPr>
+      <w:rFonts w:cs="Wingdings"/>
+    </w:rPr>
+  </w:style>
+  <w:style w:type="character" w:styleId="ListLabel53">
+    <w:name w:val="ListLabel 53"/>
+    <w:qFormat/>
+    <w:rPr>
+      <w:rFonts w:cs="Symbol"/>
+    </w:rPr>
+  </w:style>
+  <w:style w:type="character" w:styleId="ListLabel54">
+    <w:name w:val="ListLabel 54"/>
+    <w:qFormat/>
+    <w:rPr>
+      <w:rFonts w:cs="Courier New"/>
+    </w:rPr>
+  </w:style>
+  <w:style w:type="character" w:styleId="ListLabel55">
+    <w:name w:val="ListLabel 55"/>
+    <w:qFormat/>
+    <w:rPr>
+      <w:rFonts w:cs="Wingdings"/>
+    </w:rPr>
+  </w:style>
+  <w:style w:type="character" w:styleId="ListLabel56">
+    <w:name w:val="ListLabel 56"/>
+    <w:qFormat/>
+    <w:rPr>
+      <w:rFonts w:cs="OpenSymbol"/>
+    </w:rPr>
+  </w:style>
+  <w:style w:type="character" w:styleId="ListLabel57">
+    <w:name w:val="ListLabel 57"/>
+    <w:qFormat/>
+    <w:rPr>
+      <w:rFonts w:cs="OpenSymbol"/>
+    </w:rPr>
+  </w:style>
+  <w:style w:type="character" w:styleId="ListLabel58">
+    <w:name w:val="ListLabel 58"/>
+    <w:qFormat/>
+    <w:rPr>
+      <w:rFonts w:cs="OpenSymbol"/>
+    </w:rPr>
+  </w:style>
+  <w:style w:type="character" w:styleId="ListLabel59">
+    <w:name w:val="ListLabel 59"/>
+    <w:qFormat/>
+    <w:rPr>
+      <w:rFonts w:cs="OpenSymbol"/>
+    </w:rPr>
+  </w:style>
+  <w:style w:type="character" w:styleId="ListLabel60">
+    <w:name w:val="ListLabel 60"/>
+    <w:qFormat/>
+    <w:rPr>
+      <w:rFonts w:cs="OpenSymbol"/>
+    </w:rPr>
+  </w:style>
+  <w:style w:type="character" w:styleId="ListLabel61">
+    <w:name w:val="ListLabel 61"/>
+    <w:qFormat/>
+    <w:rPr>
+      <w:rFonts w:cs="OpenSymbol"/>
+    </w:rPr>
+  </w:style>
+  <w:style w:type="character" w:styleId="ListLabel62">
+    <w:name w:val="ListLabel 62"/>
+    <w:qFormat/>
+    <w:rPr>
+      <w:rFonts w:cs="OpenSymbol"/>
+    </w:rPr>
+  </w:style>
+  <w:style w:type="character" w:styleId="ListLabel63">
+    <w:name w:val="ListLabel 63"/>
+    <w:qFormat/>
+    <w:rPr>
+      <w:rFonts w:cs="OpenSymbol"/>
+    </w:rPr>
+  </w:style>
+  <w:style w:type="character" w:styleId="ListLabel64">
+    <w:name w:val="ListLabel 64"/>
+    <w:qFormat/>
+    <w:rPr>
+      <w:rFonts w:cs="OpenSymbol"/>
+    </w:rPr>
+  </w:style>
+  <w:style w:type="character" w:styleId="ListLabel65">
+    <w:name w:val="ListLabel 65"/>
+    <w:qFormat/>
+    <w:rPr>
+      <w:rFonts w:cs="OpenSymbol"/>
+    </w:rPr>
+  </w:style>
+  <w:style w:type="character" w:styleId="ListLabel66">
+    <w:name w:val="ListLabel 66"/>
+    <w:qFormat/>
+    <w:rPr>
+      <w:rFonts w:cs="OpenSymbol"/>
+    </w:rPr>
+  </w:style>
+  <w:style w:type="character" w:styleId="ListLabel67">
+    <w:name w:val="ListLabel 67"/>
+    <w:qFormat/>
+    <w:rPr>
+      <w:rFonts w:cs="OpenSymbol"/>
+    </w:rPr>
+  </w:style>
+  <w:style w:type="character" w:styleId="ListLabel68">
+    <w:name w:val="ListLabel 68"/>
+    <w:qFormat/>
+    <w:rPr>
+      <w:rFonts w:cs="OpenSymbol"/>
+    </w:rPr>
+  </w:style>
+  <w:style w:type="character" w:styleId="ListLabel69">
+    <w:name w:val="ListLabel 69"/>
+    <w:qFormat/>
+    <w:rPr>
+      <w:rFonts w:cs="OpenSymbol"/>
+    </w:rPr>
+  </w:style>
+  <w:style w:type="character" w:styleId="ListLabel70">
+    <w:name w:val="ListLabel 70"/>
+    <w:qFormat/>
+    <w:rPr>
+      <w:rFonts w:cs="OpenSymbol"/>
+    </w:rPr>
+  </w:style>
+  <w:style w:type="character" w:styleId="ListLabel71">
+    <w:name w:val="ListLabel 71"/>
+    <w:qFormat/>
+    <w:rPr>
+      <w:rFonts w:cs="OpenSymbol"/>
+    </w:rPr>
+  </w:style>
+  <w:style w:type="character" w:styleId="ListLabel72">
+    <w:name w:val="ListLabel 72"/>
+    <w:qFormat/>
+    <w:rPr>
+      <w:rFonts w:cs="OpenSymbol"/>
+    </w:rPr>
+  </w:style>
+  <w:style w:type="character" w:styleId="ListLabel73">
+    <w:name w:val="ListLabel 73"/>
+    <w:qFormat/>
+    <w:rPr>
+      <w:rFonts w:cs="OpenSymbol"/>
+    </w:rPr>
+  </w:style>
+  <w:style w:type="character" w:styleId="ListLabel74">
+    <w:name w:val="ListLabel 74"/>
+    <w:qFormat/>
+    <w:rPr>
+      <w:rFonts w:cs="OpenSymbol"/>
+    </w:rPr>
+  </w:style>
+  <w:style w:type="character" w:styleId="ListLabel75">
+    <w:name w:val="ListLabel 75"/>
+    <w:qFormat/>
+    <w:rPr>
+      <w:rFonts w:cs="OpenSymbol"/>
+    </w:rPr>
+  </w:style>
+  <w:style w:type="character" w:styleId="ListLabel76">
+    <w:name w:val="ListLabel 76"/>
+    <w:qFormat/>
+    <w:rPr>
+      <w:rFonts w:cs="OpenSymbol"/>
+    </w:rPr>
+  </w:style>
+  <w:style w:type="character" w:styleId="ListLabel77">
+    <w:name w:val="ListLabel 77"/>
+    <w:qFormat/>
+    <w:rPr>
+      <w:rFonts w:cs="OpenSymbol"/>
+    </w:rPr>
+  </w:style>
+  <w:style w:type="character" w:styleId="ListLabel78">
+    <w:name w:val="ListLabel 78"/>
+    <w:qFormat/>
+    <w:rPr>
+      <w:rFonts w:cs="OpenSymbol"/>
+    </w:rPr>
+  </w:style>
+  <w:style w:type="character" w:styleId="ListLabel79">
+    <w:name w:val="ListLabel 79"/>
+    <w:qFormat/>
+    <w:rPr>
+      <w:rFonts w:cs="OpenSymbol"/>
+    </w:rPr>
+  </w:style>
+  <w:style w:type="character" w:styleId="ListLabel80">
+    <w:name w:val="ListLabel 80"/>
+    <w:qFormat/>
+    <w:rPr>
+      <w:rFonts w:cs="OpenSymbol"/>
+    </w:rPr>
+  </w:style>
+  <w:style w:type="character" w:styleId="ListLabel81">
+    <w:name w:val="ListLabel 81"/>
+    <w:qFormat/>
+    <w:rPr>
+      <w:rFonts w:cs="OpenSymbol"/>
+    </w:rPr>
+  </w:style>
+  <w:style w:type="character" w:styleId="ListLabel82">
+    <w:name w:val="ListLabel 82"/>
+    <w:qFormat/>
+    <w:rPr>
+      <w:rFonts w:cs="OpenSymbol"/>
+    </w:rPr>
+  </w:style>
+  <w:style w:type="character" w:styleId="ListLabel83">
+    <w:name w:val="ListLabel 83"/>
+    <w:qFormat/>
+    <w:rPr>
+      <w:lang w:eastAsia="pt-BR"/>
+    </w:rPr>
+  </w:style>
+  <w:style w:type="character" w:styleId="ListLabel84">
+    <w:name w:val="ListLabel 84"/>
+    <w:qFormat/>
+    <w:rPr>
+      <w:rFonts w:cs="OpenSymbol"/>
+    </w:rPr>
+  </w:style>
+  <w:style w:type="character" w:styleId="ListLabel85">
+    <w:name w:val="ListLabel 85"/>
+    <w:qFormat/>
+    <w:rPr>
+      <w:rFonts w:cs="OpenSymbol"/>
+    </w:rPr>
+  </w:style>
+  <w:style w:type="character" w:styleId="ListLabel86">
+    <w:name w:val="ListLabel 86"/>
+    <w:qFormat/>
+    <w:rPr>
+      <w:rFonts w:cs="OpenSymbol"/>
+    </w:rPr>
+  </w:style>
+  <w:style w:type="character" w:styleId="ListLabel87">
+    <w:name w:val="ListLabel 87"/>
+    <w:qFormat/>
+    <w:rPr>
+      <w:rFonts w:cs="OpenSymbol"/>
+    </w:rPr>
+  </w:style>
+  <w:style w:type="character" w:styleId="ListLabel88">
+    <w:name w:val="ListLabel 88"/>
+    <w:qFormat/>
+    <w:rPr>
+      <w:rFonts w:cs="OpenSymbol"/>
+    </w:rPr>
+  </w:style>
+  <w:style w:type="character" w:styleId="ListLabel89">
+    <w:name w:val="ListLabel 89"/>
+    <w:qFormat/>
+    <w:rPr>
+      <w:rFonts w:cs="OpenSymbol"/>
+    </w:rPr>
+  </w:style>
+  <w:style w:type="character" w:styleId="ListLabel90">
+    <w:name w:val="ListLabel 90"/>
+    <w:qFormat/>
+    <w:rPr>
+      <w:rFonts w:cs="OpenSymbol"/>
+    </w:rPr>
+  </w:style>
+  <w:style w:type="character" w:styleId="ListLabel91">
+    <w:name w:val="ListLabel 91"/>
+    <w:qFormat/>
+    <w:rPr>
+      <w:rFonts w:cs="OpenSymbol"/>
+    </w:rPr>
+  </w:style>
+  <w:style w:type="character" w:styleId="ListLabel92">
+    <w:name w:val="ListLabel 92"/>
+    <w:qFormat/>
+    <w:rPr>
+      <w:rFonts w:cs="OpenSymbol"/>
+    </w:rPr>
+  </w:style>
+  <w:style w:type="character" w:styleId="ListLabel93">
+    <w:name w:val="ListLabel 93"/>
+    <w:qFormat/>
+    <w:rPr>
+      <w:rFonts w:cs="OpenSymbol"/>
+    </w:rPr>
+  </w:style>
+  <w:style w:type="character" w:styleId="ListLabel94">
+    <w:name w:val="ListLabel 94"/>
+    <w:qFormat/>
+    <w:rPr>
+      <w:rFonts w:cs="OpenSymbol"/>
+    </w:rPr>
+  </w:style>
+  <w:style w:type="character" w:styleId="ListLabel95">
+    <w:name w:val="ListLabel 95"/>
+    <w:qFormat/>
+    <w:rPr>
+      <w:rFonts w:cs="OpenSymbol"/>
+    </w:rPr>
+  </w:style>
+  <w:style w:type="character" w:styleId="ListLabel96">
+    <w:name w:val="ListLabel 96"/>
+    <w:qFormat/>
+    <w:rPr>
+      <w:rFonts w:cs="OpenSymbol"/>
+    </w:rPr>
+  </w:style>
+  <w:style w:type="character" w:styleId="ListLabel97">
+    <w:name w:val="ListLabel 97"/>
+    <w:qFormat/>
+    <w:rPr>
+      <w:rFonts w:cs="OpenSymbol"/>
+    </w:rPr>
+  </w:style>
+  <w:style w:type="character" w:styleId="ListLabel98">
+    <w:name w:val="ListLabel 98"/>
+    <w:qFormat/>
+    <w:rPr>
+      <w:rFonts w:cs="OpenSymbol"/>
+    </w:rPr>
+  </w:style>
+  <w:style w:type="character" w:styleId="ListLabel99">
+    <w:name w:val="ListLabel 99"/>
+    <w:qFormat/>
+    <w:rPr>
+      <w:rFonts w:cs="OpenSymbol"/>
+    </w:rPr>
+  </w:style>
+  <w:style w:type="character" w:styleId="ListLabel100">
+    <w:name w:val="ListLabel 100"/>
+    <w:qFormat/>
+    <w:rPr>
+      <w:rFonts w:cs="OpenSymbol"/>
+    </w:rPr>
+  </w:style>
+  <w:style w:type="character" w:styleId="ListLabel101">
+    <w:name w:val="ListLabel 101"/>
+    <w:qFormat/>
+    <w:rPr>
+      <w:rFonts w:cs="OpenSymbol"/>
+    </w:rPr>
+  </w:style>
+  <w:style w:type="character" w:styleId="ListLabel102">
+    <w:name w:val="ListLabel 102"/>
+    <w:qFormat/>
+    <w:rPr>
+      <w:rFonts w:cs="OpenSymbol"/>
+    </w:rPr>
+  </w:style>
+  <w:style w:type="character" w:styleId="ListLabel103">
+    <w:name w:val="ListLabel 103"/>
+    <w:qFormat/>
+    <w:rPr>
+      <w:rFonts w:cs="OpenSymbol"/>
+    </w:rPr>
+  </w:style>
+  <w:style w:type="character" w:styleId="ListLabel104">
+    <w:name w:val="ListLabel 104"/>
+    <w:qFormat/>
+    <w:rPr>
+      <w:rFonts w:cs="OpenSymbol"/>
+    </w:rPr>
+  </w:style>
+  <w:style w:type="character" w:styleId="ListLabel105">
+    <w:name w:val="ListLabel 105"/>
+    <w:qFormat/>
+    <w:rPr>
+      <w:rFonts w:cs="OpenSymbol"/>
+    </w:rPr>
+  </w:style>
+  <w:style w:type="character" w:styleId="ListLabel106">
+    <w:name w:val="ListLabel 106"/>
+    <w:qFormat/>
+    <w:rPr>
+      <w:rFonts w:cs="OpenSymbol"/>
+    </w:rPr>
+  </w:style>
+  <w:style w:type="character" w:styleId="ListLabel107">
+    <w:name w:val="ListLabel 107"/>
+    <w:qFormat/>
+    <w:rPr>
+      <w:rFonts w:cs="OpenSymbol"/>
+    </w:rPr>
+  </w:style>
+  <w:style w:type="character" w:styleId="ListLabel108">
+    <w:name w:val="ListLabel 108"/>
+    <w:qFormat/>
+    <w:rPr>
+      <w:rFonts w:cs="OpenSymbol"/>
+    </w:rPr>
+  </w:style>
+  <w:style w:type="character" w:styleId="ListLabel109">
+    <w:name w:val="ListLabel 109"/>
+    <w:qFormat/>
+    <w:rPr>
+      <w:rFonts w:cs="OpenSymbol"/>
+    </w:rPr>
+  </w:style>
+  <w:style w:type="character" w:styleId="ListLabel110">
+    <w:name w:val="ListLabel 110"/>
+    <w:qFormat/>
+    <w:rPr>
+      <w:rFonts w:cs="OpenSymbol"/>
+    </w:rPr>
+  </w:style>
+  <w:style w:type="character" w:styleId="ListLabel111">
+    <w:name w:val="ListLabel 111"/>
+    <w:qFormat/>
+    <w:rPr>
+      <w:lang w:eastAsia="pt-BR"/>
+    </w:rPr>
+  </w:style>
+  <w:style w:type="character" w:styleId="ListLabel112">
+    <w:name w:val="ListLabel 112"/>
+    <w:qFormat/>
+    <w:rPr>
+      <w:rFonts w:cs="OpenSymbol"/>
+    </w:rPr>
+  </w:style>
+  <w:style w:type="character" w:styleId="ListLabel113">
+    <w:name w:val="ListLabel 113"/>
+    <w:qFormat/>
+    <w:rPr>
+      <w:rFonts w:cs="OpenSymbol"/>
+    </w:rPr>
+  </w:style>
+  <w:style w:type="character" w:styleId="ListLabel114">
+    <w:name w:val="ListLabel 114"/>
+    <w:qFormat/>
+    <w:rPr>
+      <w:rFonts w:cs="OpenSymbol"/>
+    </w:rPr>
+  </w:style>
+  <w:style w:type="character" w:styleId="ListLabel115">
+    <w:name w:val="ListLabel 115"/>
+    <w:qFormat/>
+    <w:rPr>
+      <w:rFonts w:cs="OpenSymbol"/>
+    </w:rPr>
+  </w:style>
+  <w:style w:type="character" w:styleId="ListLabel116">
+    <w:name w:val="ListLabel 116"/>
+    <w:qFormat/>
+    <w:rPr>
+      <w:rFonts w:cs="OpenSymbol"/>
+    </w:rPr>
+  </w:style>
+  <w:style w:type="character" w:styleId="ListLabel117">
+    <w:name w:val="ListLabel 117"/>
+    <w:qFormat/>
+    <w:rPr>
+      <w:rFonts w:cs="OpenSymbol"/>
+    </w:rPr>
+  </w:style>
+  <w:style w:type="character" w:styleId="ListLabel118">
+    <w:name w:val="ListLabel 118"/>
+    <w:qFormat/>
+    <w:rPr>
+      <w:rFonts w:cs="OpenSymbol"/>
+    </w:rPr>
+  </w:style>
+  <w:style w:type="character" w:styleId="ListLabel119">
+    <w:name w:val="ListLabel 119"/>
+    <w:qFormat/>
+    <w:rPr>
+      <w:rFonts w:cs="OpenSymbol"/>
+    </w:rPr>
+  </w:style>
+  <w:style w:type="character" w:styleId="ListLabel120">
+    <w:name w:val="ListLabel 120"/>
+    <w:qFormat/>
+    <w:rPr>
+      <w:rFonts w:cs="OpenSymbol"/>
+    </w:rPr>
+  </w:style>
+  <w:style w:type="character" w:styleId="ListLabel121">
+    <w:name w:val="ListLabel 121"/>
+    <w:qFormat/>
+    <w:rPr>
+      <w:rFonts w:cs="OpenSymbol"/>
+    </w:rPr>
+  </w:style>
+  <w:style w:type="character" w:styleId="ListLabel122">
+    <w:name w:val="ListLabel 122"/>
+    <w:qFormat/>
+    <w:rPr>
+      <w:rFonts w:cs="OpenSymbol"/>
+    </w:rPr>
+  </w:style>
+  <w:style w:type="character" w:styleId="ListLabel123">
+    <w:name w:val="ListLabel 123"/>
+    <w:qFormat/>
+    <w:rPr>
+      <w:rFonts w:cs="OpenSymbol"/>
+    </w:rPr>
+  </w:style>
+  <w:style w:type="character" w:styleId="ListLabel124">
+    <w:name w:val="ListLabel 124"/>
+    <w:qFormat/>
+    <w:rPr>
+      <w:rFonts w:cs="OpenSymbol"/>
+    </w:rPr>
+  </w:style>
+  <w:style w:type="character" w:styleId="ListLabel125">
+    <w:name w:val="ListLabel 125"/>
+    <w:qFormat/>
+    <w:rPr>
+      <w:rFonts w:cs="OpenSymbol"/>
+    </w:rPr>
+  </w:style>
+  <w:style w:type="character" w:styleId="ListLabel126">
+    <w:name w:val="ListLabel 126"/>
+    <w:qFormat/>
+    <w:rPr>
+      <w:rFonts w:cs="OpenSymbol"/>
+    </w:rPr>
+  </w:style>
+  <w:style w:type="character" w:styleId="ListLabel127">
+    <w:name w:val="ListLabel 127"/>
+    <w:qFormat/>
+    <w:rPr>
+      <w:rFonts w:cs="OpenSymbol"/>
+    </w:rPr>
+  </w:style>
+  <w:style w:type="character" w:styleId="ListLabel128">
+    <w:name w:val="ListLabel 128"/>
+    <w:qFormat/>
+    <w:rPr>
+      <w:rFonts w:cs="OpenSymbol"/>
+    </w:rPr>
+  </w:style>
+  <w:style w:type="character" w:styleId="ListLabel129">
+    <w:name w:val="ListLabel 129"/>
+    <w:qFormat/>
+    <w:rPr>
+      <w:rFonts w:cs="OpenSymbol"/>
+    </w:rPr>
+  </w:style>
+  <w:style w:type="character" w:styleId="ListLabel130">
+    <w:name w:val="ListLabel 130"/>
+    <w:qFormat/>
+    <w:rPr>
+      <w:rFonts w:cs="OpenSymbol"/>
+    </w:rPr>
+  </w:style>
+  <w:style w:type="character" w:styleId="ListLabel131">
+    <w:name w:val="ListLabel 131"/>
+    <w:qFormat/>
+    <w:rPr>
+      <w:rFonts w:cs="OpenSymbol"/>
+    </w:rPr>
+  </w:style>
+  <w:style w:type="character" w:styleId="ListLabel132">
+    <w:name w:val="ListLabel 132"/>
+    <w:qFormat/>
+    <w:rPr>
+      <w:rFonts w:cs="OpenSymbol"/>
+    </w:rPr>
+  </w:style>
+  <w:style w:type="character" w:styleId="ListLabel133">
+    <w:name w:val="ListLabel 133"/>
+    <w:qFormat/>
+    <w:rPr>
+      <w:rFonts w:cs="OpenSymbol"/>
+    </w:rPr>
+  </w:style>
+  <w:style w:type="character" w:styleId="ListLabel134">
+    <w:name w:val="ListLabel 134"/>
+    <w:qFormat/>
+    <w:rPr>
+      <w:rFonts w:cs="OpenSymbol"/>
+    </w:rPr>
+  </w:style>
+  <w:style w:type="character" w:styleId="ListLabel135">
+    <w:name w:val="ListLabel 135"/>
+    <w:qFormat/>
+    <w:rPr>
+      <w:rFonts w:cs="OpenSymbol"/>
+    </w:rPr>
+  </w:style>
+  <w:style w:type="character" w:styleId="ListLabel136">
+    <w:name w:val="ListLabel 136"/>
+    <w:qFormat/>
+    <w:rPr>
+      <w:rFonts w:cs="OpenSymbol"/>
+    </w:rPr>
+  </w:style>
+  <w:style w:type="character" w:styleId="ListLabel137">
+    <w:name w:val="ListLabel 137"/>
+    <w:qFormat/>
+    <w:rPr>
+      <w:rFonts w:cs="OpenSymbol"/>
+    </w:rPr>
+  </w:style>
+  <w:style w:type="character" w:styleId="ListLabel138">
+    <w:name w:val="ListLabel 138"/>
+    <w:qFormat/>
+    <w:rPr>
+      <w:rFonts w:cs="OpenSymbol"/>
+    </w:rPr>
+  </w:style>
+  <w:style w:type="character" w:styleId="ListLabel139">
+    <w:name w:val="ListLabel 139"/>
+    <w:qFormat/>
+    <w:rPr>
+      <w:rFonts w:cs="OpenSymbol"/>
+    </w:rPr>
+  </w:style>
+  <w:style w:type="character" w:styleId="ListLabel140">
+    <w:name w:val="ListLabel 140"/>
+    <w:qFormat/>
+    <w:rPr>
+      <w:rFonts w:cs="OpenSymbol"/>
+    </w:rPr>
+  </w:style>
+  <w:style w:type="character" w:styleId="ListLabel141">
+    <w:name w:val="ListLabel 141"/>
+    <w:qFormat/>
+    <w:rPr>
+      <w:rFonts w:cs="OpenSymbol"/>
+    </w:rPr>
+  </w:style>
+  <w:style w:type="character" w:styleId="ListLabel142">
+    <w:name w:val="ListLabel 142"/>
+    <w:qFormat/>
+    <w:rPr>
+      <w:rFonts w:cs="OpenSymbol"/>
+    </w:rPr>
+  </w:style>
+  <w:style w:type="character" w:styleId="ListLabel143">
+    <w:name w:val="ListLabel 143"/>
+    <w:qFormat/>
+    <w:rPr>
+      <w:rFonts w:cs="OpenSymbol"/>
+    </w:rPr>
+  </w:style>
+  <w:style w:type="character" w:styleId="ListLabel144">
+    <w:name w:val="ListLabel 144"/>
+    <w:qFormat/>
+    <w:rPr>
+      <w:rFonts w:cs="OpenSymbol"/>
+    </w:rPr>
+  </w:style>
+  <w:style w:type="character" w:styleId="ListLabel145">
+    <w:name w:val="ListLabel 145"/>
+    <w:qFormat/>
+    <w:rPr>
+      <w:rFonts w:cs="OpenSymbol"/>
+    </w:rPr>
+  </w:style>
+  <w:style w:type="character" w:styleId="ListLabel146">
+    <w:name w:val="ListLabel 146"/>
+    <w:qFormat/>
+    <w:rPr>
+      <w:rFonts w:cs="OpenSymbol"/>
+    </w:rPr>
+  </w:style>
+  <w:style w:type="character" w:styleId="ListLabel147">
+    <w:name w:val="ListLabel 147"/>
+    <w:qFormat/>
+    <w:rPr>
+      <w:rFonts w:cs="OpenSymbol"/>
+    </w:rPr>
+  </w:style>
+  <w:style w:type="character" w:styleId="ListLabel148">
+    <w:name w:val="ListLabel 148"/>
+    <w:qFormat/>
+    <w:rPr>
+      <w:lang w:eastAsia="pt-BR"/>
+    </w:rPr>
+  </w:style>
+  <w:style w:type="character" w:styleId="ListLabel149">
+    <w:name w:val="ListLabel 149"/>
+    <w:qFormat/>
+    <w:rPr>
+      <w:rFonts w:cs="OpenSymbol"/>
+    </w:rPr>
+  </w:style>
+  <w:style w:type="character" w:styleId="ListLabel150">
+    <w:name w:val="ListLabel 150"/>
+    <w:qFormat/>
+    <w:rPr>
+      <w:rFonts w:cs="OpenSymbol"/>
+    </w:rPr>
+  </w:style>
+  <w:style w:type="character" w:styleId="ListLabel151">
+    <w:name w:val="ListLabel 151"/>
+    <w:qFormat/>
+    <w:rPr>
+      <w:rFonts w:cs="OpenSymbol"/>
+    </w:rPr>
+  </w:style>
+  <w:style w:type="character" w:styleId="ListLabel152">
+    <w:name w:val="ListLabel 152"/>
+    <w:qFormat/>
+    <w:rPr>
+      <w:rFonts w:cs="OpenSymbol"/>
+    </w:rPr>
+  </w:style>
+  <w:style w:type="character" w:styleId="ListLabel153">
+    <w:name w:val="ListLabel 153"/>
+    <w:qFormat/>
+    <w:rPr>
+      <w:rFonts w:cs="OpenSymbol"/>
+    </w:rPr>
+  </w:style>
+  <w:style w:type="character" w:styleId="ListLabel154">
+    <w:name w:val="ListLabel 154"/>
+    <w:qFormat/>
+    <w:rPr>
+      <w:rFonts w:cs="OpenSymbol"/>
+    </w:rPr>
+  </w:style>
+  <w:style w:type="character" w:styleId="ListLabel155">
+    <w:name w:val="ListLabel 155"/>
+    <w:qFormat/>
+    <w:rPr>
+      <w:rFonts w:cs="OpenSymbol"/>
+    </w:rPr>
+  </w:style>
+  <w:style w:type="character" w:styleId="ListLabel156">
+    <w:name w:val="ListLabel 156"/>
+    <w:qFormat/>
+    <w:rPr>
+      <w:rFonts w:cs="OpenSymbol"/>
+    </w:rPr>
+  </w:style>
+  <w:style w:type="character" w:styleId="ListLabel157">
+    <w:name w:val="ListLabel 157"/>
+    <w:qFormat/>
+    <w:rPr>
+      <w:rFonts w:cs="OpenSymbol"/>
+    </w:rPr>
+  </w:style>
+  <w:style w:type="character" w:styleId="ListLabel158">
+    <w:name w:val="ListLabel 158"/>
+    <w:qFormat/>
+    <w:rPr>
+      <w:rFonts w:cs="OpenSymbol"/>
+    </w:rPr>
+  </w:style>
+  <w:style w:type="character" w:styleId="ListLabel159">
+    <w:name w:val="ListLabel 159"/>
+    <w:qFormat/>
+    <w:rPr>
+      <w:rFonts w:cs="OpenSymbol"/>
+    </w:rPr>
+  </w:style>
+  <w:style w:type="character" w:styleId="ListLabel160">
+    <w:name w:val="ListLabel 160"/>
+    <w:qFormat/>
+    <w:rPr>
+      <w:rFonts w:cs="OpenSymbol"/>
+    </w:rPr>
+  </w:style>
+  <w:style w:type="character" w:styleId="ListLabel161">
+    <w:name w:val="ListLabel 161"/>
+    <w:qFormat/>
+    <w:rPr>
+      <w:rFonts w:cs="OpenSymbol"/>
+    </w:rPr>
+  </w:style>
+  <w:style w:type="character" w:styleId="ListLabel162">
+    <w:name w:val="ListLabel 162"/>
+    <w:qFormat/>
+    <w:rPr>
+      <w:rFonts w:cs="OpenSymbol"/>
+    </w:rPr>
+  </w:style>
+  <w:style w:type="character" w:styleId="ListLabel163">
+    <w:name w:val="ListLabel 163"/>
+    <w:qFormat/>
+    <w:rPr>
+      <w:rFonts w:cs="OpenSymbol"/>
+    </w:rPr>
+  </w:style>
+  <w:style w:type="character" w:styleId="ListLabel164">
+    <w:name w:val="ListLabel 164"/>
+    <w:qFormat/>
+    <w:rPr>
+      <w:rFonts w:cs="OpenSymbol"/>
+    </w:rPr>
+  </w:style>
+  <w:style w:type="character" w:styleId="ListLabel165">
+    <w:name w:val="ListLabel 165"/>
+    <w:qFormat/>
+    <w:rPr>
+      <w:rFonts w:cs="OpenSymbol"/>
+    </w:rPr>
+  </w:style>
+  <w:style w:type="character" w:styleId="ListLabel166">
+    <w:name w:val="ListLabel 166"/>
+    <w:qFormat/>
+    <w:rPr>
+      <w:rFonts w:cs="OpenSymbol"/>
+    </w:rPr>
+  </w:style>
+  <w:style w:type="character" w:styleId="ListLabel167">
+    <w:name w:val="ListLabel 167"/>
+    <w:qFormat/>
+    <w:rPr>
+      <w:rFonts w:cs="OpenSymbol"/>
+    </w:rPr>
+  </w:style>
+  <w:style w:type="character" w:styleId="ListLabel168">
+    <w:name w:val="ListLabel 168"/>
+    <w:qFormat/>
+    <w:rPr>
+      <w:rFonts w:cs="OpenSymbol"/>
+    </w:rPr>
+  </w:style>
+  <w:style w:type="character" w:styleId="ListLabel169">
+    <w:name w:val="ListLabel 169"/>
+    <w:qFormat/>
+    <w:rPr>
+      <w:rFonts w:cs="OpenSymbol"/>
+    </w:rPr>
+  </w:style>
+  <w:style w:type="character" w:styleId="ListLabel170">
+    <w:name w:val="ListLabel 170"/>
+    <w:qFormat/>
+    <w:rPr>
+      <w:rFonts w:cs="OpenSymbol"/>
+    </w:rPr>
+  </w:style>
+  <w:style w:type="character" w:styleId="ListLabel171">
+    <w:name w:val="ListLabel 171"/>
+    <w:qFormat/>
+    <w:rPr>
+      <w:rFonts w:cs="OpenSymbol"/>
+    </w:rPr>
+  </w:style>
+  <w:style w:type="character" w:styleId="ListLabel172">
+    <w:name w:val="ListLabel 172"/>
+    <w:qFormat/>
+    <w:rPr>
+      <w:rFonts w:cs="OpenSymbol"/>
+    </w:rPr>
+  </w:style>
+  <w:style w:type="character" w:styleId="ListLabel173">
+    <w:name w:val="ListLabel 173"/>
+    <w:qFormat/>
+    <w:rPr>
+      <w:rFonts w:cs="OpenSymbol"/>
+    </w:rPr>
+  </w:style>
+  <w:style w:type="character" w:styleId="ListLabel174">
+    <w:name w:val="ListLabel 174"/>
+    <w:qFormat/>
+    <w:rPr>
+      <w:rFonts w:cs="OpenSymbol"/>
+    </w:rPr>
+  </w:style>
+  <w:style w:type="character" w:styleId="ListLabel175">
+    <w:name w:val="ListLabel 175"/>
+    <w:qFormat/>
+    <w:rPr>
+      <w:rFonts w:cs="OpenSymbol"/>
+    </w:rPr>
+  </w:style>
+  <w:style w:type="character" w:styleId="ListLabel176">
+    <w:name w:val="ListLabel 176"/>
+    <w:qFormat/>
+    <w:rPr>
+      <w:rFonts w:cs="OpenSymbol"/>
+    </w:rPr>
+  </w:style>
+  <w:style w:type="character" w:styleId="ListLabel177">
+    <w:name w:val="ListLabel 177"/>
+    <w:qFormat/>
+    <w:rPr>
+      <w:rFonts w:cs="OpenSymbol"/>
+    </w:rPr>
+  </w:style>
+  <w:style w:type="character" w:styleId="ListLabel178">
+    <w:name w:val="ListLabel 178"/>
+    <w:qFormat/>
+    <w:rPr>
+      <w:rFonts w:cs="OpenSymbol"/>
+    </w:rPr>
+  </w:style>
+  <w:style w:type="character" w:styleId="ListLabel179">
+    <w:name w:val="ListLabel 179"/>
+    <w:qFormat/>
+    <w:rPr>
+      <w:rFonts w:cs="OpenSymbol"/>
+    </w:rPr>
+  </w:style>
+  <w:style w:type="character" w:styleId="ListLabel180">
+    <w:name w:val="ListLabel 180"/>
+    <w:qFormat/>
+    <w:rPr>
+      <w:rFonts w:cs="OpenSymbol"/>
+    </w:rPr>
+  </w:style>
+  <w:style w:type="character" w:styleId="ListLabel181">
+    <w:name w:val="ListLabel 181"/>
+    <w:qFormat/>
+    <w:rPr>
+      <w:rFonts w:cs="OpenSymbol"/>
+    </w:rPr>
+  </w:style>
+  <w:style w:type="character" w:styleId="ListLabel182">
+    <w:name w:val="ListLabel 182"/>
+    <w:qFormat/>
+    <w:rPr>
+      <w:rFonts w:cs="OpenSymbol"/>
+    </w:rPr>
+  </w:style>
+  <w:style w:type="character" w:styleId="ListLabel183">
+    <w:name w:val="ListLabel 183"/>
+    <w:qFormat/>
+    <w:rPr>
+      <w:rFonts w:cs="OpenSymbol"/>
+    </w:rPr>
+  </w:style>
+  <w:style w:type="character" w:styleId="ListLabel184">
+    <w:name w:val="ListLabel 184"/>
+    <w:qFormat/>
+    <w:rPr>
+      <w:rFonts w:cs="OpenSymbol"/>
+    </w:rPr>
+  </w:style>
+  <w:style w:type="character" w:styleId="ListLabel185">
+    <w:name w:val="ListLabel 185"/>
+    <w:qFormat/>
+    <w:rPr>
+      <w:lang w:eastAsia="pt-BR"/>
+    </w:rPr>
+  </w:style>
   <w:style w:type="paragraph" w:styleId="Heading">
     <w:name w:val="Heading"/>
     <w:basedOn w:val="Normal"/>

</xml_diff>